<commit_message>
CF1: Add second tonic repeat rule
</commit_message>
<xml_diff>
--- a/MGen/docs/Галлон-Бик.docx
+++ b/MGen/docs/Галлон-Бик.docx
@@ -11,33 +11,53 @@
           <w:lang w:val="ru-RU"/>
         </w:rPr>
       </w:pPr>
+      <w:proofErr w:type="spellStart"/>
       <w:r>
         <w:rPr>
           <w:b/>
           <w:sz w:val="44"/>
           <w:lang w:val="ru-RU"/>
         </w:rPr>
-        <w:t>Ноэль Галлон, Марсель Бик</w:t>
-      </w:r>
+        <w:t>Ноэль</w:t>
+      </w:r>
+      <w:proofErr w:type="spellEnd"/>
       <w:r>
         <w:rPr>
           <w:b/>
           <w:sz w:val="44"/>
           <w:lang w:val="ru-RU"/>
         </w:rPr>
-        <w:t xml:space="preserve">. </w:t>
-      </w:r>
+        <w:t xml:space="preserve"> Галлон, Марсель </w:t>
+      </w:r>
+      <w:proofErr w:type="spellStart"/>
       <w:r>
         <w:rPr>
           <w:b/>
           <w:sz w:val="44"/>
           <w:lang w:val="ru-RU"/>
         </w:rPr>
+        <w:t>Бик</w:t>
+      </w:r>
+      <w:proofErr w:type="spellEnd"/>
+      <w:r>
+        <w:rPr>
+          <w:b/>
+          <w:sz w:val="44"/>
+          <w:lang w:val="ru-RU"/>
+        </w:rPr>
+        <w:t xml:space="preserve">. </w:t>
+      </w:r>
+      <w:r>
+        <w:rPr>
+          <w:b/>
+          <w:sz w:val="44"/>
+          <w:lang w:val="ru-RU"/>
+        </w:rPr>
         <w:t>Контрапункт</w:t>
       </w:r>
     </w:p>
-    <w:bookmarkStart w:id="0" w:name="OLE_LINK2" w:displacedByCustomXml="next"/>
-    <w:bookmarkStart w:id="1" w:name="OLE_LINK1" w:displacedByCustomXml="next"/>
+    <w:bookmarkStart w:id="0" w:name="OLE_LINK1" w:displacedByCustomXml="next"/>
+    <w:bookmarkStart w:id="1" w:name="OLE_LINK2" w:displacedByCustomXml="next"/>
     <w:sdt>
       <w:sdtPr>
         <w:rPr>
@@ -590,6 +610,9 @@
         </w:rPr>
       </w:pPr>
       <w:r>
+        <w:rPr>
+          <w:lang w:val="ru-RU"/>
+        </w:rPr>
         <w:tab/>
       </w:r>
       <w:r>
@@ -2223,8 +2246,16 @@
         <w:rPr>
           <w:lang w:val="ru-RU"/>
         </w:rPr>
-        <w:t>и трисонов</w:t>
-      </w:r>
+        <w:t xml:space="preserve">и </w:t>
+      </w:r>
+      <w:proofErr w:type="spellStart"/>
+      <w:r>
+        <w:rPr>
+          <w:lang w:val="ru-RU"/>
+        </w:rPr>
+        <w:t>трисонов</w:t>
+      </w:r>
+      <w:proofErr w:type="spellEnd"/>
       <w:r>
         <w:rPr>
           <w:lang w:val="ru-RU"/>
@@ -3395,8 +3426,16 @@
         <w:rPr>
           <w:lang w:val="ru-RU"/>
         </w:rPr>
-        <w:t>Начиная с пяти голосов</w:t>
-      </w:r>
+        <w:t xml:space="preserve">Начиная с пяти </w:t>
+      </w:r>
+      <w:proofErr w:type="gramStart"/>
+      <w:r>
+        <w:rPr>
+          <w:lang w:val="ru-RU"/>
+        </w:rPr>
+        <w:t>голосов</w:t>
+      </w:r>
+      <w:proofErr w:type="gramEnd"/>
       <w:r>
         <w:rPr>
           <w:lang w:val="ru-RU"/>
@@ -4451,13 +4490,31 @@
         </w:rPr>
         <w:t xml:space="preserve">называется </w:t>
       </w:r>
+      <w:proofErr w:type="spellStart"/>
       <w:r>
         <w:rPr>
           <w:i/>
           <w:lang w:val="ru-RU"/>
         </w:rPr>
-        <w:t>grand mélange</w:t>
-      </w:r>
+        <w:t>grand</w:t>
+      </w:r>
+      <w:proofErr w:type="spellEnd"/>
+      <w:r>
+        <w:rPr>
+          <w:i/>
+          <w:lang w:val="ru-RU"/>
+        </w:rPr>
+        <w:t xml:space="preserve"> </w:t>
+      </w:r>
+      <w:proofErr w:type="spellStart"/>
+      <w:r>
+        <w:rPr>
+          <w:i/>
+          <w:lang w:val="ru-RU"/>
+        </w:rPr>
+        <w:t>mélange</w:t>
+      </w:r>
+      <w:proofErr w:type="spellEnd"/>
       <w:r>
         <w:rPr>
           <w:lang w:val="ru-RU"/>
@@ -8897,6 +8954,7 @@
         </w:rPr>
         <w:t xml:space="preserve">хроматическое </w:t>
       </w:r>
+      <w:proofErr w:type="spellStart"/>
       <w:r>
         <w:rPr>
           <w:lang w:val="ru-RU"/>
@@ -8907,7 +8965,14 @@
         <w:rPr>
           <w:lang w:val="ru-RU"/>
         </w:rPr>
-        <w:t xml:space="preserve">ереченье хорошо </w:t>
+        <w:t>ереченье</w:t>
+      </w:r>
+      <w:proofErr w:type="spellEnd"/>
+      <w:r>
+        <w:rPr>
+          <w:lang w:val="ru-RU"/>
+        </w:rPr>
+        <w:t xml:space="preserve"> хорошо </w:t>
       </w:r>
       <w:commentRangeStart w:id="103"/>
       <w:r>
@@ -10588,10 +10653,10 @@
         <w:t>хний голос двигается поступенно:</w:t>
       </w:r>
     </w:p>
+    <w:bookmarkEnd w:id="136"/>
+    <w:bookmarkEnd w:id="137"/>
     <w:bookmarkEnd w:id="138"/>
     <w:bookmarkEnd w:id="139"/>
-    <w:bookmarkEnd w:id="136"/>
-    <w:bookmarkEnd w:id="137"/>
     <w:p>
       <w:pPr>
         <w:jc w:val="center"/>
@@ -11774,107 +11839,107 @@
         </w:rPr>
         <w:t xml:space="preserve">Это расстояние является результатом мелодического поведения голосов и может быть очень переменным. Однако на сильную долю каждого такта расстояние между соседними голосами должно быть меньше </w:t>
       </w:r>
+      <w:commentRangeStart w:id="159"/>
+      <w:r>
+        <w:rPr>
+          <w:lang w:val="ru-RU"/>
+        </w:rPr>
+        <w:t>двух октав</w:t>
+      </w:r>
+      <w:commentRangeEnd w:id="159"/>
+      <w:r>
+        <w:rPr>
+          <w:rStyle w:val="a8"/>
+        </w:rPr>
+        <w:commentReference w:id="159"/>
+      </w:r>
+      <w:r>
+        <w:rPr>
+          <w:lang w:val="ru-RU"/>
+        </w:rPr>
+        <w:t>.</w:t>
+      </w:r>
+      <w:r>
+        <w:rPr>
+          <w:lang w:val="ru-RU"/>
+        </w:rPr>
+        <w:t xml:space="preserve"> </w:t>
+      </w:r>
+    </w:p>
+    <w:p>
+      <w:pPr>
+        <w:ind w:firstLine="360"/>
+        <w:rPr>
+          <w:lang w:val="ru-RU"/>
+        </w:rPr>
+      </w:pPr>
+      <w:r>
+        <w:rPr>
+          <w:lang w:val="ru-RU"/>
+        </w:rPr>
+        <w:t>Это р</w:t>
+      </w:r>
+      <w:r>
+        <w:rPr>
+          <w:lang w:val="ru-RU"/>
+        </w:rPr>
+        <w:t>асстояние может достигать двух октав или даже превышать их в течение такта.</w:t>
+      </w:r>
+    </w:p>
+    <w:p>
+      <w:pPr>
+        <w:pStyle w:val="5"/>
+        <w:rPr>
+          <w:lang w:val="ru-RU"/>
+        </w:rPr>
+      </w:pPr>
+      <w:r>
+        <w:rPr>
+          <w:lang w:val="ru-RU"/>
+        </w:rPr>
+        <w:t>Пересечения голосов</w:t>
+      </w:r>
+    </w:p>
+    <w:p>
+      <w:pPr>
+        <w:ind w:firstLine="360"/>
+        <w:rPr>
+          <w:lang w:val="ru-RU"/>
+        </w:rPr>
+      </w:pPr>
+      <w:r>
+        <w:rPr>
+          <w:lang w:val="ru-RU"/>
+        </w:rPr>
+        <w:t xml:space="preserve">Пересечения голосов часто оправданы мелодическим поведением голосов. Однако, пересечения голосов следует избегать для </w:t>
+      </w:r>
+      <w:r>
+        <w:rPr>
+          <w:lang w:val="ru-RU"/>
+        </w:rPr>
+        <w:t xml:space="preserve">хорошего </w:t>
+      </w:r>
+      <w:r>
+        <w:rPr>
+          <w:lang w:val="ru-RU"/>
+        </w:rPr>
+        <w:t>полифонического баланса</w:t>
+      </w:r>
+      <w:r>
+        <w:rPr>
+          <w:lang w:val="ru-RU"/>
+        </w:rPr>
+        <w:t>.</w:t>
+      </w:r>
+    </w:p>
+    <w:p>
+      <w:pPr>
+        <w:ind w:firstLine="360"/>
+        <w:rPr>
+          <w:lang w:val="ru-RU"/>
+        </w:rPr>
+      </w:pPr>
       <w:commentRangeStart w:id="160"/>
-      <w:r>
-        <w:rPr>
-          <w:lang w:val="ru-RU"/>
-        </w:rPr>
-        <w:t>двух октав</w:t>
-      </w:r>
-      <w:commentRangeEnd w:id="160"/>
-      <w:r>
-        <w:rPr>
-          <w:rStyle w:val="a8"/>
-        </w:rPr>
-        <w:commentReference w:id="160"/>
-      </w:r>
-      <w:r>
-        <w:rPr>
-          <w:lang w:val="ru-RU"/>
-        </w:rPr>
-        <w:t>.</w:t>
-      </w:r>
-      <w:r>
-        <w:rPr>
-          <w:lang w:val="ru-RU"/>
-        </w:rPr>
-        <w:t xml:space="preserve"> </w:t>
-      </w:r>
-    </w:p>
-    <w:p>
-      <w:pPr>
-        <w:ind w:firstLine="360"/>
-        <w:rPr>
-          <w:lang w:val="ru-RU"/>
-        </w:rPr>
-      </w:pPr>
-      <w:r>
-        <w:rPr>
-          <w:lang w:val="ru-RU"/>
-        </w:rPr>
-        <w:t>Это р</w:t>
-      </w:r>
-      <w:r>
-        <w:rPr>
-          <w:lang w:val="ru-RU"/>
-        </w:rPr>
-        <w:t>асстояние может достигать двух октав или даже превышать их в течение такта.</w:t>
-      </w:r>
-    </w:p>
-    <w:p>
-      <w:pPr>
-        <w:pStyle w:val="5"/>
-        <w:rPr>
-          <w:lang w:val="ru-RU"/>
-        </w:rPr>
-      </w:pPr>
-      <w:r>
-        <w:rPr>
-          <w:lang w:val="ru-RU"/>
-        </w:rPr>
-        <w:t>Пересечения голосов</w:t>
-      </w:r>
-    </w:p>
-    <w:p>
-      <w:pPr>
-        <w:ind w:firstLine="360"/>
-        <w:rPr>
-          <w:lang w:val="ru-RU"/>
-        </w:rPr>
-      </w:pPr>
-      <w:r>
-        <w:rPr>
-          <w:lang w:val="ru-RU"/>
-        </w:rPr>
-        <w:t xml:space="preserve">Пересечения голосов часто оправданы мелодическим поведением голосов. Однако, пересечения голосов следует избегать для </w:t>
-      </w:r>
-      <w:r>
-        <w:rPr>
-          <w:lang w:val="ru-RU"/>
-        </w:rPr>
-        <w:t xml:space="preserve">хорошего </w:t>
-      </w:r>
-      <w:r>
-        <w:rPr>
-          <w:lang w:val="ru-RU"/>
-        </w:rPr>
-        <w:t>полифонического баланса</w:t>
-      </w:r>
-      <w:r>
-        <w:rPr>
-          <w:lang w:val="ru-RU"/>
-        </w:rPr>
-        <w:t>.</w:t>
-      </w:r>
-    </w:p>
-    <w:p>
-      <w:pPr>
-        <w:ind w:firstLine="360"/>
-        <w:rPr>
-          <w:lang w:val="ru-RU"/>
-        </w:rPr>
-      </w:pPr>
-      <w:commentRangeStart w:id="161"/>
       <w:r>
         <w:rPr>
           <w:b/>
@@ -11883,12 +11948,12 @@
         </w:rPr>
         <w:t>Исключения</w:t>
       </w:r>
-      <w:commentRangeEnd w:id="161"/>
+      <w:commentRangeEnd w:id="160"/>
       <w:r>
         <w:rPr>
           <w:rStyle w:val="a8"/>
         </w:rPr>
-        <w:commentReference w:id="161"/>
+        <w:commentReference w:id="160"/>
       </w:r>
       <w:r>
         <w:rPr>
@@ -11918,8 +11983,8 @@
           <w:lang w:val="ru-RU"/>
         </w:rPr>
       </w:pPr>
-      <w:bookmarkStart w:id="162" w:name="OLE_LINK285"/>
-      <w:bookmarkStart w:id="163" w:name="OLE_LINK286"/>
+      <w:bookmarkStart w:id="161" w:name="OLE_LINK285"/>
+      <w:bookmarkStart w:id="162" w:name="OLE_LINK286"/>
       <w:r>
         <w:rPr>
           <w:lang w:val="ru-RU"/>
@@ -11927,8 +11992,8 @@
         <w:t>Начиная с 5 голосов, допускаются пересечения даже в последнем такте. В первом такте они всегда запрещены.</w:t>
       </w:r>
     </w:p>
+    <w:bookmarkEnd w:id="161"/>
     <w:bookmarkEnd w:id="162"/>
-    <w:bookmarkEnd w:id="163"/>
     <w:p>
       <w:pPr>
         <w:pStyle w:val="5"/>
@@ -11981,8 +12046,9 @@
           <w:lang w:val="ru-RU"/>
         </w:rPr>
       </w:pPr>
-      <w:bookmarkStart w:id="164" w:name="OLE_LINK288"/>
-      <w:bookmarkStart w:id="165" w:name="OLE_LINK289"/>
+      <w:bookmarkStart w:id="163" w:name="OLE_LINK288"/>
+      <w:bookmarkStart w:id="164" w:name="OLE_LINK289"/>
+      <w:bookmarkStart w:id="165" w:name="OLE_LINK76"/>
       <w:r>
         <w:rPr>
           <w:lang w:val="ru-RU"/>
@@ -12014,6 +12080,7 @@
             <w:tcW w:w="4839" w:type="dxa"/>
             <w:vAlign w:val="center"/>
           </w:tcPr>
+          <w:bookmarkEnd w:id="163"/>
           <w:bookmarkEnd w:id="164"/>
           <w:bookmarkEnd w:id="165"/>
           <w:p>
@@ -12292,6 +12359,642 @@
         <w:t>При скрытом движении голосов унисон отлично проходит, если выполняются правила в § 53.</w:t>
       </w:r>
     </w:p>
+    <w:p>
+      <w:pPr>
+        <w:pStyle w:val="5"/>
+        <w:rPr>
+          <w:lang w:val="ru-RU"/>
+        </w:rPr>
+      </w:pPr>
+      <w:r>
+        <w:rPr>
+          <w:lang w:val="ru-RU"/>
+        </w:rPr>
+        <w:t>Дублирование</w:t>
+      </w:r>
+    </w:p>
+    <w:p>
+      <w:pPr>
+        <w:pStyle w:val="a7"/>
+        <w:numPr>
+          <w:ilvl w:val="0"/>
+          <w:numId w:val="18"/>
+        </w:numPr>
+        <w:rPr>
+          <w:lang w:val="ru-RU"/>
+        </w:rPr>
+      </w:pPr>
+      <w:bookmarkStart w:id="166" w:name="OLE_LINK77"/>
+      <w:bookmarkStart w:id="167" w:name="OLE_LINK78"/>
+      <w:r>
+        <w:rPr>
+          <w:lang w:val="ru-RU"/>
+        </w:rPr>
+        <w:t xml:space="preserve">Все ноты, гармонические и мелодические, за исключением задержания, можно удваивать. Вводный тон в контрапункте </w:t>
+      </w:r>
+      <w:commentRangeStart w:id="168"/>
+      <w:r>
+        <w:rPr>
+          <w:lang w:val="ru-RU"/>
+        </w:rPr>
+        <w:t>также можно удваивать</w:t>
+      </w:r>
+      <w:commentRangeEnd w:id="168"/>
+      <w:r>
+        <w:rPr>
+          <w:rStyle w:val="a8"/>
+        </w:rPr>
+        <w:commentReference w:id="168"/>
+      </w:r>
+      <w:r>
+        <w:rPr>
+          <w:lang w:val="ru-RU"/>
+        </w:rPr>
+        <w:t>, как и другие звуки тональности</w:t>
+      </w:r>
+      <w:r>
+        <w:rPr>
+          <w:rStyle w:val="a5"/>
+          <w:lang w:val="ru-RU"/>
+        </w:rPr>
+        <w:footnoteReference w:id="19"/>
+      </w:r>
+      <w:r>
+        <w:rPr>
+          <w:lang w:val="ru-RU"/>
+        </w:rPr>
+        <w:t>.</w:t>
+      </w:r>
+    </w:p>
+    <w:bookmarkEnd w:id="166"/>
+    <w:bookmarkEnd w:id="167"/>
+    <w:p>
+      <w:pPr>
+        <w:pStyle w:val="a7"/>
+        <w:numPr>
+          <w:ilvl w:val="0"/>
+          <w:numId w:val="18"/>
+        </w:numPr>
+        <w:rPr>
+          <w:lang w:val="ru-RU"/>
+        </w:rPr>
+      </w:pPr>
+      <w:r>
+        <w:rPr>
+          <w:lang w:val="ru-RU"/>
+        </w:rPr>
+        <w:t xml:space="preserve">Удвоение нот желательно в виде октавы или </w:t>
+      </w:r>
+      <w:r>
+        <w:rPr>
+          <w:highlight w:val="magenta"/>
+          <w:lang w:val="ru-RU"/>
+        </w:rPr>
+        <w:t>октавы через октаву</w:t>
+      </w:r>
+      <w:r>
+        <w:rPr>
+          <w:lang w:val="ru-RU"/>
+        </w:rPr>
+        <w:t>. Унисон разрешен только при выполнении описанных ниже условий.</w:t>
+      </w:r>
+    </w:p>
+    <w:p>
+      <w:pPr>
+        <w:pStyle w:val="5"/>
+        <w:rPr>
+          <w:lang w:val="ru-RU"/>
+        </w:rPr>
+      </w:pPr>
+      <w:r>
+        <w:rPr>
+          <w:lang w:val="ru-RU"/>
+        </w:rPr>
+        <w:lastRenderedPageBreak/>
+        <w:t>Унисон</w:t>
+      </w:r>
+    </w:p>
+    <w:p>
+      <w:pPr>
+        <w:pStyle w:val="a7"/>
+        <w:numPr>
+          <w:ilvl w:val="0"/>
+          <w:numId w:val="19"/>
+        </w:numPr>
+        <w:rPr>
+          <w:lang w:val="ru-RU"/>
+        </w:rPr>
+      </w:pPr>
+      <w:r>
+        <w:rPr>
+          <w:lang w:val="ru-RU"/>
+        </w:rPr>
+        <w:t xml:space="preserve">Унисон можно использовать на слабое время или на </w:t>
+      </w:r>
+      <w:proofErr w:type="spellStart"/>
+      <w:r>
+        <w:rPr>
+          <w:highlight w:val="magenta"/>
+          <w:lang w:val="ru-RU"/>
+        </w:rPr>
+        <w:t>partie</w:t>
+      </w:r>
+      <w:proofErr w:type="spellEnd"/>
+      <w:r>
+        <w:rPr>
+          <w:highlight w:val="magenta"/>
+          <w:lang w:val="ru-RU"/>
+        </w:rPr>
+        <w:t xml:space="preserve"> </w:t>
+      </w:r>
+      <w:proofErr w:type="spellStart"/>
+      <w:r>
+        <w:rPr>
+          <w:highlight w:val="magenta"/>
+          <w:lang w:val="ru-RU"/>
+        </w:rPr>
+        <w:t>faible</w:t>
+      </w:r>
+      <w:proofErr w:type="spellEnd"/>
+      <w:r>
+        <w:rPr>
+          <w:highlight w:val="magenta"/>
+          <w:lang w:val="ru-RU"/>
+        </w:rPr>
+        <w:t xml:space="preserve"> </w:t>
+      </w:r>
+      <w:proofErr w:type="spellStart"/>
+      <w:r>
+        <w:rPr>
+          <w:highlight w:val="magenta"/>
+          <w:lang w:val="ru-RU"/>
+        </w:rPr>
+        <w:t>des</w:t>
+      </w:r>
+      <w:proofErr w:type="spellEnd"/>
+      <w:r>
+        <w:rPr>
+          <w:highlight w:val="magenta"/>
+          <w:lang w:val="ru-RU"/>
+        </w:rPr>
+        <w:t xml:space="preserve"> </w:t>
+      </w:r>
+      <w:proofErr w:type="spellStart"/>
+      <w:r>
+        <w:rPr>
+          <w:highlight w:val="magenta"/>
+          <w:lang w:val="ru-RU"/>
+        </w:rPr>
+        <w:t>temps</w:t>
+      </w:r>
+      <w:proofErr w:type="spellEnd"/>
+      <w:r>
+        <w:rPr>
+          <w:lang w:val="ru-RU"/>
+        </w:rPr>
+        <w:t>.</w:t>
+      </w:r>
+      <w:r>
+        <w:rPr>
+          <w:lang w:val="ru-RU"/>
+        </w:rPr>
+        <w:t xml:space="preserve"> Унисон допускается на сильную долю только в первом или последнем такте контрапункта.</w:t>
+      </w:r>
+    </w:p>
+    <w:p>
+      <w:pPr>
+        <w:pStyle w:val="a7"/>
+        <w:ind w:left="360"/>
+        <w:rPr>
+          <w:b/>
+          <w:u w:val="single"/>
+          <w:lang w:val="ru-RU"/>
+        </w:rPr>
+      </w:pPr>
+    </w:p>
+    <w:p>
+      <w:pPr>
+        <w:pStyle w:val="a7"/>
+        <w:ind w:left="360"/>
+        <w:rPr>
+          <w:lang w:val="ru-RU"/>
+        </w:rPr>
+      </w:pPr>
+      <w:r>
+        <w:rPr>
+          <w:b/>
+          <w:u w:val="single"/>
+          <w:lang w:val="ru-RU"/>
+        </w:rPr>
+        <w:t>Исключение</w:t>
+      </w:r>
+      <w:r>
+        <w:rPr>
+          <w:lang w:val="ru-RU"/>
+        </w:rPr>
+        <w:t>:</w:t>
+      </w:r>
+    </w:p>
+    <w:p>
+      <w:pPr>
+        <w:pStyle w:val="a7"/>
+        <w:ind w:left="360"/>
+        <w:rPr>
+          <w:lang w:val="ru-RU"/>
+        </w:rPr>
+      </w:pPr>
+    </w:p>
+    <w:p>
+      <w:pPr>
+        <w:pStyle w:val="a7"/>
+        <w:ind w:left="360"/>
+        <w:rPr>
+          <w:lang w:val="ru-RU"/>
+        </w:rPr>
+      </w:pPr>
+      <w:r>
+        <w:rPr>
+          <w:lang w:val="ru-RU"/>
+        </w:rPr>
+        <w:t>Начиная с 5 голосов, унисон допускается на сильную долю на протяжении всего контрапункта</w:t>
+      </w:r>
+      <w:r>
+        <w:rPr>
+          <w:rStyle w:val="a5"/>
+          <w:lang w:val="ru-RU"/>
+        </w:rPr>
+        <w:footnoteReference w:id="20"/>
+      </w:r>
+      <w:r>
+        <w:rPr>
+          <w:lang w:val="ru-RU"/>
+        </w:rPr>
+        <w:t>.</w:t>
+      </w:r>
+    </w:p>
+    <w:p>
+      <w:pPr>
+        <w:pStyle w:val="a7"/>
+        <w:ind w:left="360"/>
+        <w:rPr>
+          <w:lang w:val="ru-RU"/>
+        </w:rPr>
+      </w:pPr>
+      <w:r>
+        <w:rPr>
+          <w:lang w:val="ru-RU"/>
+        </w:rPr>
+        <w:t xml:space="preserve">Необходимо как можно меньше использовать унисон на сильное время, т.к. он делает звучание полифонии </w:t>
+      </w:r>
+      <w:r>
+        <w:rPr>
+          <w:highlight w:val="magenta"/>
+          <w:lang w:val="ru-RU"/>
+        </w:rPr>
+        <w:t>менее насыщенным</w:t>
+      </w:r>
+      <w:r>
+        <w:rPr>
+          <w:lang w:val="ru-RU"/>
+        </w:rPr>
+        <w:t>.</w:t>
+      </w:r>
+    </w:p>
+    <w:p>
+      <w:pPr>
+        <w:pStyle w:val="a7"/>
+        <w:ind w:left="360"/>
+        <w:rPr>
+          <w:lang w:val="ru-RU"/>
+        </w:rPr>
+      </w:pPr>
+    </w:p>
+    <w:p>
+      <w:pPr>
+        <w:pStyle w:val="a7"/>
+        <w:numPr>
+          <w:ilvl w:val="0"/>
+          <w:numId w:val="19"/>
+        </w:numPr>
+        <w:rPr>
+          <w:lang w:val="ru-RU"/>
+        </w:rPr>
+      </w:pPr>
+      <w:r>
+        <w:rPr>
+          <w:lang w:val="ru-RU"/>
+        </w:rPr>
+        <w:t>Движение в унисон должно быть противоположным (поступенно или скачком) или скрытым (только скачком).</w:t>
+      </w:r>
+    </w:p>
+    <w:p>
+      <w:pPr>
+        <w:jc w:val="center"/>
+        <w:rPr>
+          <w:lang w:val="ru-RU"/>
+        </w:rPr>
+      </w:pPr>
+      <w:r>
+        <w:rPr>
+          <w:noProof/>
+        </w:rPr>
+        <w:drawing>
+          <wp:inline distT="0" distB="0" distL="0" distR="0" wp14:anchorId="316C5670" wp14:editId="3C360808">
+            <wp:extent cx="2417618" cy="439020"/>
+            <wp:effectExtent l="114300" t="114300" r="116205" b="113665"/>
+            <wp:docPr id="44" name="Рисунок 44"/>
+            <wp:cNvGraphicFramePr>
+              <a:graphicFrameLocks xmlns:a="http://schemas.openxmlformats.org/drawingml/2006/main" noChangeAspect="1"/>
+            </wp:cNvGraphicFramePr>
+            <a:graphic xmlns:a="http://schemas.openxmlformats.org/drawingml/2006/main">
+              <a:graphicData uri="http://schemas.openxmlformats.org/drawingml/2006/picture">
+                <pic:pic xmlns:pic="http://schemas.openxmlformats.org/drawingml/2006/picture">
+                  <pic:nvPicPr>
+                    <pic:cNvPr id="1" name=""/>
+                    <pic:cNvPicPr/>
+                  </pic:nvPicPr>
+                  <pic:blipFill>
+                    <a:blip r:embed="rId90"/>
+                    <a:stretch>
+                      <a:fillRect/>
+                    </a:stretch>
+                  </pic:blipFill>
+                  <pic:spPr>
+                    <a:xfrm>
+                      <a:off x="0" y="0"/>
+                      <a:ext cx="2555341" cy="464029"/>
+                    </a:xfrm>
+                    <a:prstGeom prst="rect">
+                      <a:avLst/>
+                    </a:prstGeom>
+                    <a:effectLst>
+                      <a:glow rad="101600">
+                        <a:schemeClr val="accent6">
+                          <a:satMod val="175000"/>
+                          <a:alpha val="40000"/>
+                        </a:schemeClr>
+                      </a:glow>
+                    </a:effectLst>
+                  </pic:spPr>
+                </pic:pic>
+              </a:graphicData>
+            </a:graphic>
+          </wp:inline>
+        </w:drawing>
+      </w:r>
+    </w:p>
+    <w:p>
+      <w:pPr>
+        <w:pStyle w:val="a7"/>
+        <w:ind w:left="360"/>
+        <w:rPr>
+          <w:lang w:val="ru-RU"/>
+        </w:rPr>
+      </w:pPr>
+      <w:r>
+        <w:rPr>
+          <w:lang w:val="ru-RU"/>
+        </w:rPr>
+        <w:t>В крайнем случае допустимо скрытое движение в унисон из большой секунды, но не из малой секунды:</w:t>
+      </w:r>
+    </w:p>
+    <w:p>
+      <w:pPr>
+        <w:pStyle w:val="a7"/>
+        <w:ind w:left="360"/>
+        <w:jc w:val="center"/>
+        <w:rPr>
+          <w:lang w:val="ru-RU"/>
+        </w:rPr>
+      </w:pPr>
+      <w:r>
+        <w:rPr>
+          <w:noProof/>
+        </w:rPr>
+        <w:drawing>
+          <wp:inline distT="0" distB="0" distL="0" distR="0" wp14:anchorId="38F179D4" wp14:editId="0CA01D5D">
+            <wp:extent cx="1149927" cy="403483"/>
+            <wp:effectExtent l="114300" t="114300" r="107950" b="111125"/>
+            <wp:docPr id="53" name="Рисунок 53"/>
+            <wp:cNvGraphicFramePr>
+              <a:graphicFrameLocks xmlns:a="http://schemas.openxmlformats.org/drawingml/2006/main" noChangeAspect="1"/>
+            </wp:cNvGraphicFramePr>
+            <a:graphic xmlns:a="http://schemas.openxmlformats.org/drawingml/2006/main">
+              <a:graphicData uri="http://schemas.openxmlformats.org/drawingml/2006/picture">
+                <pic:pic xmlns:pic="http://schemas.openxmlformats.org/drawingml/2006/picture">
+                  <pic:nvPicPr>
+                    <pic:cNvPr id="1" name=""/>
+                    <pic:cNvPicPr/>
+                  </pic:nvPicPr>
+                  <pic:blipFill>
+                    <a:blip r:embed="rId91"/>
+                    <a:stretch>
+                      <a:fillRect/>
+                    </a:stretch>
+                  </pic:blipFill>
+                  <pic:spPr>
+                    <a:xfrm>
+                      <a:off x="0" y="0"/>
+                      <a:ext cx="1179426" cy="413834"/>
+                    </a:xfrm>
+                    <a:prstGeom prst="rect">
+                      <a:avLst/>
+                    </a:prstGeom>
+                    <a:effectLst>
+                      <a:glow rad="101600">
+                        <a:schemeClr val="accent4">
+                          <a:satMod val="175000"/>
+                          <a:alpha val="40000"/>
+                        </a:schemeClr>
+                      </a:glow>
+                    </a:effectLst>
+                  </pic:spPr>
+                </pic:pic>
+              </a:graphicData>
+            </a:graphic>
+          </wp:inline>
+        </w:drawing>
+      </w:r>
+      <w:r>
+        <w:rPr>
+          <w:noProof/>
+        </w:rPr>
+        <w:drawing>
+          <wp:inline distT="0" distB="0" distL="0" distR="0" wp14:anchorId="5D266B26" wp14:editId="018FD076">
+            <wp:extent cx="1163782" cy="411157"/>
+            <wp:effectExtent l="114300" t="114300" r="113030" b="122555"/>
+            <wp:docPr id="54" name="Рисунок 54"/>
+            <wp:cNvGraphicFramePr>
+              <a:graphicFrameLocks xmlns:a="http://schemas.openxmlformats.org/drawingml/2006/main" noChangeAspect="1"/>
+            </wp:cNvGraphicFramePr>
+            <a:graphic xmlns:a="http://schemas.openxmlformats.org/drawingml/2006/main">
+              <a:graphicData uri="http://schemas.openxmlformats.org/drawingml/2006/picture">
+                <pic:pic xmlns:pic="http://schemas.openxmlformats.org/drawingml/2006/picture">
+                  <pic:nvPicPr>
+                    <pic:cNvPr id="1" name=""/>
+                    <pic:cNvPicPr/>
+                  </pic:nvPicPr>
+                  <pic:blipFill>
+                    <a:blip r:embed="rId92"/>
+                    <a:stretch>
+                      <a:fillRect/>
+                    </a:stretch>
+                  </pic:blipFill>
+                  <pic:spPr>
+                    <a:xfrm>
+                      <a:off x="0" y="0"/>
+                      <a:ext cx="1205688" cy="425962"/>
+                    </a:xfrm>
+                    <a:prstGeom prst="rect">
+                      <a:avLst/>
+                    </a:prstGeom>
+                    <a:effectLst>
+                      <a:glow rad="101600">
+                        <a:schemeClr val="accent2">
+                          <a:satMod val="175000"/>
+                          <a:alpha val="40000"/>
+                        </a:schemeClr>
+                      </a:glow>
+                    </a:effectLst>
+                  </pic:spPr>
+                </pic:pic>
+              </a:graphicData>
+            </a:graphic>
+          </wp:inline>
+        </w:drawing>
+      </w:r>
+    </w:p>
+    <w:p>
+      <w:pPr>
+        <w:pStyle w:val="a7"/>
+        <w:ind w:left="360"/>
+        <w:rPr>
+          <w:lang w:val="ru-RU"/>
+        </w:rPr>
+      </w:pPr>
+      <w:r>
+        <w:rPr>
+          <w:lang w:val="ru-RU"/>
+        </w:rPr>
+        <w:t>Прямое движение в унисон недопустимо:</w:t>
+      </w:r>
+    </w:p>
+    <w:p>
+      <w:pPr>
+        <w:jc w:val="center"/>
+        <w:rPr>
+          <w:lang w:val="ru-RU"/>
+        </w:rPr>
+      </w:pPr>
+      <w:r>
+        <w:rPr>
+          <w:noProof/>
+        </w:rPr>
+        <w:drawing>
+          <wp:inline distT="0" distB="0" distL="0" distR="0" wp14:anchorId="46744082" wp14:editId="3F2CBD51">
+            <wp:extent cx="2272145" cy="520700"/>
+            <wp:effectExtent l="114300" t="114300" r="109220" b="107950"/>
+            <wp:docPr id="55" name="Рисунок 55"/>
+            <wp:cNvGraphicFramePr>
+              <a:graphicFrameLocks xmlns:a="http://schemas.openxmlformats.org/drawingml/2006/main" noChangeAspect="1"/>
+            </wp:cNvGraphicFramePr>
+            <a:graphic xmlns:a="http://schemas.openxmlformats.org/drawingml/2006/main">
+              <a:graphicData uri="http://schemas.openxmlformats.org/drawingml/2006/picture">
+                <pic:pic xmlns:pic="http://schemas.openxmlformats.org/drawingml/2006/picture">
+                  <pic:nvPicPr>
+                    <pic:cNvPr id="1" name=""/>
+                    <pic:cNvPicPr/>
+                  </pic:nvPicPr>
+                  <pic:blipFill>
+                    <a:blip r:embed="rId93"/>
+                    <a:stretch>
+                      <a:fillRect/>
+                    </a:stretch>
+                  </pic:blipFill>
+                  <pic:spPr>
+                    <a:xfrm>
+                      <a:off x="0" y="0"/>
+                      <a:ext cx="2330154" cy="533994"/>
+                    </a:xfrm>
+                    <a:prstGeom prst="rect">
+                      <a:avLst/>
+                    </a:prstGeom>
+                    <a:effectLst>
+                      <a:glow rad="101600">
+                        <a:schemeClr val="accent2">
+                          <a:satMod val="175000"/>
+                          <a:alpha val="40000"/>
+                        </a:schemeClr>
+                      </a:glow>
+                    </a:effectLst>
+                  </pic:spPr>
+                </pic:pic>
+              </a:graphicData>
+            </a:graphic>
+          </wp:inline>
+        </w:drawing>
+      </w:r>
+    </w:p>
+    <w:p>
+      <w:pPr>
+        <w:pStyle w:val="a7"/>
+        <w:numPr>
+          <w:ilvl w:val="0"/>
+          <w:numId w:val="19"/>
+        </w:numPr>
+        <w:rPr>
+          <w:lang w:val="ru-RU"/>
+        </w:rPr>
+      </w:pPr>
+      <w:r>
+        <w:rPr>
+          <w:lang w:val="ru-RU"/>
+        </w:rPr>
+        <w:t>Можно покидать унисон любым движением (прямым, скры</w:t>
+      </w:r>
+      <w:bookmarkStart w:id="169" w:name="_GoBack"/>
+      <w:bookmarkEnd w:id="169"/>
+      <w:r>
+        <w:rPr>
+          <w:lang w:val="ru-RU"/>
+        </w:rPr>
+        <w:t xml:space="preserve">тым, противоположным), поступенно или скачком, </w:t>
+      </w:r>
+      <w:commentRangeStart w:id="170"/>
+      <w:r>
+        <w:rPr>
+          <w:highlight w:val="magenta"/>
+          <w:lang w:val="ru-RU"/>
+        </w:rPr>
+        <w:t>двигаясь в любой интервал, включая</w:t>
+      </w:r>
+      <w:r>
+        <w:rPr>
+          <w:lang w:val="ru-RU"/>
+        </w:rPr>
+        <w:t xml:space="preserve"> </w:t>
+      </w:r>
+      <w:commentRangeEnd w:id="170"/>
+      <w:r>
+        <w:rPr>
+          <w:rStyle w:val="a8"/>
+        </w:rPr>
+        <w:commentReference w:id="170"/>
+      </w:r>
+      <w:r>
+        <w:rPr>
+          <w:lang w:val="ru-RU"/>
+        </w:rPr>
+        <w:t>мажорную или минорную секунду.</w:t>
+      </w:r>
+    </w:p>
+    <w:p>
+      <w:pPr>
+        <w:rPr>
+          <w:lang w:val="ru-RU"/>
+        </w:rPr>
+      </w:pPr>
+    </w:p>
     <w:sectPr>
       <w:pgSz w:w="12240" w:h="15840"/>
       <w:pgMar w:top="1134" w:right="850" w:bottom="1134" w:left="1701" w:header="720" w:footer="720" w:gutter="0"/>
@@ -12538,7 +13241,14 @@
         <w:rPr>
           <w:lang w:val="ru-RU"/>
         </w:rPr>
-        <w:t>½_¼ ¼ ½</w:t>
+        <w:t xml:space="preserve">½_¼ ¼ </w:t>
+      </w:r>
+      <w:proofErr w:type="gramStart"/>
+      <w:r>
+        <w:rPr>
+          <w:lang w:val="ru-RU"/>
+        </w:rPr>
+        <w:t>½</w:t>
       </w:r>
       <w:bookmarkEnd w:id="55"/>
       <w:bookmarkEnd w:id="56"/>
@@ -12552,7 +13262,14 @@
         <w:rPr>
           <w:lang w:val="ru-RU"/>
         </w:rPr>
-        <w:t xml:space="preserve"> (запретить</w:t>
+        <w:t xml:space="preserve"> (</w:t>
+      </w:r>
+      <w:proofErr w:type="gramEnd"/>
+      <w:r>
+        <w:rPr>
+          <w:lang w:val="ru-RU"/>
+        </w:rPr>
+        <w:t>запретить</w:t>
       </w:r>
       <w:r>
         <w:rPr>
@@ -12596,7 +13313,14 @@
         <w:rPr>
           <w:lang w:val="ru-RU"/>
         </w:rPr>
-        <w:t xml:space="preserve">1/8 1/8 </w:t>
+        <w:t>1/8 1/</w:t>
+      </w:r>
+      <w:proofErr w:type="gramStart"/>
+      <w:r>
+        <w:rPr>
+          <w:lang w:val="ru-RU"/>
+        </w:rPr>
+        <w:t xml:space="preserve">8 </w:t>
       </w:r>
       <w:r>
         <w:rPr>
@@ -12604,6 +13328,7 @@
         </w:rPr>
         <w:t xml:space="preserve"> ½</w:t>
       </w:r>
+      <w:proofErr w:type="gramEnd"/>
       <w:r>
         <w:rPr>
           <w:lang w:val="ru-RU"/>
@@ -12661,7 +13386,23 @@
           <w:color w:val="D9D9D9" w:themeColor="background1" w:themeShade="D9"/>
           <w:lang w:val="ru-RU"/>
         </w:rPr>
-        <w:t>е больше двух восьмых на такт. Это уже определяется правилом «не больше 5 нот в такте», потому что учитывая, что четыре восьмые не могут стоять рядом, т.к. попадут на 3 долю, нот будет 6</w:t>
+        <w:t xml:space="preserve">е больше двух восьмых на такт. Это уже определяется правилом «не больше 5 нот в такте», потому </w:t>
+      </w:r>
+      <w:proofErr w:type="gramStart"/>
+      <w:r>
+        <w:rPr>
+          <w:color w:val="D9D9D9" w:themeColor="background1" w:themeShade="D9"/>
+          <w:lang w:val="ru-RU"/>
+        </w:rPr>
+        <w:t>что</w:t>
+      </w:r>
+      <w:proofErr w:type="gramEnd"/>
+      <w:r>
+        <w:rPr>
+          <w:color w:val="D9D9D9" w:themeColor="background1" w:themeShade="D9"/>
+          <w:lang w:val="ru-RU"/>
+        </w:rPr>
+        <w:t xml:space="preserve"> учитывая, что четыре восьмые не могут стоять рядом, т.к. попадут на 3 долю, нот будет 6</w:t>
       </w:r>
       <w:r>
         <w:rPr>
@@ -13144,9 +13885,11 @@
         </w:rPr>
         <w:annotationRef/>
       </w:r>
+      <w:proofErr w:type="spellStart"/>
       <w:r>
         <w:t>Mgen</w:t>
       </w:r>
+      <w:proofErr w:type="spellEnd"/>
       <w:r>
         <w:rPr>
           <w:lang w:val="ru-RU"/>
@@ -13169,9 +13912,11 @@
         </w:rPr>
         <w:annotationRef/>
       </w:r>
+      <w:proofErr w:type="spellStart"/>
       <w:r>
         <w:t>Mgen</w:t>
       </w:r>
+      <w:proofErr w:type="spellEnd"/>
       <w:r>
         <w:rPr>
           <w:lang w:val="ru-RU"/>
@@ -13422,6 +14167,9 @@
         <w:t>добавить правил</w:t>
       </w:r>
       <w:r>
+        <w:rPr>
+          <w:lang w:val="ru-RU"/>
+        </w:rPr>
         <w:t>а</w:t>
       </w:r>
       <w:bookmarkEnd w:id="90"/>
@@ -13472,9 +14220,11 @@
         </w:rPr>
         <w:t xml:space="preserve">Правило не очень понятно для </w:t>
       </w:r>
+      <w:proofErr w:type="spellStart"/>
       <w:r>
         <w:t>sp</w:t>
       </w:r>
+      <w:proofErr w:type="spellEnd"/>
       <w:r>
         <w:rPr>
           <w:lang w:val="ru-RU"/>
@@ -13552,9 +14302,11 @@
         </w:rPr>
         <w:t xml:space="preserve">Правило не очень понятно для </w:t>
       </w:r>
+      <w:proofErr w:type="spellStart"/>
       <w:r>
         <w:t>sp</w:t>
       </w:r>
+      <w:proofErr w:type="spellEnd"/>
       <w:r>
         <w:rPr>
           <w:lang w:val="ru-RU"/>
@@ -13574,10 +14326,7 @@
         <w:t xml:space="preserve"> На других долях нужно просто запретить скачки до и после </w:t>
       </w:r>
       <w:r>
-        <w:t>VI</w:t>
-      </w:r>
-      <w:r>
-        <w:t>I</w:t>
+        <w:t>VII</w:t>
       </w:r>
       <w:r>
         <w:rPr>
@@ -13591,9 +14340,6 @@
     <w:p>
       <w:pPr>
         <w:pStyle w:val="a9"/>
-        <w:rPr>
-          <w:lang w:val="ru-RU"/>
-        </w:rPr>
       </w:pPr>
       <w:r>
         <w:rPr>
@@ -13608,15 +14354,24 @@
         <w:rPr>
           <w:lang w:val="ru-RU"/>
         </w:rPr>
-        <w:t>другие правила:</w:t>
+        <w:t>другие</w:t>
+      </w:r>
+      <w:r>
+        <w:t xml:space="preserve"> </w:t>
+      </w:r>
+      <w:r>
+        <w:rPr>
+          <w:lang w:val="ru-RU"/>
+        </w:rPr>
+        <w:t>правила</w:t>
+      </w:r>
+      <w:r>
+        <w:t>:</w:t>
       </w:r>
     </w:p>
     <w:p>
       <w:pPr>
         <w:pStyle w:val="a9"/>
-        <w:rPr>
-          <w:lang w:val="ru-RU"/>
-        </w:rPr>
       </w:pPr>
     </w:p>
     <w:p>
@@ -13682,6 +14437,7 @@
           <w:rFonts w:ascii="Arial" w:eastAsia="Times New Roman" w:hAnsi="Arial" w:cs="Arial"/>
           <w:sz w:val="20"/>
           <w:szCs w:val="20"/>
+          <w:lang w:val="ru-RU"/>
         </w:rPr>
       </w:pPr>
       <w:r>
@@ -13689,9 +14445,79 @@
           <w:rFonts w:ascii="Arial" w:eastAsia="Times New Roman" w:hAnsi="Arial" w:cs="Arial"/>
           <w:sz w:val="20"/>
           <w:szCs w:val="20"/>
-        </w:rPr>
-        <w:t>- Leap to VI# note &gt;4</w:t>
-      </w:r>
+          <w:lang w:val="ru-RU"/>
+        </w:rPr>
+        <w:t xml:space="preserve">- </w:t>
+      </w:r>
+      <w:r>
+        <w:rPr>
+          <w:rFonts w:ascii="Arial" w:eastAsia="Times New Roman" w:hAnsi="Arial" w:cs="Arial"/>
+          <w:sz w:val="20"/>
+          <w:szCs w:val="20"/>
+        </w:rPr>
+        <w:t>Leap</w:t>
+      </w:r>
+      <w:r>
+        <w:rPr>
+          <w:rFonts w:ascii="Arial" w:eastAsia="Times New Roman" w:hAnsi="Arial" w:cs="Arial"/>
+          <w:sz w:val="20"/>
+          <w:szCs w:val="20"/>
+          <w:lang w:val="ru-RU"/>
+        </w:rPr>
+        <w:t xml:space="preserve"> </w:t>
+      </w:r>
+      <w:r>
+        <w:rPr>
+          <w:rFonts w:ascii="Arial" w:eastAsia="Times New Roman" w:hAnsi="Arial" w:cs="Arial"/>
+          <w:sz w:val="20"/>
+          <w:szCs w:val="20"/>
+        </w:rPr>
+        <w:t>to</w:t>
+      </w:r>
+      <w:r>
+        <w:rPr>
+          <w:rFonts w:ascii="Arial" w:eastAsia="Times New Roman" w:hAnsi="Arial" w:cs="Arial"/>
+          <w:sz w:val="20"/>
+          <w:szCs w:val="20"/>
+          <w:lang w:val="ru-RU"/>
+        </w:rPr>
+        <w:t xml:space="preserve"> </w:t>
+      </w:r>
+      <w:r>
+        <w:rPr>
+          <w:rFonts w:ascii="Arial" w:eastAsia="Times New Roman" w:hAnsi="Arial" w:cs="Arial"/>
+          <w:sz w:val="20"/>
+          <w:szCs w:val="20"/>
+        </w:rPr>
+        <w:t>VI</w:t>
+      </w:r>
+      <w:r>
+        <w:rPr>
+          <w:rFonts w:ascii="Arial" w:eastAsia="Times New Roman" w:hAnsi="Arial" w:cs="Arial"/>
+          <w:sz w:val="20"/>
+          <w:szCs w:val="20"/>
+          <w:lang w:val="ru-RU"/>
+        </w:rPr>
+        <w:t xml:space="preserve"># </w:t>
+      </w:r>
+      <w:r>
+        <w:rPr>
+          <w:rFonts w:ascii="Arial" w:eastAsia="Times New Roman" w:hAnsi="Arial" w:cs="Arial"/>
+          <w:sz w:val="20"/>
+          <w:szCs w:val="20"/>
+        </w:rPr>
+        <w:t>note</w:t>
+      </w:r>
+      <w:r>
+        <w:rPr>
+          <w:rFonts w:ascii="Arial" w:eastAsia="Times New Roman" w:hAnsi="Arial" w:cs="Arial"/>
+          <w:sz w:val="20"/>
+          <w:szCs w:val="20"/>
+          <w:lang w:val="ru-RU"/>
+        </w:rPr>
+        <w:t xml:space="preserve"> &gt;4</w:t>
+      </w:r>
+      <w:proofErr w:type="spellStart"/>
       <w:r>
         <w:rPr>
           <w:rFonts w:ascii="Arial" w:eastAsia="Times New Roman" w:hAnsi="Arial" w:cs="Arial"/>
@@ -13701,6 +14527,7 @@
         </w:rPr>
         <w:t>th</w:t>
       </w:r>
+      <w:proofErr w:type="spellEnd"/>
     </w:p>
     <w:p>
       <w:pPr>
@@ -13708,6 +14535,7 @@
           <w:rFonts w:ascii="Arial" w:eastAsia="Times New Roman" w:hAnsi="Arial" w:cs="Arial"/>
           <w:sz w:val="20"/>
           <w:szCs w:val="20"/>
+          <w:lang w:val="ru-RU"/>
         </w:rPr>
       </w:pPr>
     </w:p>
@@ -13758,31 +14586,7 @@
         <w:rPr>
           <w:b/>
         </w:rPr>
-        <w:t xml:space="preserve">VII natural note </w:t>
-      </w:r>
-      <w:r>
-        <w:rPr>
-          <w:b/>
-        </w:rPr>
-        <w:t>3 notes</w:t>
-      </w:r>
-      <w:r>
-        <w:rPr>
-          <w:b/>
-        </w:rPr>
-        <w:t xml:space="preserve"> </w:t>
-      </w:r>
-      <w:r>
-        <w:rPr>
-          <w:b/>
-        </w:rPr>
-        <w:t xml:space="preserve">before </w:t>
-      </w:r>
-      <w:r>
-        <w:rPr>
-          <w:b/>
-        </w:rPr>
-        <w:t>VII#</w:t>
+        <w:t>VII natural note 3 notes before VII#</w:t>
       </w:r>
     </w:p>
     <w:p>
@@ -13791,6 +14595,7 @@
           <w:rFonts w:ascii="Arial" w:eastAsia="Times New Roman" w:hAnsi="Arial" w:cs="Arial"/>
           <w:sz w:val="20"/>
           <w:szCs w:val="20"/>
+          <w:lang w:val="ru-RU"/>
         </w:rPr>
       </w:pPr>
       <w:r>
@@ -13799,8 +14604,123 @@
           <w:b/>
           <w:sz w:val="20"/>
           <w:szCs w:val="20"/>
-        </w:rPr>
-        <w:t>- VI natural note 3 notes near VI#</w:t>
+          <w:lang w:val="ru-RU"/>
+        </w:rPr>
+        <w:t xml:space="preserve">- </w:t>
+      </w:r>
+      <w:r>
+        <w:rPr>
+          <w:rFonts w:ascii="Arial" w:eastAsia="Times New Roman" w:hAnsi="Arial" w:cs="Arial"/>
+          <w:b/>
+          <w:sz w:val="20"/>
+          <w:szCs w:val="20"/>
+        </w:rPr>
+        <w:t>VI</w:t>
+      </w:r>
+      <w:r>
+        <w:rPr>
+          <w:rFonts w:ascii="Arial" w:eastAsia="Times New Roman" w:hAnsi="Arial" w:cs="Arial"/>
+          <w:b/>
+          <w:sz w:val="20"/>
+          <w:szCs w:val="20"/>
+          <w:lang w:val="ru-RU"/>
+        </w:rPr>
+        <w:t xml:space="preserve"> </w:t>
+      </w:r>
+      <w:r>
+        <w:rPr>
+          <w:rFonts w:ascii="Arial" w:eastAsia="Times New Roman" w:hAnsi="Arial" w:cs="Arial"/>
+          <w:b/>
+          <w:sz w:val="20"/>
+          <w:szCs w:val="20"/>
+        </w:rPr>
+        <w:t>natural</w:t>
+      </w:r>
+      <w:r>
+        <w:rPr>
+          <w:rFonts w:ascii="Arial" w:eastAsia="Times New Roman" w:hAnsi="Arial" w:cs="Arial"/>
+          <w:b/>
+          <w:sz w:val="20"/>
+          <w:szCs w:val="20"/>
+          <w:lang w:val="ru-RU"/>
+        </w:rPr>
+        <w:t xml:space="preserve"> </w:t>
+      </w:r>
+      <w:r>
+        <w:rPr>
+          <w:rFonts w:ascii="Arial" w:eastAsia="Times New Roman" w:hAnsi="Arial" w:cs="Arial"/>
+          <w:b/>
+          <w:sz w:val="20"/>
+          <w:szCs w:val="20"/>
+        </w:rPr>
+        <w:t>note</w:t>
+      </w:r>
+      <w:r>
+        <w:rPr>
+          <w:rFonts w:ascii="Arial" w:eastAsia="Times New Roman" w:hAnsi="Arial" w:cs="Arial"/>
+          <w:b/>
+          <w:sz w:val="20"/>
+          <w:szCs w:val="20"/>
+          <w:lang w:val="ru-RU"/>
+        </w:rPr>
+        <w:t xml:space="preserve"> 3 </w:t>
+      </w:r>
+      <w:r>
+        <w:rPr>
+          <w:rFonts w:ascii="Arial" w:eastAsia="Times New Roman" w:hAnsi="Arial" w:cs="Arial"/>
+          <w:b/>
+          <w:sz w:val="20"/>
+          <w:szCs w:val="20"/>
+        </w:rPr>
+        <w:t>notes</w:t>
+      </w:r>
+      <w:r>
+        <w:rPr>
+          <w:rFonts w:ascii="Arial" w:eastAsia="Times New Roman" w:hAnsi="Arial" w:cs="Arial"/>
+          <w:b/>
+          <w:sz w:val="20"/>
+          <w:szCs w:val="20"/>
+          <w:lang w:val="ru-RU"/>
+        </w:rPr>
+        <w:t xml:space="preserve"> </w:t>
+      </w:r>
+      <w:r>
+        <w:rPr>
+          <w:rFonts w:ascii="Arial" w:eastAsia="Times New Roman" w:hAnsi="Arial" w:cs="Arial"/>
+          <w:b/>
+          <w:sz w:val="20"/>
+          <w:szCs w:val="20"/>
+        </w:rPr>
+        <w:t>near</w:t>
+      </w:r>
+      <w:r>
+        <w:rPr>
+          <w:rFonts w:ascii="Arial" w:eastAsia="Times New Roman" w:hAnsi="Arial" w:cs="Arial"/>
+          <w:b/>
+          <w:sz w:val="20"/>
+          <w:szCs w:val="20"/>
+          <w:lang w:val="ru-RU"/>
+        </w:rPr>
+        <w:t xml:space="preserve"> </w:t>
+      </w:r>
+      <w:r>
+        <w:rPr>
+          <w:rFonts w:ascii="Arial" w:eastAsia="Times New Roman" w:hAnsi="Arial" w:cs="Arial"/>
+          <w:b/>
+          <w:sz w:val="20"/>
+          <w:szCs w:val="20"/>
+        </w:rPr>
+        <w:t>VI</w:t>
+      </w:r>
+      <w:r>
+        <w:rPr>
+          <w:rFonts w:ascii="Arial" w:eastAsia="Times New Roman" w:hAnsi="Arial" w:cs="Arial"/>
+          <w:b/>
+          <w:sz w:val="20"/>
+          <w:szCs w:val="20"/>
+          <w:lang w:val="ru-RU"/>
+        </w:rPr>
+        <w:t>#</w:t>
       </w:r>
     </w:p>
   </w:comment>
@@ -13845,12 +14765,14 @@
         </w:rPr>
         <w:t xml:space="preserve">хроматическое </w:t>
       </w:r>
+      <w:proofErr w:type="spellStart"/>
       <w:r>
         <w:rPr>
           <w:lang w:val="ru-RU"/>
         </w:rPr>
         <w:t>переченье</w:t>
       </w:r>
+      <w:proofErr w:type="spellEnd"/>
       <w:r>
         <w:rPr>
           <w:lang w:val="ru-RU"/>
@@ -13936,7 +14858,21 @@
         <w:rPr>
           <w:lang w:val="ru-RU"/>
         </w:rPr>
-        <w:t>Таким образом, если оба звука должны быть аккордовыми, то правило хроматического переченья можно сделать зеленым и показывать только если хотя бы один звук неаккордовый.</w:t>
+        <w:t xml:space="preserve">Таким образом, если оба звука должны быть аккордовыми, то правило хроматического </w:t>
+      </w:r>
+      <w:proofErr w:type="spellStart"/>
+      <w:r>
+        <w:rPr>
+          <w:lang w:val="ru-RU"/>
+        </w:rPr>
+        <w:t>переченья</w:t>
+      </w:r>
+      <w:proofErr w:type="spellEnd"/>
+      <w:r>
+        <w:rPr>
+          <w:lang w:val="ru-RU"/>
+        </w:rPr>
+        <w:t xml:space="preserve"> можно сделать зеленым и показывать только если хотя бы один звук неаккордовый.</w:t>
       </w:r>
     </w:p>
     <w:p>
@@ -14100,21 +15036,25 @@
         </w:rPr>
         <w:t>- больше 4 нот между 5</w:t>
       </w:r>
+      <w:proofErr w:type="spellStart"/>
       <w:r>
         <w:rPr>
           <w:vertAlign w:val="superscript"/>
         </w:rPr>
         <w:t>th</w:t>
       </w:r>
+      <w:proofErr w:type="spellEnd"/>
       <w:r>
         <w:rPr>
           <w:lang w:val="ru-RU"/>
         </w:rPr>
         <w:t xml:space="preserve"> / 8</w:t>
       </w:r>
+      <w:proofErr w:type="spellStart"/>
       <w:r>
         <w:t>va</w:t>
       </w:r>
+      <w:proofErr w:type="spellEnd"/>
       <w:r>
         <w:rPr>
           <w:lang w:val="ru-RU"/>
@@ -14161,6 +15101,9 @@
     <w:p>
       <w:pPr>
         <w:pStyle w:val="a9"/>
+        <w:rPr>
+          <w:lang w:val="ru-RU"/>
+        </w:rPr>
       </w:pPr>
       <w:r>
         <w:rPr>
@@ -14325,24 +15268,28 @@
         </w:rPr>
         <w:t>5</w:t>
       </w:r>
+      <w:proofErr w:type="spellStart"/>
       <w:r>
         <w:rPr>
           <w:vertAlign w:val="superscript"/>
         </w:rPr>
         <w:t>th</w:t>
       </w:r>
+      <w:proofErr w:type="spellEnd"/>
       <w:r>
         <w:rPr>
           <w:lang w:val="ru-RU"/>
         </w:rPr>
         <w:t>-6</w:t>
       </w:r>
+      <w:proofErr w:type="spellStart"/>
       <w:r>
         <w:rPr>
           <w:vertAlign w:val="superscript"/>
         </w:rPr>
         <w:t>th</w:t>
       </w:r>
+      <w:proofErr w:type="spellEnd"/>
       <w:r>
         <w:rPr>
           <w:vertAlign w:val="superscript"/>
@@ -14463,11 +15410,19 @@
       <w:bookmarkStart w:id="146" w:name="OLE_LINK277"/>
       <w:bookmarkStart w:id="147" w:name="OLE_LINK278"/>
       <w:bookmarkStart w:id="148" w:name="_Hlk512889017"/>
-      <w:r>
-        <w:rPr>
-          <w:lang w:val="ru-RU"/>
-        </w:rPr>
-        <w:t>Наверное глупый вопрос, но почему на сильную долю разрешены диссонансы, если в параграфе 5 они были запрещены?</w:t>
+      <w:proofErr w:type="gramStart"/>
+      <w:r>
+        <w:rPr>
+          <w:lang w:val="ru-RU"/>
+        </w:rPr>
+        <w:t>Наверное</w:t>
+      </w:r>
+      <w:proofErr w:type="gramEnd"/>
+      <w:r>
+        <w:rPr>
+          <w:lang w:val="ru-RU"/>
+        </w:rPr>
+        <w:t xml:space="preserve"> глупый вопрос, но почему на сильную долю разрешены диссонансы, если в параграфе 5 они были запрещены?</w:t>
       </w:r>
       <w:bookmarkEnd w:id="146"/>
       <w:bookmarkEnd w:id="147"/>
@@ -14557,11 +15512,9 @@
         </w:rPr>
         <w:t>о здесь написано, что разрешено, т.к. требование к третьему голосу вводится только в следующем абзаце.</w:t>
       </w:r>
-      <w:bookmarkStart w:id="159" w:name="_GoBack"/>
-      <w:bookmarkEnd w:id="159"/>
     </w:p>
   </w:comment>
-  <w:comment w:id="160" w:author="Rualark Rualark" w:date="2018-04-30T22:50:00Z" w:initials="RR">
+  <w:comment w:id="159" w:author="Rualark Rualark" w:date="2018-04-30T22:50:00Z" w:initials="RR">
     <w:p>
       <w:pPr>
         <w:pStyle w:val="a9"/>
@@ -14604,7 +15557,7 @@
       </w:r>
     </w:p>
   </w:comment>
-  <w:comment w:id="161" w:author="Rualark Rualark" w:date="2018-04-30T23:04:00Z" w:initials="RR">
+  <w:comment w:id="160" w:author="Rualark Rualark" w:date="2018-04-30T23:04:00Z" w:initials="RR">
     <w:p>
       <w:pPr>
         <w:pStyle w:val="a9"/>
@@ -14638,6 +15591,50 @@
           <w:lang w:val="ru-RU"/>
         </w:rPr>
         <w:t xml:space="preserve"> Для 2 голосов это ограничение адекватное, а дальше нужно будет его снимать.</w:t>
+      </w:r>
+    </w:p>
+  </w:comment>
+  <w:comment w:id="168" w:author="Rualark Rualark" w:date="2018-05-03T23:39:00Z" w:initials="RR">
+    <w:p>
+      <w:pPr>
+        <w:pStyle w:val="a9"/>
+        <w:rPr>
+          <w:lang w:val="ru-RU"/>
+        </w:rPr>
+      </w:pPr>
+      <w:r>
+        <w:rPr>
+          <w:rStyle w:val="a8"/>
+        </w:rPr>
+        <w:annotationRef/>
+      </w:r>
+      <w:r>
+        <w:rPr>
+          <w:lang w:val="ru-RU"/>
+        </w:rPr>
+        <w:t>Подтвердить</w:t>
+      </w:r>
+    </w:p>
+  </w:comment>
+  <w:comment w:id="170" w:author="Rualark Rualark" w:date="2018-05-04T00:02:00Z" w:initials="RR">
+    <w:p>
+      <w:pPr>
+        <w:pStyle w:val="a9"/>
+        <w:rPr>
+          <w:lang w:val="ru-RU"/>
+        </w:rPr>
+      </w:pPr>
+      <w:r>
+        <w:rPr>
+          <w:rStyle w:val="a8"/>
+        </w:rPr>
+        <w:annotationRef/>
+      </w:r>
+      <w:r>
+        <w:rPr>
+          <w:lang w:val="ru-RU"/>
+        </w:rPr>
+        <w:t>Этого не было написано, я добавил</w:t>
       </w:r>
     </w:p>
   </w:comment>
@@ -14692,6 +15689,8 @@
   <w15:commentEx w15:paraId="0FC0A537" w15:done="0"/>
   <w15:commentEx w15:paraId="14753C19" w15:done="0"/>
   <w15:commentEx w15:paraId="4A39F6ED" w15:done="1"/>
+  <w15:commentEx w15:paraId="329265B2" w15:done="0"/>
+  <w15:commentEx w15:paraId="207A2F2F" w15:done="0"/>
 </w15:commentsEx>
 </file>
 
@@ -16528,12 +17527,167 @@
       </w:r>
     </w:p>
   </w:footnote>
+  <w:footnote w:id="19">
+    <w:p>
+      <w:pPr>
+        <w:pStyle w:val="a3"/>
+        <w:rPr>
+          <w:lang w:val="ru-RU"/>
+        </w:rPr>
+      </w:pPr>
+      <w:r>
+        <w:rPr>
+          <w:rStyle w:val="a5"/>
+        </w:rPr>
+        <w:footnoteRef/>
+      </w:r>
+      <w:r>
+        <w:rPr>
+          <w:lang w:val="ru-RU"/>
+        </w:rPr>
+        <w:t xml:space="preserve"> </w:t>
+      </w:r>
+      <w:r>
+        <w:rPr>
+          <w:lang w:val="ru-RU"/>
+        </w:rPr>
+        <w:t>Тем не менее, дублирование вводного тона, расположенного в басу, нужно избегать, т.к. это звучит плохо.</w:t>
+      </w:r>
+    </w:p>
+  </w:footnote>
+  <w:footnote w:id="20">
+    <w:p>
+      <w:pPr>
+        <w:pStyle w:val="a3"/>
+        <w:rPr>
+          <w:lang w:val="ru-RU"/>
+        </w:rPr>
+      </w:pPr>
+      <w:r>
+        <w:rPr>
+          <w:rStyle w:val="a5"/>
+        </w:rPr>
+        <w:footnoteRef/>
+      </w:r>
+      <w:r>
+        <w:rPr>
+          <w:lang w:val="ru-RU"/>
+        </w:rPr>
+        <w:t xml:space="preserve"> </w:t>
+      </w:r>
+      <w:r>
+        <w:rPr>
+          <w:lang w:val="ru-RU"/>
+        </w:rPr>
+        <w:t xml:space="preserve">В 4 голосах можно допустить унисон между двумя нижними партиями на сильное время </w:t>
+      </w:r>
+      <w:r>
+        <w:rPr>
+          <w:highlight w:val="magenta"/>
+          <w:lang w:val="ru-RU"/>
+        </w:rPr>
+        <w:t>в интересах мелодии</w:t>
+      </w:r>
+      <w:r>
+        <w:rPr>
+          <w:lang w:val="ru-RU"/>
+        </w:rPr>
+        <w:t>.</w:t>
+      </w:r>
+    </w:p>
+  </w:footnote>
 </w:footnotes>
 </file>
 
 <file path=word/numbering.xml><?xml version="1.0" encoding="utf-8"?>
 <w:numbering xmlns:wpc="http://schemas.microsoft.com/office/word/2010/wordprocessingCanvas" xmlns:cx="http://schemas.microsoft.com/office/drawing/2014/chartex" xmlns:mc="http://schemas.openxmlformats.org/markup-compatibility/2006" xmlns:o="urn:schemas-microsoft-com:office:office" xmlns:r="http://schemas.openxmlformats.org/officeDocument/2006/relationships" xmlns:m="http://schemas.openxmlformats.org/officeDocument/2006/math" xmlns:v="urn:schemas-microsoft-com:vml" xmlns:wp14="http://schemas.microsoft.com/office/word/2010/wordprocessingDrawing" xmlns:wp="http://schemas.openxmlformats.org/drawingml/2006/wordprocessingDrawing" xmlns:w10="urn:schemas-microsoft-com:office:word" xmlns:w="http://schemas.openxmlformats.org/wordprocessingml/2006/main" xmlns:w14="http://schemas.microsoft.com/office/word/2010/wordml" xmlns:w15="http://schemas.microsoft.com/office/word/2012/wordml" xmlns:w16se="http://schemas.microsoft.com/office/word/2015/wordml/symex" xmlns:wpg="http://schemas.microsoft.com/office/word/2010/wordprocessingGroup" xmlns:wpi="http://schemas.microsoft.com/office/word/2010/wordprocessingInk" xmlns:wne="http://schemas.microsoft.com/office/word/2006/wordml" xmlns:wps="http://schemas.microsoft.com/office/word/2010/wordprocessingShape" mc:Ignorable="w14 w15 w16se wp14">
   <w:abstractNum w:abstractNumId="0" w15:restartNumberingAfterBreak="0">
+    <w:nsid w:val="0353279A"/>
+    <w:multiLevelType w:val="hybridMultilevel"/>
+    <w:tmpl w:val="6AA4891E"/>
+    <w:lvl w:ilvl="0" w:tplc="04090015">
+      <w:start w:val="1"/>
+      <w:numFmt w:val="upperLetter"/>
+      <w:lvlText w:val="%1."/>
+      <w:lvlJc w:val="left"/>
+      <w:pPr>
+        <w:ind w:left="360" w:hanging="360"/>
+      </w:pPr>
+    </w:lvl>
+    <w:lvl w:ilvl="1" w:tplc="04090019">
+      <w:start w:val="1"/>
+      <w:numFmt w:val="lowerLetter"/>
+      <w:lvlText w:val="%2."/>
+      <w:lvlJc w:val="left"/>
+      <w:pPr>
+        <w:ind w:left="1080" w:hanging="360"/>
+      </w:pPr>
+    </w:lvl>
+    <w:lvl w:ilvl="2" w:tplc="0409001B">
+      <w:start w:val="1"/>
+      <w:numFmt w:val="lowerRoman"/>
+      <w:lvlText w:val="%3."/>
+      <w:lvlJc w:val="right"/>
+      <w:pPr>
+        <w:ind w:left="1800" w:hanging="180"/>
+      </w:pPr>
+    </w:lvl>
+    <w:lvl w:ilvl="3" w:tplc="0409000F" w:tentative="1">
+      <w:start w:val="1"/>
+      <w:numFmt w:val="decimal"/>
+      <w:lvlText w:val="%4."/>
+      <w:lvlJc w:val="left"/>
+      <w:pPr>
+        <w:ind w:left="2520" w:hanging="360"/>
+      </w:pPr>
+    </w:lvl>
+    <w:lvl w:ilvl="4" w:tplc="04090019" w:tentative="1">
+      <w:start w:val="1"/>
+      <w:numFmt w:val="lowerLetter"/>
+      <w:lvlText w:val="%5."/>
+      <w:lvlJc w:val="left"/>
+      <w:pPr>
+        <w:ind w:left="3240" w:hanging="360"/>
+      </w:pPr>
+    </w:lvl>
+    <w:lvl w:ilvl="5" w:tplc="0409001B" w:tentative="1">
+      <w:start w:val="1"/>
+      <w:numFmt w:val="lowerRoman"/>
+      <w:lvlText w:val="%6."/>
+      <w:lvlJc w:val="right"/>
+      <w:pPr>
+        <w:ind w:left="3960" w:hanging="180"/>
+      </w:pPr>
+    </w:lvl>
+    <w:lvl w:ilvl="6" w:tplc="0409000F" w:tentative="1">
+      <w:start w:val="1"/>
+      <w:numFmt w:val="decimal"/>
+      <w:lvlText w:val="%7."/>
+      <w:lvlJc w:val="left"/>
+      <w:pPr>
+        <w:ind w:left="4680" w:hanging="360"/>
+      </w:pPr>
+    </w:lvl>
+    <w:lvl w:ilvl="7" w:tplc="04090019" w:tentative="1">
+      <w:start w:val="1"/>
+      <w:numFmt w:val="lowerLetter"/>
+      <w:lvlText w:val="%8."/>
+      <w:lvlJc w:val="left"/>
+      <w:pPr>
+        <w:ind w:left="5400" w:hanging="360"/>
+      </w:pPr>
+    </w:lvl>
+    <w:lvl w:ilvl="8" w:tplc="0409001B" w:tentative="1">
+      <w:start w:val="1"/>
+      <w:numFmt w:val="lowerRoman"/>
+      <w:lvlText w:val="%9."/>
+      <w:lvlJc w:val="right"/>
+      <w:pPr>
+        <w:ind w:left="6120" w:hanging="180"/>
+      </w:pPr>
+    </w:lvl>
+  </w:abstractNum>
+  <w:abstractNum w:abstractNumId="1" w15:restartNumberingAfterBreak="0">
     <w:nsid w:val="065F28CD"/>
     <w:multiLevelType w:val="hybridMultilevel"/>
     <w:tmpl w:val="CB842B4A"/>
@@ -16619,7 +17773,7 @@
       </w:pPr>
     </w:lvl>
   </w:abstractNum>
-  <w:abstractNum w:abstractNumId="1" w15:restartNumberingAfterBreak="0">
+  <w:abstractNum w:abstractNumId="2" w15:restartNumberingAfterBreak="0">
     <w:nsid w:val="14C45D3C"/>
     <w:multiLevelType w:val="hybridMultilevel"/>
     <w:tmpl w:val="3904D032"/>
@@ -16706,7 +17860,7 @@
       </w:pPr>
     </w:lvl>
   </w:abstractNum>
-  <w:abstractNum w:abstractNumId="2" w15:restartNumberingAfterBreak="0">
+  <w:abstractNum w:abstractNumId="3" w15:restartNumberingAfterBreak="0">
     <w:nsid w:val="15B749F6"/>
     <w:multiLevelType w:val="hybridMultilevel"/>
     <w:tmpl w:val="30C08554"/>
@@ -16792,7 +17946,7 @@
       </w:pPr>
     </w:lvl>
   </w:abstractNum>
-  <w:abstractNum w:abstractNumId="3" w15:restartNumberingAfterBreak="0">
+  <w:abstractNum w:abstractNumId="4" w15:restartNumberingAfterBreak="0">
     <w:nsid w:val="1C051627"/>
     <w:multiLevelType w:val="hybridMultilevel"/>
     <w:tmpl w:val="CB842B4A"/>
@@ -16878,7 +18032,7 @@
       </w:pPr>
     </w:lvl>
   </w:abstractNum>
-  <w:abstractNum w:abstractNumId="4" w15:restartNumberingAfterBreak="0">
+  <w:abstractNum w:abstractNumId="5" w15:restartNumberingAfterBreak="0">
     <w:nsid w:val="1F941F29"/>
     <w:multiLevelType w:val="hybridMultilevel"/>
     <w:tmpl w:val="29C4C3F6"/>
@@ -16964,7 +18118,7 @@
       </w:pPr>
     </w:lvl>
   </w:abstractNum>
-  <w:abstractNum w:abstractNumId="5" w15:restartNumberingAfterBreak="0">
+  <w:abstractNum w:abstractNumId="6" w15:restartNumberingAfterBreak="0">
     <w:nsid w:val="26D73969"/>
     <w:multiLevelType w:val="hybridMultilevel"/>
     <w:tmpl w:val="CB842B4A"/>
@@ -17050,7 +18204,7 @@
       </w:pPr>
     </w:lvl>
   </w:abstractNum>
-  <w:abstractNum w:abstractNumId="6" w15:restartNumberingAfterBreak="0">
+  <w:abstractNum w:abstractNumId="7" w15:restartNumberingAfterBreak="0">
     <w:nsid w:val="332674DC"/>
     <w:multiLevelType w:val="hybridMultilevel"/>
     <w:tmpl w:val="CB842B4A"/>
@@ -17136,7 +18290,7 @@
       </w:pPr>
     </w:lvl>
   </w:abstractNum>
-  <w:abstractNum w:abstractNumId="7" w15:restartNumberingAfterBreak="0">
+  <w:abstractNum w:abstractNumId="8" w15:restartNumberingAfterBreak="0">
     <w:nsid w:val="336B4507"/>
     <w:multiLevelType w:val="hybridMultilevel"/>
     <w:tmpl w:val="6AA4891E"/>
@@ -17222,7 +18376,93 @@
       </w:pPr>
     </w:lvl>
   </w:abstractNum>
-  <w:abstractNum w:abstractNumId="8" w15:restartNumberingAfterBreak="0">
+  <w:abstractNum w:abstractNumId="9" w15:restartNumberingAfterBreak="0">
+    <w:nsid w:val="3EAB79F8"/>
+    <w:multiLevelType w:val="hybridMultilevel"/>
+    <w:tmpl w:val="6AA4891E"/>
+    <w:lvl w:ilvl="0" w:tplc="04090015">
+      <w:start w:val="1"/>
+      <w:numFmt w:val="upperLetter"/>
+      <w:lvlText w:val="%1."/>
+      <w:lvlJc w:val="left"/>
+      <w:pPr>
+        <w:ind w:left="360" w:hanging="360"/>
+      </w:pPr>
+    </w:lvl>
+    <w:lvl w:ilvl="1" w:tplc="04090019">
+      <w:start w:val="1"/>
+      <w:numFmt w:val="lowerLetter"/>
+      <w:lvlText w:val="%2."/>
+      <w:lvlJc w:val="left"/>
+      <w:pPr>
+        <w:ind w:left="1080" w:hanging="360"/>
+      </w:pPr>
+    </w:lvl>
+    <w:lvl w:ilvl="2" w:tplc="0409001B">
+      <w:start w:val="1"/>
+      <w:numFmt w:val="lowerRoman"/>
+      <w:lvlText w:val="%3."/>
+      <w:lvlJc w:val="right"/>
+      <w:pPr>
+        <w:ind w:left="1800" w:hanging="180"/>
+      </w:pPr>
+    </w:lvl>
+    <w:lvl w:ilvl="3" w:tplc="0409000F" w:tentative="1">
+      <w:start w:val="1"/>
+      <w:numFmt w:val="decimal"/>
+      <w:lvlText w:val="%4."/>
+      <w:lvlJc w:val="left"/>
+      <w:pPr>
+        <w:ind w:left="2520" w:hanging="360"/>
+      </w:pPr>
+    </w:lvl>
+    <w:lvl w:ilvl="4" w:tplc="04090019" w:tentative="1">
+      <w:start w:val="1"/>
+      <w:numFmt w:val="lowerLetter"/>
+      <w:lvlText w:val="%5."/>
+      <w:lvlJc w:val="left"/>
+      <w:pPr>
+        <w:ind w:left="3240" w:hanging="360"/>
+      </w:pPr>
+    </w:lvl>
+    <w:lvl w:ilvl="5" w:tplc="0409001B" w:tentative="1">
+      <w:start w:val="1"/>
+      <w:numFmt w:val="lowerRoman"/>
+      <w:lvlText w:val="%6."/>
+      <w:lvlJc w:val="right"/>
+      <w:pPr>
+        <w:ind w:left="3960" w:hanging="180"/>
+      </w:pPr>
+    </w:lvl>
+    <w:lvl w:ilvl="6" w:tplc="0409000F" w:tentative="1">
+      <w:start w:val="1"/>
+      <w:numFmt w:val="decimal"/>
+      <w:lvlText w:val="%7."/>
+      <w:lvlJc w:val="left"/>
+      <w:pPr>
+        <w:ind w:left="4680" w:hanging="360"/>
+      </w:pPr>
+    </w:lvl>
+    <w:lvl w:ilvl="7" w:tplc="04090019" w:tentative="1">
+      <w:start w:val="1"/>
+      <w:numFmt w:val="lowerLetter"/>
+      <w:lvlText w:val="%8."/>
+      <w:lvlJc w:val="left"/>
+      <w:pPr>
+        <w:ind w:left="5400" w:hanging="360"/>
+      </w:pPr>
+    </w:lvl>
+    <w:lvl w:ilvl="8" w:tplc="0409001B" w:tentative="1">
+      <w:start w:val="1"/>
+      <w:numFmt w:val="lowerRoman"/>
+      <w:lvlText w:val="%9."/>
+      <w:lvlJc w:val="right"/>
+      <w:pPr>
+        <w:ind w:left="6120" w:hanging="180"/>
+      </w:pPr>
+    </w:lvl>
+  </w:abstractNum>
+  <w:abstractNum w:abstractNumId="10" w15:restartNumberingAfterBreak="0">
     <w:nsid w:val="5B882C55"/>
     <w:multiLevelType w:val="hybridMultilevel"/>
     <w:tmpl w:val="6AA4891E"/>
@@ -17308,7 +18548,7 @@
       </w:pPr>
     </w:lvl>
   </w:abstractNum>
-  <w:abstractNum w:abstractNumId="9" w15:restartNumberingAfterBreak="0">
+  <w:abstractNum w:abstractNumId="11" w15:restartNumberingAfterBreak="0">
     <w:nsid w:val="5DF6666F"/>
     <w:multiLevelType w:val="hybridMultilevel"/>
     <w:tmpl w:val="6AA4891E"/>
@@ -17394,7 +18634,7 @@
       </w:pPr>
     </w:lvl>
   </w:abstractNum>
-  <w:abstractNum w:abstractNumId="10" w15:restartNumberingAfterBreak="0">
+  <w:abstractNum w:abstractNumId="12" w15:restartNumberingAfterBreak="0">
     <w:nsid w:val="64141652"/>
     <w:multiLevelType w:val="hybridMultilevel"/>
     <w:tmpl w:val="0B400DD6"/>
@@ -17507,7 +18747,7 @@
       </w:rPr>
     </w:lvl>
   </w:abstractNum>
-  <w:abstractNum w:abstractNumId="11" w15:restartNumberingAfterBreak="0">
+  <w:abstractNum w:abstractNumId="13" w15:restartNumberingAfterBreak="0">
     <w:nsid w:val="678952F2"/>
     <w:multiLevelType w:val="hybridMultilevel"/>
     <w:tmpl w:val="6AA4891E"/>
@@ -17593,7 +18833,7 @@
       </w:pPr>
     </w:lvl>
   </w:abstractNum>
-  <w:abstractNum w:abstractNumId="12" w15:restartNumberingAfterBreak="0">
+  <w:abstractNum w:abstractNumId="14" w15:restartNumberingAfterBreak="0">
     <w:nsid w:val="727244E2"/>
     <w:multiLevelType w:val="hybridMultilevel"/>
     <w:tmpl w:val="6AA4891E"/>
@@ -17679,7 +18919,7 @@
       </w:pPr>
     </w:lvl>
   </w:abstractNum>
-  <w:abstractNum w:abstractNumId="13" w15:restartNumberingAfterBreak="0">
+  <w:abstractNum w:abstractNumId="15" w15:restartNumberingAfterBreak="0">
     <w:nsid w:val="7D2F5474"/>
     <w:multiLevelType w:val="hybridMultilevel"/>
     <w:tmpl w:val="B09CF3C6"/>
@@ -17769,64 +19009,70 @@
     </w:lvl>
   </w:abstractNum>
   <w:num w:numId="1">
-    <w:abstractNumId w:val="13"/>
+    <w:abstractNumId w:val="15"/>
   </w:num>
   <w:num w:numId="2">
-    <w:abstractNumId w:val="1"/>
+    <w:abstractNumId w:val="2"/>
   </w:num>
   <w:num w:numId="3">
-    <w:abstractNumId w:val="1"/>
+    <w:abstractNumId w:val="2"/>
     <w:lvlOverride w:ilvl="0">
       <w:startOverride w:val="1"/>
     </w:lvlOverride>
   </w:num>
   <w:num w:numId="4">
-    <w:abstractNumId w:val="10"/>
+    <w:abstractNumId w:val="12"/>
   </w:num>
   <w:num w:numId="5">
-    <w:abstractNumId w:val="1"/>
+    <w:abstractNumId w:val="2"/>
     <w:lvlOverride w:ilvl="0">
       <w:startOverride w:val="1"/>
     </w:lvlOverride>
   </w:num>
   <w:num w:numId="6">
-    <w:abstractNumId w:val="2"/>
+    <w:abstractNumId w:val="3"/>
   </w:num>
   <w:num w:numId="7">
-    <w:abstractNumId w:val="1"/>
+    <w:abstractNumId w:val="2"/>
     <w:lvlOverride w:ilvl="0">
       <w:startOverride w:val="1"/>
     </w:lvlOverride>
   </w:num>
   <w:num w:numId="8">
-    <w:abstractNumId w:val="3"/>
+    <w:abstractNumId w:val="4"/>
   </w:num>
   <w:num w:numId="9">
+    <w:abstractNumId w:val="1"/>
+  </w:num>
+  <w:num w:numId="10">
+    <w:abstractNumId w:val="7"/>
+  </w:num>
+  <w:num w:numId="11">
+    <w:abstractNumId w:val="6"/>
+  </w:num>
+  <w:num w:numId="12">
+    <w:abstractNumId w:val="5"/>
+  </w:num>
+  <w:num w:numId="13">
+    <w:abstractNumId w:val="13"/>
+  </w:num>
+  <w:num w:numId="14">
+    <w:abstractNumId w:val="11"/>
+  </w:num>
+  <w:num w:numId="15">
+    <w:abstractNumId w:val="8"/>
+  </w:num>
+  <w:num w:numId="16">
+    <w:abstractNumId w:val="10"/>
+  </w:num>
+  <w:num w:numId="17">
+    <w:abstractNumId w:val="14"/>
+  </w:num>
+  <w:num w:numId="18">
     <w:abstractNumId w:val="0"/>
   </w:num>
-  <w:num w:numId="10">
-    <w:abstractNumId w:val="6"/>
-  </w:num>
-  <w:num w:numId="11">
-    <w:abstractNumId w:val="5"/>
-  </w:num>
-  <w:num w:numId="12">
-    <w:abstractNumId w:val="4"/>
-  </w:num>
-  <w:num w:numId="13">
-    <w:abstractNumId w:val="11"/>
-  </w:num>
-  <w:num w:numId="14">
+  <w:num w:numId="19">
     <w:abstractNumId w:val="9"/>
-  </w:num>
-  <w:num w:numId="15">
-    <w:abstractNumId w:val="7"/>
-  </w:num>
-  <w:num w:numId="16">
-    <w:abstractNumId w:val="8"/>
-  </w:num>
-  <w:num w:numId="17">
-    <w:abstractNumId w:val="12"/>
   </w:num>
 </w:numbering>
 </file>
@@ -18955,7 +20201,7 @@
 </file>
 
 <file path=customXml/itemProps1.xml><?xml version="1.0" encoding="utf-8"?>
-<ds:datastoreItem xmlns:ds="http://schemas.openxmlformats.org/officeDocument/2006/customXml" ds:itemID="{5469DC6D-5C96-4ECE-8B75-9405D3843684}">
+<ds:datastoreItem xmlns:ds="http://schemas.openxmlformats.org/officeDocument/2006/customXml" ds:itemID="{E528AC2E-ABFA-4DBC-89C7-14FD9CAD5B9E}">
   <ds:schemaRefs>
     <ds:schemaRef ds:uri="http://schemas.openxmlformats.org/officeDocument/2006/bibliography"/>
   </ds:schemaRefs>

</xml_diff>

<commit_message>
Doc: All comments in Gallon translation accepted
</commit_message>
<xml_diff>
--- a/MGen/docs/Галлон-Бик.docx
+++ b/MGen/docs/Галлон-Бик.docx
@@ -766,25 +766,33 @@
         <w:rPr>
           <w:lang w:val="ru-RU"/>
         </w:rPr>
-        <w:t>выделены предложения, относящиеся к разделам, которые еще не переведены. Поэтому данные предложения могут измениться при дальнейшем переводе.</w:t>
+        <w:t>выделены предложения, относящиеся к разд</w:t>
+      </w:r>
+      <w:bookmarkStart w:id="3" w:name="_GoBack"/>
+      <w:bookmarkEnd w:id="3"/>
+      <w:r>
+        <w:rPr>
+          <w:lang w:val="ru-RU"/>
+        </w:rPr>
+        <w:t>елам, которые еще не переведены. Поэтому данные предложения могут измениться при дальнейшем переводе.</w:t>
       </w:r>
     </w:p>
     <w:p>
       <w:pPr>
         <w:pStyle w:val="1"/>
       </w:pPr>
-      <w:bookmarkStart w:id="3" w:name="_Toc513321112"/>
-      <w:bookmarkStart w:id="4" w:name="OLE_LINK102"/>
-      <w:bookmarkStart w:id="5" w:name="OLE_LINK103"/>
+      <w:bookmarkStart w:id="4" w:name="_Toc513321112"/>
+      <w:bookmarkStart w:id="5" w:name="OLE_LINK102"/>
+      <w:bookmarkStart w:id="6" w:name="OLE_LINK103"/>
       <w:r>
         <w:t>Предисловие</w:t>
       </w:r>
-      <w:bookmarkEnd w:id="3"/>
+      <w:bookmarkEnd w:id="4"/>
     </w:p>
     <w:bookmarkEnd w:id="1"/>
     <w:bookmarkEnd w:id="0"/>
-    <w:bookmarkEnd w:id="4"/>
     <w:bookmarkEnd w:id="5"/>
+    <w:bookmarkEnd w:id="6"/>
     <w:p>
       <w:pPr>
         <w:rPr>
@@ -1048,30 +1056,30 @@
       <w:pPr>
         <w:pStyle w:val="1"/>
       </w:pPr>
-      <w:bookmarkStart w:id="6" w:name="_Toc513321113"/>
+      <w:bookmarkStart w:id="7" w:name="_Toc513321113"/>
       <w:r>
         <w:t>Правила строгого контрапункта</w:t>
       </w:r>
-      <w:bookmarkEnd w:id="6"/>
+      <w:bookmarkEnd w:id="7"/>
     </w:p>
     <w:p>
       <w:pPr>
         <w:pStyle w:val="2"/>
       </w:pPr>
-      <w:bookmarkStart w:id="7" w:name="_Toc513321114"/>
+      <w:bookmarkStart w:id="8" w:name="_Toc513321114"/>
       <w:r>
         <w:t>Простой</w:t>
       </w:r>
       <w:r>
         <w:t xml:space="preserve"> контрапункт</w:t>
       </w:r>
-      <w:bookmarkEnd w:id="7"/>
+      <w:bookmarkEnd w:id="8"/>
     </w:p>
     <w:p>
       <w:pPr>
         <w:pStyle w:val="3"/>
       </w:pPr>
-      <w:bookmarkStart w:id="8" w:name="_Toc513321115"/>
+      <w:bookmarkStart w:id="9" w:name="_Toc513321115"/>
       <w:r>
         <w:t xml:space="preserve">Определения, </w:t>
       </w:r>
@@ -1081,14 +1089,14 @@
       <w:r>
         <w:t>, упражнения</w:t>
       </w:r>
-      <w:bookmarkEnd w:id="8"/>
+      <w:bookmarkEnd w:id="9"/>
     </w:p>
     <w:p>
       <w:pPr>
         <w:pStyle w:val="4"/>
       </w:pPr>
-      <w:bookmarkStart w:id="9" w:name="OLE_LINK5"/>
-      <w:bookmarkStart w:id="10" w:name="OLE_LINK6"/>
+      <w:bookmarkStart w:id="10" w:name="OLE_LINK5"/>
+      <w:bookmarkStart w:id="11" w:name="OLE_LINK6"/>
       <w:r>
         <w:t>Определения</w:t>
       </w:r>
@@ -1107,8 +1115,8 @@
         <w:t>Контрапункт</w:t>
       </w:r>
     </w:p>
-    <w:bookmarkEnd w:id="9"/>
     <w:bookmarkEnd w:id="10"/>
+    <w:bookmarkEnd w:id="11"/>
     <w:p>
       <w:pPr>
         <w:ind w:firstLine="360"/>
@@ -1209,8 +1217,8 @@
         </w:rPr>
         <w:t xml:space="preserve">Эти мелодии должны быть написаны и соединены с </w:t>
       </w:r>
-      <w:bookmarkStart w:id="17" w:name="OLE_LINK100"/>
-      <w:bookmarkStart w:id="18" w:name="OLE_LINK101"/>
+      <w:bookmarkStart w:id="18" w:name="OLE_LINK100"/>
+      <w:bookmarkStart w:id="19" w:name="OLE_LINK101"/>
       <w:r>
         <w:rPr>
           <w:i/>
@@ -1237,8 +1245,8 @@
         </w:rPr>
         <w:t xml:space="preserve"> </w:t>
       </w:r>
-      <w:bookmarkEnd w:id="17"/>
       <w:bookmarkEnd w:id="18"/>
+      <w:bookmarkEnd w:id="19"/>
       <w:r>
         <w:rPr>
           <w:i/>
@@ -2106,19 +2114,19 @@
         </w:rPr>
         <w:t xml:space="preserve">и накладываются друг на друга таким образом, что они </w:t>
       </w:r>
-      <w:commentRangeStart w:id="19"/>
+      <w:commentRangeStart w:id="20"/>
       <w:r>
         <w:rPr>
           <w:lang w:val="ru-RU"/>
         </w:rPr>
         <w:t>всегда образуют консонансы на первую долю каждого такта</w:t>
       </w:r>
-      <w:commentRangeEnd w:id="19"/>
+      <w:commentRangeEnd w:id="20"/>
       <w:r>
         <w:rPr>
           <w:rStyle w:val="a8"/>
         </w:rPr>
-        <w:commentReference w:id="19"/>
+        <w:commentReference w:id="20"/>
       </w:r>
       <w:r>
         <w:rPr>
@@ -2339,9 +2347,9 @@
           <w:lang w:val="ru-RU"/>
         </w:rPr>
       </w:pPr>
-      <w:bookmarkStart w:id="20" w:name="OLE_LINK11"/>
-      <w:bookmarkStart w:id="21" w:name="OLE_LINK12"/>
-      <w:bookmarkStart w:id="22" w:name="OLE_LINK13"/>
+      <w:bookmarkStart w:id="21" w:name="OLE_LINK11"/>
+      <w:bookmarkStart w:id="22" w:name="OLE_LINK12"/>
+      <w:bookmarkStart w:id="23" w:name="OLE_LINK13"/>
       <w:r>
         <w:rPr>
           <w:lang w:val="ru-RU"/>
@@ -2349,9 +2357,9 @@
         <w:t>Вокруг гармонических нот находятся ноты, имеющие только горизонтальное значение. Сокращенно их можно назвать мелодическими нотами.</w:t>
       </w:r>
     </w:p>
-    <w:bookmarkEnd w:id="20"/>
     <w:bookmarkEnd w:id="21"/>
     <w:bookmarkEnd w:id="22"/>
+    <w:bookmarkEnd w:id="23"/>
     <w:p>
       <w:pPr>
         <w:ind w:firstLine="360"/>
@@ -2427,16 +2435,16 @@
         </w:rPr>
         <w:t xml:space="preserve"> минора это не так (см. </w:t>
       </w:r>
-      <w:bookmarkStart w:id="23" w:name="OLE_LINK9"/>
-      <w:bookmarkStart w:id="24" w:name="OLE_LINK10"/>
+      <w:bookmarkStart w:id="24" w:name="OLE_LINK9"/>
+      <w:bookmarkStart w:id="25" w:name="OLE_LINK10"/>
       <w:r>
         <w:rPr>
           <w:lang w:val="ru-RU"/>
         </w:rPr>
         <w:t>§</w:t>
       </w:r>
-      <w:bookmarkEnd w:id="23"/>
       <w:bookmarkEnd w:id="24"/>
+      <w:bookmarkEnd w:id="25"/>
       <w:r>
         <w:rPr>
           <w:lang w:val="ru-RU"/>
@@ -2455,8 +2463,8 @@
         </w:rPr>
         <w:t xml:space="preserve"> </w:t>
       </w:r>
-      <w:bookmarkStart w:id="25" w:name="OLE_LINK14"/>
-      <w:bookmarkStart w:id="26" w:name="OLE_LINK15"/>
+      <w:bookmarkStart w:id="26" w:name="OLE_LINK14"/>
+      <w:bookmarkStart w:id="27" w:name="OLE_LINK15"/>
       <w:r>
         <w:rPr>
           <w:lang w:val="ru-RU"/>
@@ -2469,8 +2477,8 @@
         </w:rPr>
         <w:t>35</w:t>
       </w:r>
-      <w:bookmarkEnd w:id="25"/>
       <w:bookmarkEnd w:id="26"/>
+      <w:bookmarkEnd w:id="27"/>
       <w:r>
         <w:rPr>
           <w:lang w:val="ru-RU"/>
@@ -2708,8 +2716,8 @@
                 <w:lang w:val="ru-RU"/>
               </w:rPr>
             </w:pPr>
-            <w:bookmarkStart w:id="27" w:name="OLE_LINK123"/>
-            <w:bookmarkStart w:id="28" w:name="OLE_LINK124"/>
+            <w:bookmarkStart w:id="28" w:name="OLE_LINK123"/>
+            <w:bookmarkStart w:id="29" w:name="OLE_LINK124"/>
             <w:r>
               <w:rPr>
                 <w:i/>
@@ -2717,8 +2725,8 @@
               </w:rPr>
               <w:t>Большая и малая</w:t>
             </w:r>
-            <w:bookmarkEnd w:id="27"/>
             <w:bookmarkEnd w:id="28"/>
+            <w:bookmarkEnd w:id="29"/>
             <w:r>
               <w:rPr>
                 <w:i/>
@@ -2893,14 +2901,14 @@
         </w:rPr>
         <w:t>Унисон допускается при определенных условиях</w:t>
       </w:r>
-      <w:bookmarkStart w:id="29" w:name="OLE_LINK16"/>
+      <w:bookmarkStart w:id="30" w:name="OLE_LINK16"/>
       <w:r>
         <w:rPr>
           <w:lang w:val="ru-RU"/>
         </w:rPr>
         <w:t xml:space="preserve"> (см. </w:t>
       </w:r>
-      <w:bookmarkStart w:id="30" w:name="OLE_LINK19"/>
+      <w:bookmarkStart w:id="31" w:name="OLE_LINK19"/>
       <w:r>
         <w:rPr>
           <w:lang w:val="ru-RU"/>
@@ -2913,14 +2921,14 @@
         </w:rPr>
         <w:t>53</w:t>
       </w:r>
+      <w:bookmarkEnd w:id="31"/>
+      <w:r>
+        <w:rPr>
+          <w:lang w:val="ru-RU"/>
+        </w:rPr>
+        <w:t>).</w:t>
+      </w:r>
       <w:bookmarkEnd w:id="30"/>
-      <w:r>
-        <w:rPr>
-          <w:lang w:val="ru-RU"/>
-        </w:rPr>
-        <w:t>).</w:t>
-      </w:r>
-      <w:bookmarkEnd w:id="29"/>
     </w:p>
     <w:p>
       <w:pPr>
@@ -2935,16 +2943,16 @@
         </w:rPr>
         <w:t xml:space="preserve">Чистая кварта, увеличенная кварта и уменьшенная квинта допускаются между двумя голосами, отличными от баса (см. </w:t>
       </w:r>
-      <w:bookmarkStart w:id="31" w:name="OLE_LINK47"/>
-      <w:bookmarkStart w:id="32" w:name="OLE_LINK48"/>
+      <w:bookmarkStart w:id="32" w:name="OLE_LINK47"/>
+      <w:bookmarkStart w:id="33" w:name="OLE_LINK48"/>
       <w:r>
         <w:rPr>
           <w:lang w:val="ru-RU"/>
         </w:rPr>
         <w:t>§</w:t>
       </w:r>
-      <w:bookmarkEnd w:id="31"/>
       <w:bookmarkEnd w:id="32"/>
+      <w:bookmarkEnd w:id="33"/>
       <w:r>
         <w:rPr>
           <w:lang w:val="ru-RU"/>
@@ -2959,7 +2967,7 @@
           <w:color w:val="D9D9D9" w:themeColor="background1" w:themeShade="D9"/>
         </w:rPr>
       </w:pPr>
-      <w:bookmarkStart w:id="33" w:name="OLE_LINK21"/>
+      <w:bookmarkStart w:id="34" w:name="OLE_LINK21"/>
       <w:r>
         <w:rPr>
           <w:color w:val="D9D9D9" w:themeColor="background1" w:themeShade="D9"/>
@@ -2968,7 +2976,7 @@
         <w:t>Чистая кварта, секунда и септима допускаются в двойном хоре в определенных условиях (см. §74).</w:t>
       </w:r>
     </w:p>
-    <w:bookmarkEnd w:id="33"/>
+    <w:bookmarkEnd w:id="34"/>
     <w:p>
       <w:pPr>
         <w:pStyle w:val="5"/>
@@ -2996,19 +3004,19 @@
         </w:rPr>
         <w:t xml:space="preserve">Разрешены только следующие </w:t>
       </w:r>
-      <w:commentRangeStart w:id="34"/>
+      <w:commentRangeStart w:id="35"/>
       <w:r>
         <w:rPr>
           <w:lang w:val="ru-RU"/>
         </w:rPr>
         <w:t>аккорды</w:t>
       </w:r>
-      <w:commentRangeEnd w:id="34"/>
+      <w:commentRangeEnd w:id="35"/>
       <w:r>
         <w:rPr>
           <w:rStyle w:val="a8"/>
         </w:rPr>
-        <w:commentReference w:id="34"/>
+        <w:commentReference w:id="35"/>
       </w:r>
       <w:r>
         <w:rPr>
@@ -3028,16 +3036,16 @@
           <w:lang w:val="ru-RU"/>
         </w:rPr>
       </w:pPr>
-      <w:bookmarkStart w:id="35" w:name="OLE_LINK17"/>
-      <w:bookmarkStart w:id="36" w:name="OLE_LINK18"/>
+      <w:bookmarkStart w:id="36" w:name="OLE_LINK17"/>
+      <w:bookmarkStart w:id="37" w:name="OLE_LINK18"/>
       <w:r>
         <w:rPr>
           <w:lang w:val="ru-RU"/>
         </w:rPr>
         <w:t>Мажорный аккорд в основном виде и в первом обращении (секстаккорд)</w:t>
       </w:r>
-      <w:bookmarkEnd w:id="35"/>
       <w:bookmarkEnd w:id="36"/>
+      <w:bookmarkEnd w:id="37"/>
     </w:p>
     <w:p>
       <w:pPr>
@@ -3232,36 +3240,36 @@
         </w:rPr>
         <w:t>Уменьшенный аккорд в основном виде разрешен в некоторых случаях (см.</w:t>
       </w:r>
-      <w:bookmarkStart w:id="37" w:name="OLE_LINK20"/>
+      <w:bookmarkStart w:id="38" w:name="OLE_LINK20"/>
       <w:r>
         <w:rPr>
           <w:lang w:val="ru-RU"/>
         </w:rPr>
         <w:t xml:space="preserve"> </w:t>
       </w:r>
-      <w:bookmarkStart w:id="38" w:name="OLE_LINK26"/>
-      <w:bookmarkStart w:id="39" w:name="OLE_LINK27"/>
-      <w:bookmarkStart w:id="40" w:name="OLE_LINK30"/>
-      <w:bookmarkStart w:id="41" w:name="OLE_LINK23"/>
-      <w:bookmarkStart w:id="42" w:name="OLE_LINK24"/>
+      <w:bookmarkStart w:id="39" w:name="OLE_LINK26"/>
+      <w:bookmarkStart w:id="40" w:name="OLE_LINK27"/>
+      <w:bookmarkStart w:id="41" w:name="OLE_LINK30"/>
+      <w:bookmarkStart w:id="42" w:name="OLE_LINK23"/>
+      <w:bookmarkStart w:id="43" w:name="OLE_LINK24"/>
       <w:r>
         <w:rPr>
           <w:lang w:val="ru-RU"/>
         </w:rPr>
         <w:t>§55</w:t>
       </w:r>
-      <w:bookmarkEnd w:id="38"/>
       <w:bookmarkEnd w:id="39"/>
       <w:bookmarkEnd w:id="40"/>
+      <w:bookmarkEnd w:id="41"/>
       <w:r>
         <w:rPr>
           <w:lang w:val="ru-RU"/>
         </w:rPr>
         <w:t>).</w:t>
       </w:r>
-      <w:bookmarkEnd w:id="37"/>
-      <w:bookmarkEnd w:id="41"/>
+      <w:bookmarkEnd w:id="38"/>
       <w:bookmarkEnd w:id="42"/>
+      <w:bookmarkEnd w:id="43"/>
     </w:p>
     <w:p>
       <w:pPr>
@@ -3358,7 +3366,7 @@
           <w:lang w:val="ru-RU"/>
         </w:rPr>
       </w:pPr>
-      <w:bookmarkStart w:id="43" w:name="OLE_LINK22"/>
+      <w:bookmarkStart w:id="44" w:name="OLE_LINK22"/>
       <w:r>
         <w:rPr>
           <w:lang w:val="ru-RU"/>
@@ -3523,19 +3531,19 @@
         </w:rPr>
         <w:t xml:space="preserve">В качестве исключения допускается </w:t>
       </w:r>
-      <w:commentRangeStart w:id="44"/>
+      <w:commentRangeStart w:id="45"/>
       <w:r>
         <w:rPr>
           <w:lang w:val="ru-RU"/>
         </w:rPr>
         <w:t xml:space="preserve">дуодецима </w:t>
       </w:r>
-      <w:commentRangeEnd w:id="44"/>
+      <w:commentRangeEnd w:id="45"/>
       <w:r>
         <w:rPr>
           <w:rStyle w:val="a8"/>
         </w:rPr>
-        <w:commentReference w:id="44"/>
+        <w:commentReference w:id="45"/>
       </w:r>
       <w:r>
         <w:rPr>
@@ -3558,7 +3566,7 @@
         <w:t>Разряды контрапункта</w:t>
       </w:r>
     </w:p>
-    <w:bookmarkEnd w:id="43"/>
+    <w:bookmarkEnd w:id="44"/>
     <w:p>
       <w:pPr>
         <w:ind w:firstLine="360"/>
@@ -3866,12 +3874,12 @@
       <w:pPr>
         <w:pStyle w:val="3"/>
       </w:pPr>
-      <w:bookmarkStart w:id="45" w:name="_Toc513321116"/>
+      <w:bookmarkStart w:id="46" w:name="_Toc513321116"/>
       <w:r>
         <w:lastRenderedPageBreak/>
         <w:t>Ритмические правила</w:t>
       </w:r>
-      <w:bookmarkEnd w:id="45"/>
+      <w:bookmarkEnd w:id="46"/>
     </w:p>
     <w:p>
       <w:pPr>
@@ -3938,7 +3946,7 @@
         </w:rPr>
         <w:t>В этой работе примеры написаны, за редким исключением, в размере</w:t>
       </w:r>
-      <w:bookmarkStart w:id="46" w:name="OLE_LINK25"/>
+      <w:bookmarkStart w:id="47" w:name="OLE_LINK25"/>
       <m:oMath>
         <m:r>
           <w:rPr>
@@ -3990,7 +3998,7 @@
         </w:rPr>
         <w:t>,</w:t>
       </w:r>
-      <w:bookmarkEnd w:id="46"/>
+      <w:bookmarkEnd w:id="47"/>
       <w:r>
         <w:rPr>
           <w:lang w:val="ru-RU"/>
@@ -4186,16 +4194,16 @@
         </w:rPr>
         <w:t xml:space="preserve">. Две ноты против ноты. Контрапункт </w:t>
       </w:r>
-      <w:bookmarkStart w:id="47" w:name="OLE_LINK28"/>
-      <w:bookmarkStart w:id="48" w:name="OLE_LINK29"/>
+      <w:bookmarkStart w:id="48" w:name="OLE_LINK28"/>
+      <w:bookmarkStart w:id="49" w:name="OLE_LINK29"/>
       <w:r>
         <w:rPr>
           <w:lang w:val="ru-RU"/>
         </w:rPr>
         <w:t xml:space="preserve">пишется </w:t>
       </w:r>
-      <w:bookmarkEnd w:id="47"/>
       <w:bookmarkEnd w:id="48"/>
+      <w:bookmarkEnd w:id="49"/>
       <w:r>
         <w:rPr>
           <w:lang w:val="ru-RU"/>
@@ -4283,16 +4291,16 @@
         </w:rPr>
         <w:t>Контрапункт в свободном ритме. Контрапункт использует все ритмы предыдущих разрядов, а также некоторые другие, в соответствии с определенными правилами (см. §</w:t>
       </w:r>
-      <w:bookmarkStart w:id="49" w:name="OLE_LINK39"/>
-      <w:bookmarkStart w:id="50" w:name="OLE_LINK40"/>
+      <w:bookmarkStart w:id="50" w:name="OLE_LINK39"/>
+      <w:bookmarkStart w:id="51" w:name="OLE_LINK40"/>
       <w:r>
         <w:rPr>
           <w:lang w:val="ru-RU"/>
         </w:rPr>
         <w:t>§</w:t>
       </w:r>
-      <w:bookmarkEnd w:id="49"/>
       <w:bookmarkEnd w:id="50"/>
+      <w:bookmarkEnd w:id="51"/>
       <w:r>
         <w:rPr>
           <w:lang w:val="ru-RU"/>
@@ -4307,10 +4315,10 @@
           <w:lang w:val="ru-RU"/>
         </w:rPr>
       </w:pPr>
-      <w:bookmarkStart w:id="51" w:name="OLE_LINK33"/>
-      <w:bookmarkStart w:id="52" w:name="OLE_LINK34"/>
-      <w:bookmarkStart w:id="53" w:name="OLE_LINK37"/>
-      <w:bookmarkStart w:id="54" w:name="OLE_LINK38"/>
+      <w:bookmarkStart w:id="52" w:name="OLE_LINK33"/>
+      <w:bookmarkStart w:id="53" w:name="OLE_LINK34"/>
+      <w:bookmarkStart w:id="54" w:name="OLE_LINK37"/>
+      <w:bookmarkStart w:id="55" w:name="OLE_LINK38"/>
       <w:r>
         <w:rPr>
           <w:lang w:val="ru-RU"/>
@@ -4350,10 +4358,10 @@
         <w:t>пишется целыми нотами.</w:t>
       </w:r>
     </w:p>
-    <w:bookmarkEnd w:id="51"/>
     <w:bookmarkEnd w:id="52"/>
     <w:bookmarkEnd w:id="53"/>
     <w:bookmarkEnd w:id="54"/>
+    <w:bookmarkEnd w:id="55"/>
     <w:p>
       <w:pPr>
         <w:pStyle w:val="5"/>
@@ -4497,8 +4505,8 @@
         </w:rPr>
         <w:t xml:space="preserve"> </w:t>
       </w:r>
-      <w:bookmarkStart w:id="57" w:name="OLE_LINK35"/>
-      <w:bookmarkStart w:id="58" w:name="OLE_LINK36"/>
+      <w:bookmarkStart w:id="58" w:name="OLE_LINK35"/>
+      <w:bookmarkStart w:id="59" w:name="OLE_LINK36"/>
       <w:r>
         <w:rPr>
           <w:i/>
@@ -4531,8 +4539,8 @@
         </w:rPr>
         <w:t>сочетается с половинными, четвертными нотами, или синкопами</w:t>
       </w:r>
-      <w:bookmarkEnd w:id="57"/>
       <w:bookmarkEnd w:id="58"/>
+      <w:bookmarkEnd w:id="59"/>
       <w:r>
         <w:rPr>
           <w:lang w:val="ru-RU"/>
@@ -4777,19 +4785,19 @@
         </w:rPr>
         <w:t xml:space="preserve">Ритмы предыдущих разрядов контрапункта, кроме целых </w:t>
       </w:r>
-      <w:commentRangeStart w:id="59"/>
+      <w:commentRangeStart w:id="60"/>
       <w:r>
         <w:rPr>
           <w:lang w:val="ru-RU"/>
         </w:rPr>
         <w:t>нот</w:t>
       </w:r>
-      <w:commentRangeEnd w:id="59"/>
+      <w:commentRangeEnd w:id="60"/>
       <w:r>
         <w:rPr>
           <w:rStyle w:val="a8"/>
         </w:rPr>
-        <w:commentReference w:id="59"/>
+        <w:commentReference w:id="60"/>
       </w:r>
       <w:r>
         <w:rPr>
@@ -5012,19 +5020,19 @@
         </w:rPr>
         <w:t xml:space="preserve">. Восьмые ноты нужно использовать </w:t>
       </w:r>
-      <w:commentRangeStart w:id="62"/>
+      <w:commentRangeStart w:id="63"/>
       <w:r>
         <w:rPr>
           <w:lang w:val="ru-RU"/>
         </w:rPr>
         <w:t>ограниченно</w:t>
       </w:r>
-      <w:commentRangeEnd w:id="62"/>
+      <w:commentRangeEnd w:id="63"/>
       <w:r>
         <w:rPr>
           <w:rStyle w:val="a8"/>
         </w:rPr>
-        <w:commentReference w:id="62"/>
+        <w:commentReference w:id="63"/>
       </w:r>
       <w:r>
         <w:rPr>
@@ -5046,19 +5054,19 @@
         </w:rPr>
         <w:t xml:space="preserve">В одном такте не должно быть больше </w:t>
       </w:r>
-      <w:commentRangeStart w:id="63"/>
+      <w:commentRangeStart w:id="64"/>
       <w:r>
         <w:rPr>
           <w:lang w:val="ru-RU"/>
         </w:rPr>
         <w:t xml:space="preserve">четырех </w:t>
       </w:r>
-      <w:commentRangeEnd w:id="63"/>
+      <w:commentRangeEnd w:id="64"/>
       <w:r>
         <w:rPr>
           <w:rStyle w:val="a8"/>
         </w:rPr>
-        <w:commentReference w:id="63"/>
+        <w:commentReference w:id="64"/>
       </w:r>
       <w:r>
         <w:rPr>
@@ -5208,19 +5216,19 @@
         </w:rPr>
         <w:t xml:space="preserve">В трех и более голосах разрешены </w:t>
       </w:r>
-      <w:commentRangeStart w:id="64"/>
+      <w:commentRangeStart w:id="65"/>
       <w:r>
         <w:rPr>
           <w:lang w:val="ru-RU"/>
         </w:rPr>
         <w:t xml:space="preserve">ритмы </w:t>
       </w:r>
-      <w:commentRangeEnd w:id="64"/>
+      <w:commentRangeEnd w:id="65"/>
       <w:r>
         <w:rPr>
           <w:rStyle w:val="a8"/>
         </w:rPr>
-        <w:commentReference w:id="64"/>
+        <w:commentReference w:id="65"/>
       </w:r>
       <w:r>
         <w:rPr>
@@ -5534,19 +5542,19 @@
           <w:lang w:val="ru-RU"/>
         </w:rPr>
       </w:pPr>
-      <w:commentRangeStart w:id="65"/>
+      <w:commentRangeStart w:id="66"/>
       <w:r>
         <w:rPr>
           <w:lang w:val="ru-RU"/>
         </w:rPr>
         <w:t>Новый ритм</w:t>
       </w:r>
-      <w:commentRangeEnd w:id="65"/>
+      <w:commentRangeEnd w:id="66"/>
       <w:r>
         <w:rPr>
           <w:rStyle w:val="a8"/>
         </w:rPr>
-        <w:commentReference w:id="65"/>
+        <w:commentReference w:id="66"/>
       </w:r>
       <w:r>
         <w:rPr>
@@ -5734,19 +5742,19 @@
         </w:rPr>
         <w:t xml:space="preserve">В одном голосе соседние такты не должны иметь одинакового ритма. Не разрешено использовать больше трех половинных или больше семи четвертных нот в </w:t>
       </w:r>
-      <w:commentRangeStart w:id="66"/>
+      <w:commentRangeStart w:id="67"/>
       <w:r>
         <w:rPr>
           <w:lang w:val="ru-RU"/>
         </w:rPr>
         <w:t>двух соседних тактах</w:t>
       </w:r>
-      <w:commentRangeEnd w:id="66"/>
+      <w:commentRangeEnd w:id="67"/>
       <w:r>
         <w:rPr>
           <w:rStyle w:val="a8"/>
         </w:rPr>
-        <w:commentReference w:id="66"/>
+        <w:commentReference w:id="67"/>
       </w:r>
       <w:r>
         <w:rPr>
@@ -5930,12 +5938,12 @@
       <w:pPr>
         <w:pStyle w:val="3"/>
       </w:pPr>
-      <w:bookmarkStart w:id="67" w:name="_Toc513321117"/>
+      <w:bookmarkStart w:id="68" w:name="_Toc513321117"/>
       <w:r>
         <w:lastRenderedPageBreak/>
         <w:t>Мелодические правила</w:t>
       </w:r>
-      <w:bookmarkEnd w:id="67"/>
+      <w:bookmarkEnd w:id="68"/>
     </w:p>
     <w:p>
       <w:pPr>
@@ -5964,19 +5972,19 @@
         </w:rPr>
         <w:t xml:space="preserve">Поступенное движение должно использоваться как можно чаще и должно продолжаться как можно дольше, </w:t>
       </w:r>
-      <w:commentRangeStart w:id="68"/>
+      <w:commentRangeStart w:id="69"/>
       <w:r>
         <w:rPr>
           <w:lang w:val="ru-RU"/>
         </w:rPr>
         <w:t>насколько это возможно</w:t>
       </w:r>
-      <w:commentRangeEnd w:id="68"/>
+      <w:commentRangeEnd w:id="69"/>
       <w:r>
         <w:rPr>
           <w:rStyle w:val="a8"/>
         </w:rPr>
-        <w:commentReference w:id="68"/>
+        <w:commentReference w:id="69"/>
       </w:r>
       <w:r>
         <w:rPr>
@@ -6012,19 +6020,19 @@
         </w:rPr>
         <w:t xml:space="preserve">Следует избегать скачков насколько это возможно, особенно </w:t>
       </w:r>
-      <w:commentRangeStart w:id="69"/>
+      <w:commentRangeStart w:id="70"/>
       <w:r>
         <w:rPr>
           <w:lang w:val="ru-RU"/>
         </w:rPr>
         <w:t>между короткими нотами</w:t>
       </w:r>
-      <w:commentRangeEnd w:id="69"/>
+      <w:commentRangeEnd w:id="70"/>
       <w:r>
         <w:rPr>
           <w:rStyle w:val="a8"/>
         </w:rPr>
-        <w:commentReference w:id="69"/>
+        <w:commentReference w:id="70"/>
       </w:r>
       <w:r>
         <w:rPr>
@@ -6046,19 +6054,19 @@
         </w:rPr>
         <w:t xml:space="preserve">Обычные арпеджио запрещены в </w:t>
       </w:r>
-      <w:commentRangeStart w:id="70"/>
+      <w:commentRangeStart w:id="71"/>
       <w:r>
         <w:rPr>
           <w:lang w:val="ru-RU"/>
         </w:rPr>
         <w:t>мелодической линии</w:t>
       </w:r>
-      <w:commentRangeEnd w:id="70"/>
+      <w:commentRangeEnd w:id="71"/>
       <w:r>
         <w:rPr>
           <w:rStyle w:val="a8"/>
         </w:rPr>
-        <w:commentReference w:id="70"/>
+        <w:commentReference w:id="71"/>
       </w:r>
       <w:r>
         <w:rPr>
@@ -6206,8 +6214,8 @@
           <w:lang w:val="ru-RU"/>
         </w:rPr>
       </w:pPr>
-      <w:bookmarkStart w:id="71" w:name="OLE_LINK31"/>
-      <w:bookmarkStart w:id="72" w:name="OLE_LINK32"/>
+      <w:bookmarkStart w:id="72" w:name="OLE_LINK31"/>
+      <w:bookmarkStart w:id="73" w:name="OLE_LINK32"/>
       <w:r>
         <w:rPr>
           <w:lang w:val="ru-RU"/>
@@ -6228,19 +6236,19 @@
         </w:rPr>
         <w:t xml:space="preserve">Особенно следует избегать скачков при переходе от одного такта к другому, </w:t>
       </w:r>
-      <w:commentRangeStart w:id="73"/>
+      <w:commentRangeStart w:id="74"/>
       <w:r>
         <w:rPr>
           <w:lang w:val="ru-RU"/>
         </w:rPr>
         <w:t xml:space="preserve">особенно в коротких нотах </w:t>
       </w:r>
-      <w:commentRangeEnd w:id="73"/>
+      <w:commentRangeEnd w:id="74"/>
       <w:r>
         <w:rPr>
           <w:rStyle w:val="a8"/>
         </w:rPr>
-        <w:commentReference w:id="73"/>
+        <w:commentReference w:id="74"/>
       </w:r>
       <w:r>
         <w:rPr>
@@ -6249,8 +6257,8 @@
         <w:t>(меньше половинной ноты).</w:t>
       </w:r>
     </w:p>
-    <w:bookmarkEnd w:id="71"/>
     <w:bookmarkEnd w:id="72"/>
+    <w:bookmarkEnd w:id="73"/>
     <w:p>
       <w:pPr>
         <w:ind w:firstLine="360"/>
@@ -6286,7 +6294,7 @@
         </w:rPr>
         <w:t>Допустимы скачки между тактами, если перед ними мелодия движется в противоположном направлении</w:t>
       </w:r>
-      <w:commentRangeStart w:id="74"/>
+      <w:commentRangeStart w:id="75"/>
       <w:r>
         <w:rPr>
           <w:rStyle w:val="a5"/>
@@ -6294,12 +6302,12 @@
         </w:rPr>
         <w:footnoteReference w:id="7"/>
       </w:r>
-      <w:commentRangeEnd w:id="74"/>
+      <w:commentRangeEnd w:id="75"/>
       <w:r>
         <w:rPr>
           <w:rStyle w:val="a8"/>
         </w:rPr>
-        <w:commentReference w:id="74"/>
+        <w:commentReference w:id="75"/>
       </w:r>
       <w:r>
         <w:rPr>
@@ -6420,19 +6428,19 @@
         </w:rPr>
         <w:t xml:space="preserve">Малые, большие и чистые интервалы </w:t>
       </w:r>
-      <w:commentRangeStart w:id="75"/>
+      <w:commentRangeStart w:id="76"/>
       <w:r>
         <w:rPr>
           <w:lang w:val="ru-RU"/>
         </w:rPr>
         <w:t xml:space="preserve">не больше малой сексты </w:t>
       </w:r>
-      <w:commentRangeEnd w:id="75"/>
+      <w:commentRangeEnd w:id="76"/>
       <w:r>
         <w:rPr>
           <w:rStyle w:val="a8"/>
         </w:rPr>
-        <w:commentReference w:id="75"/>
+        <w:commentReference w:id="76"/>
       </w:r>
       <w:r>
         <w:rPr>
@@ -6625,19 +6633,19 @@
           <w:lang w:val="ru-RU"/>
         </w:rPr>
       </w:pPr>
-      <w:commentRangeStart w:id="76"/>
+      <w:commentRangeStart w:id="77"/>
       <w:r>
         <w:rPr>
           <w:lang w:val="ru-RU"/>
         </w:rPr>
         <w:t xml:space="preserve">Уменьшенные и увеличенные </w:t>
       </w:r>
-      <w:commentRangeEnd w:id="76"/>
+      <w:commentRangeEnd w:id="77"/>
       <w:r>
         <w:rPr>
           <w:rStyle w:val="a8"/>
         </w:rPr>
-        <w:commentReference w:id="76"/>
+        <w:commentReference w:id="77"/>
       </w:r>
       <w:r>
         <w:rPr>
@@ -6726,19 +6734,19 @@
           <w:lang w:val="ru-RU"/>
         </w:rPr>
       </w:pPr>
-      <w:commentRangeStart w:id="77"/>
+      <w:commentRangeStart w:id="78"/>
       <w:r>
         <w:rPr>
           <w:lang w:val="ru-RU"/>
         </w:rPr>
         <w:t>Не нужно злоупотреблять скачком на октаву</w:t>
       </w:r>
-      <w:commentRangeEnd w:id="77"/>
+      <w:commentRangeEnd w:id="78"/>
       <w:r>
         <w:rPr>
           <w:rStyle w:val="a8"/>
         </w:rPr>
-        <w:commentReference w:id="77"/>
+        <w:commentReference w:id="78"/>
       </w:r>
       <w:r>
         <w:rPr>
@@ -6814,19 +6822,19 @@
         </w:rPr>
         <w:t xml:space="preserve">Увеличенная кварта в пределах трех или четырех соседних нот должна быть подготовлена или покинута поступенным движением в </w:t>
       </w:r>
-      <w:commentRangeStart w:id="78"/>
+      <w:commentRangeStart w:id="79"/>
       <w:r>
         <w:rPr>
           <w:lang w:val="ru-RU"/>
         </w:rPr>
         <w:t>том же направлении</w:t>
       </w:r>
-      <w:commentRangeEnd w:id="78"/>
+      <w:commentRangeEnd w:id="79"/>
       <w:r>
         <w:rPr>
           <w:rStyle w:val="a8"/>
         </w:rPr>
-        <w:commentReference w:id="78"/>
+        <w:commentReference w:id="79"/>
       </w:r>
       <w:r>
         <w:rPr>
@@ -6964,19 +6972,19 @@
         </w:rPr>
         <w:t xml:space="preserve">Увеличенная квинта в пределах четырех соседних нот должна быть продолжена поступенным движением в </w:t>
       </w:r>
-      <w:commentRangeStart w:id="79"/>
+      <w:commentRangeStart w:id="80"/>
       <w:r>
         <w:rPr>
           <w:lang w:val="ru-RU"/>
         </w:rPr>
         <w:t>том же направлении</w:t>
       </w:r>
-      <w:commentRangeEnd w:id="79"/>
+      <w:commentRangeEnd w:id="80"/>
       <w:r>
         <w:rPr>
           <w:rStyle w:val="a8"/>
         </w:rPr>
-        <w:commentReference w:id="79"/>
+        <w:commentReference w:id="80"/>
       </w:r>
       <w:r>
         <w:rPr>
@@ -7107,19 +7115,19 @@
           <w:lang w:val="ru-RU"/>
         </w:rPr>
       </w:pPr>
-      <w:commentRangeStart w:id="80"/>
+      <w:commentRangeStart w:id="81"/>
       <w:r>
         <w:rPr>
           <w:lang w:val="ru-RU"/>
         </w:rPr>
         <w:t xml:space="preserve">Септима и нона </w:t>
       </w:r>
-      <w:commentRangeEnd w:id="80"/>
+      <w:commentRangeEnd w:id="81"/>
       <w:r>
         <w:rPr>
           <w:rStyle w:val="a8"/>
         </w:rPr>
-        <w:commentReference w:id="80"/>
+        <w:commentReference w:id="81"/>
       </w:r>
       <w:r>
         <w:rPr>
@@ -7419,7 +7427,7 @@
           <w:lang w:val="ru-RU"/>
         </w:rPr>
       </w:pPr>
-      <w:commentRangeStart w:id="81"/>
+      <w:commentRangeStart w:id="82"/>
       <w:r>
         <w:rPr>
           <w:noProof/>
@@ -7427,12 +7435,12 @@
         </w:rPr>
         <w:t xml:space="preserve">Двойной скачок на октаву и на сексту </w:t>
       </w:r>
-      <w:commentRangeEnd w:id="81"/>
+      <w:commentRangeEnd w:id="82"/>
       <w:r>
         <w:rPr>
           <w:rStyle w:val="a8"/>
         </w:rPr>
-        <w:commentReference w:id="81"/>
+        <w:commentReference w:id="82"/>
       </w:r>
       <w:r>
         <w:rPr>
@@ -7580,19 +7588,19 @@
         </w:rPr>
         <w:t xml:space="preserve">Движение ко всем мелодическим нотам (задержания, проходящие и вспомогательные ноты) и от них должно быть </w:t>
       </w:r>
-      <w:commentRangeStart w:id="82"/>
+      <w:commentRangeStart w:id="83"/>
       <w:r>
         <w:rPr>
           <w:lang w:val="ru-RU"/>
         </w:rPr>
         <w:t>поступенным</w:t>
       </w:r>
-      <w:commentRangeEnd w:id="82"/>
+      <w:commentRangeEnd w:id="83"/>
       <w:r>
         <w:rPr>
           <w:rStyle w:val="a8"/>
         </w:rPr>
-        <w:commentReference w:id="82"/>
+        <w:commentReference w:id="83"/>
       </w:r>
       <w:r>
         <w:rPr>
@@ -7626,19 +7634,19 @@
         </w:rPr>
         <w:t xml:space="preserve"> Гармонические ноты могут использоваться как в поступенном движении, так и в скачках. </w:t>
       </w:r>
-      <w:commentRangeStart w:id="83"/>
+      <w:commentRangeStart w:id="84"/>
       <w:r>
         <w:rPr>
           <w:lang w:val="ru-RU"/>
         </w:rPr>
         <w:t>Вводный</w:t>
       </w:r>
-      <w:commentRangeEnd w:id="83"/>
+      <w:commentRangeEnd w:id="84"/>
       <w:r>
         <w:rPr>
           <w:rStyle w:val="a8"/>
         </w:rPr>
-        <w:commentReference w:id="83"/>
+        <w:commentReference w:id="84"/>
       </w:r>
       <w:r>
         <w:rPr>
@@ -7700,7 +7708,7 @@
         </w:rPr>
         <w:t>Начиная с 5 голосов, допускается повторение целых нот в первом разряде</w:t>
       </w:r>
-      <w:commentRangeStart w:id="84"/>
+      <w:commentRangeStart w:id="85"/>
       <w:r>
         <w:rPr>
           <w:rStyle w:val="a5"/>
@@ -7708,12 +7716,12 @@
         </w:rPr>
         <w:footnoteReference w:id="8"/>
       </w:r>
-      <w:commentRangeEnd w:id="84"/>
+      <w:commentRangeEnd w:id="85"/>
       <w:r>
         <w:rPr>
           <w:rStyle w:val="a8"/>
         </w:rPr>
-        <w:commentReference w:id="84"/>
+        <w:commentReference w:id="85"/>
       </w:r>
       <w:r>
         <w:rPr>
@@ -7749,19 +7757,19 @@
         </w:rPr>
         <w:t xml:space="preserve">Мелодия должна постоянно развиваться без </w:t>
       </w:r>
-      <w:commentRangeStart w:id="85"/>
+      <w:commentRangeStart w:id="86"/>
       <w:r>
         <w:rPr>
           <w:lang w:val="ru-RU"/>
         </w:rPr>
         <w:t xml:space="preserve">симметрии </w:t>
       </w:r>
-      <w:commentRangeEnd w:id="85"/>
+      <w:commentRangeEnd w:id="86"/>
       <w:r>
         <w:rPr>
           <w:rStyle w:val="a8"/>
         </w:rPr>
-        <w:commentReference w:id="85"/>
+        <w:commentReference w:id="86"/>
       </w:r>
       <w:r>
         <w:rPr>
@@ -7795,19 +7803,19 @@
           <w:lang w:val="ru-RU"/>
         </w:rPr>
       </w:pPr>
-      <w:commentRangeStart w:id="86"/>
+      <w:commentRangeStart w:id="87"/>
       <w:r>
         <w:rPr>
           <w:lang w:val="ru-RU"/>
         </w:rPr>
         <w:t xml:space="preserve">Регулярные скачки </w:t>
       </w:r>
-      <w:commentRangeEnd w:id="86"/>
+      <w:commentRangeEnd w:id="87"/>
       <w:r>
         <w:rPr>
           <w:rStyle w:val="a8"/>
         </w:rPr>
-        <w:commentReference w:id="86"/>
+        <w:commentReference w:id="87"/>
       </w:r>
       <w:r>
         <w:rPr>
@@ -7958,7 +7966,7 @@
           <w:lang w:val="ru-RU"/>
         </w:rPr>
       </w:pPr>
-      <w:commentRangeStart w:id="87"/>
+      <w:commentRangeStart w:id="88"/>
       <w:r>
         <w:rPr>
           <w:lang w:val="ru-RU"/>
@@ -7971,12 +7979,12 @@
         </w:rPr>
         <w:t xml:space="preserve"> ноте</w:t>
       </w:r>
-      <w:commentRangeEnd w:id="87"/>
+      <w:commentRangeEnd w:id="88"/>
       <w:r>
         <w:rPr>
           <w:rStyle w:val="a8"/>
         </w:rPr>
-        <w:commentReference w:id="87"/>
+        <w:commentReference w:id="88"/>
       </w:r>
       <w:r>
         <w:rPr>
@@ -8300,8 +8308,8 @@
           <w:lang w:val="ru-RU"/>
         </w:rPr>
       </w:pPr>
-      <w:bookmarkStart w:id="88" w:name="OLE_LINK41"/>
-      <w:bookmarkStart w:id="89" w:name="OLE_LINK42"/>
+      <w:bookmarkStart w:id="89" w:name="OLE_LINK41"/>
+      <w:bookmarkStart w:id="90" w:name="OLE_LINK42"/>
       <w:r>
         <w:rPr>
           <w:lang w:val="ru-RU"/>
@@ -8357,8 +8365,8 @@
             <w:tcW w:w="3119" w:type="dxa"/>
             <w:vAlign w:val="center"/>
           </w:tcPr>
-          <w:bookmarkEnd w:id="88"/>
           <w:bookmarkEnd w:id="89"/>
+          <w:bookmarkEnd w:id="90"/>
           <w:p>
             <w:pPr>
               <w:rPr>
@@ -8582,10 +8590,10 @@
           <w:lang w:val="ru-RU"/>
         </w:rPr>
       </w:pPr>
-      <w:bookmarkStart w:id="90" w:name="OLE_LINK106"/>
-      <w:bookmarkStart w:id="91" w:name="OLE_LINK107"/>
-      <w:bookmarkStart w:id="92" w:name="OLE_LINK108"/>
-      <w:commentRangeStart w:id="93"/>
+      <w:bookmarkStart w:id="91" w:name="OLE_LINK106"/>
+      <w:bookmarkStart w:id="92" w:name="OLE_LINK107"/>
+      <w:bookmarkStart w:id="93" w:name="OLE_LINK108"/>
+      <w:commentRangeStart w:id="94"/>
       <w:r>
         <w:rPr>
           <w:lang w:val="ru-RU"/>
@@ -8610,12 +8618,12 @@
         </w:rPr>
         <w:t>#</w:t>
       </w:r>
-      <w:commentRangeEnd w:id="93"/>
+      <w:commentRangeEnd w:id="94"/>
       <w:r>
         <w:rPr>
           <w:rStyle w:val="a8"/>
         </w:rPr>
-        <w:commentReference w:id="93"/>
+        <w:commentReference w:id="94"/>
       </w:r>
       <w:r>
         <w:rPr>
@@ -8653,23 +8661,23 @@
         </w:rPr>
         <w:t xml:space="preserve">поступенном </w:t>
       </w:r>
-      <w:commentRangeStart w:id="96"/>
+      <w:commentRangeStart w:id="97"/>
       <w:r>
         <w:rPr>
           <w:lang w:val="ru-RU"/>
         </w:rPr>
         <w:t>движении</w:t>
       </w:r>
-      <w:commentRangeEnd w:id="96"/>
+      <w:commentRangeEnd w:id="97"/>
       <w:r>
         <w:rPr>
           <w:rStyle w:val="a8"/>
         </w:rPr>
-        <w:commentReference w:id="96"/>
-      </w:r>
-      <w:bookmarkEnd w:id="90"/>
+        <w:commentReference w:id="97"/>
+      </w:r>
       <w:bookmarkEnd w:id="91"/>
       <w:bookmarkEnd w:id="92"/>
+      <w:bookmarkEnd w:id="93"/>
       <w:r>
         <w:rPr>
           <w:lang w:val="ru-RU"/>
@@ -8743,8 +8751,8 @@
           <w:lang w:val="ru-RU"/>
         </w:rPr>
       </w:pPr>
-      <w:bookmarkStart w:id="101" w:name="OLE_LINK109"/>
-      <w:bookmarkStart w:id="102" w:name="OLE_LINK110"/>
+      <w:bookmarkStart w:id="102" w:name="OLE_LINK109"/>
+      <w:bookmarkStart w:id="103" w:name="OLE_LINK110"/>
       <w:r>
         <w:rPr>
           <w:lang w:val="ru-RU"/>
@@ -8775,22 +8783,22 @@
         </w:rPr>
         <w:t xml:space="preserve">при нисходящем поступенном </w:t>
       </w:r>
-      <w:commentRangeStart w:id="103"/>
+      <w:commentRangeStart w:id="104"/>
       <w:r>
         <w:rPr>
           <w:lang w:val="ru-RU"/>
         </w:rPr>
         <w:t>движении</w:t>
       </w:r>
-      <w:commentRangeEnd w:id="103"/>
+      <w:commentRangeEnd w:id="104"/>
       <w:r>
         <w:rPr>
           <w:rStyle w:val="a8"/>
         </w:rPr>
-        <w:commentReference w:id="103"/>
-      </w:r>
-      <w:bookmarkEnd w:id="101"/>
+        <w:commentReference w:id="104"/>
+      </w:r>
       <w:bookmarkEnd w:id="102"/>
+      <w:bookmarkEnd w:id="103"/>
       <w:r>
         <w:rPr>
           <w:lang w:val="ru-RU"/>
@@ -8947,19 +8955,19 @@
           <w:lang w:val="ru-RU"/>
         </w:rPr>
       </w:pPr>
-      <w:commentRangeStart w:id="106"/>
+      <w:commentRangeStart w:id="107"/>
       <w:r>
         <w:rPr>
           <w:lang w:val="ru-RU"/>
         </w:rPr>
         <w:t xml:space="preserve">Нужно </w:t>
       </w:r>
-      <w:commentRangeEnd w:id="106"/>
+      <w:commentRangeEnd w:id="107"/>
       <w:r>
         <w:rPr>
           <w:rStyle w:val="a8"/>
         </w:rPr>
-        <w:commentReference w:id="106"/>
+        <w:commentReference w:id="107"/>
       </w:r>
       <w:r>
         <w:rPr>
@@ -9178,19 +9186,19 @@
         </w:rPr>
         <w:t xml:space="preserve">ереченье хорошо </w:t>
       </w:r>
-      <w:commentRangeStart w:id="109"/>
+      <w:commentRangeStart w:id="112"/>
       <w:r>
         <w:rPr>
           <w:lang w:val="ru-RU"/>
         </w:rPr>
         <w:t>звучит</w:t>
       </w:r>
-      <w:commentRangeEnd w:id="109"/>
+      <w:commentRangeEnd w:id="112"/>
       <w:r>
         <w:rPr>
           <w:rStyle w:val="a8"/>
         </w:rPr>
-        <w:commentReference w:id="109"/>
+        <w:commentReference w:id="112"/>
       </w:r>
       <w:r>
         <w:rPr>
@@ -9263,7 +9271,7 @@
           <w:lang w:val="ru-RU"/>
         </w:rPr>
       </w:pPr>
-      <w:commentRangeStart w:id="110"/>
+      <w:commentRangeStart w:id="113"/>
       <w:r>
         <w:rPr>
           <w:lang w:val="ru-RU"/>
@@ -9300,12 +9308,12 @@
         </w:rPr>
         <w:t xml:space="preserve">нот допускается в исключительных случаях </w:t>
       </w:r>
-      <w:commentRangeEnd w:id="110"/>
+      <w:commentRangeEnd w:id="113"/>
       <w:r>
         <w:rPr>
           <w:rStyle w:val="a8"/>
         </w:rPr>
-        <w:commentReference w:id="110"/>
+        <w:commentReference w:id="113"/>
       </w:r>
       <w:r>
         <w:rPr>
@@ -9400,12 +9408,12 @@
       <w:pPr>
         <w:pStyle w:val="3"/>
       </w:pPr>
-      <w:bookmarkStart w:id="111" w:name="_Toc513321118"/>
+      <w:bookmarkStart w:id="114" w:name="_Toc513321118"/>
       <w:r>
         <w:lastRenderedPageBreak/>
         <w:t>Гармонические правила</w:t>
       </w:r>
-      <w:bookmarkEnd w:id="111"/>
+      <w:bookmarkEnd w:id="114"/>
     </w:p>
     <w:p>
       <w:pPr>
@@ -9414,8 +9422,8 @@
           <w:lang w:val="ru-RU"/>
         </w:rPr>
       </w:pPr>
-      <w:bookmarkStart w:id="112" w:name="OLE_LINK45"/>
-      <w:bookmarkStart w:id="113" w:name="OLE_LINK46"/>
+      <w:bookmarkStart w:id="115" w:name="OLE_LINK45"/>
+      <w:bookmarkStart w:id="116" w:name="OLE_LINK46"/>
       <w:r>
         <w:rPr>
           <w:lang w:val="ru-RU"/>
@@ -9436,8 +9444,8 @@
         <w:t>. Ниже приведены правила, действующие для любых двух голосов, выделенных в полифонии. Затем, в конце главы приведены некоторые правила, касающиеся аккордов, применяющихся в контрапункте.</w:t>
       </w:r>
     </w:p>
-    <w:bookmarkEnd w:id="112"/>
-    <w:bookmarkEnd w:id="113"/>
+    <w:bookmarkEnd w:id="115"/>
+    <w:bookmarkEnd w:id="116"/>
     <w:p>
       <w:pPr>
         <w:pStyle w:val="5"/>
@@ -9497,8 +9505,8 @@
           <w:lang w:val="ru-RU"/>
         </w:rPr>
       </w:pPr>
-      <w:bookmarkStart w:id="114" w:name="OLE_LINK51"/>
-      <w:bookmarkStart w:id="115" w:name="OLE_LINK52"/>
+      <w:bookmarkStart w:id="117" w:name="OLE_LINK51"/>
+      <w:bookmarkStart w:id="118" w:name="OLE_LINK52"/>
       <w:r>
         <w:rPr>
           <w:lang w:val="ru-RU"/>
@@ -9525,10 +9533,10 @@
           <w:lang w:val="ru-RU"/>
         </w:rPr>
       </w:pPr>
-      <w:bookmarkStart w:id="116" w:name="OLE_LINK49"/>
-      <w:bookmarkStart w:id="117" w:name="OLE_LINK50"/>
-      <w:bookmarkEnd w:id="114"/>
-      <w:bookmarkEnd w:id="115"/>
+      <w:bookmarkStart w:id="119" w:name="OLE_LINK49"/>
+      <w:bookmarkStart w:id="120" w:name="OLE_LINK50"/>
+      <w:bookmarkEnd w:id="117"/>
+      <w:bookmarkEnd w:id="118"/>
       <w:r>
         <w:rPr>
           <w:lang w:val="ru-RU"/>
@@ -9599,24 +9607,24 @@
         </w:rPr>
         <w:t xml:space="preserve">разрешено не во всех случаях (см. </w:t>
       </w:r>
-      <w:bookmarkStart w:id="118" w:name="OLE_LINK290"/>
-      <w:bookmarkStart w:id="119" w:name="OLE_LINK291"/>
+      <w:bookmarkStart w:id="121" w:name="OLE_LINK290"/>
+      <w:bookmarkStart w:id="122" w:name="OLE_LINK291"/>
       <w:r>
         <w:rPr>
           <w:lang w:val="ru-RU"/>
         </w:rPr>
         <w:t>§ 53</w:t>
       </w:r>
-      <w:bookmarkEnd w:id="118"/>
+      <w:bookmarkEnd w:id="121"/>
+      <w:bookmarkEnd w:id="122"/>
+      <w:r>
+        <w:rPr>
+          <w:lang w:val="ru-RU"/>
+        </w:rPr>
+        <w:t>).</w:t>
+      </w:r>
       <w:bookmarkEnd w:id="119"/>
-      <w:r>
-        <w:rPr>
-          <w:lang w:val="ru-RU"/>
-        </w:rPr>
-        <w:t>).</w:t>
-      </w:r>
-      <w:bookmarkEnd w:id="116"/>
-      <w:bookmarkEnd w:id="117"/>
+      <w:bookmarkEnd w:id="120"/>
     </w:p>
     <w:p>
       <w:pPr>
@@ -9726,19 +9734,19 @@
         </w:rPr>
         <w:t xml:space="preserve">Не пишите три </w:t>
       </w:r>
-      <w:commentRangeStart w:id="120"/>
+      <w:commentRangeStart w:id="123"/>
       <w:r>
         <w:rPr>
           <w:lang w:val="ru-RU"/>
         </w:rPr>
         <w:t xml:space="preserve">секстаккорда </w:t>
       </w:r>
-      <w:commentRangeEnd w:id="120"/>
+      <w:commentRangeEnd w:id="123"/>
       <w:r>
         <w:rPr>
           <w:rStyle w:val="a8"/>
         </w:rPr>
-        <w:commentReference w:id="120"/>
+        <w:commentReference w:id="123"/>
       </w:r>
       <w:r>
         <w:rPr>
@@ -9830,9 +9838,9 @@
           <w:lang w:val="ru-RU"/>
         </w:rPr>
       </w:pPr>
-      <w:bookmarkStart w:id="121" w:name="OLE_LINK53"/>
-      <w:bookmarkStart w:id="122" w:name="OLE_LINK54"/>
-      <w:bookmarkStart w:id="123" w:name="OLE_LINK55"/>
+      <w:bookmarkStart w:id="124" w:name="OLE_LINK53"/>
+      <w:bookmarkStart w:id="125" w:name="OLE_LINK54"/>
+      <w:bookmarkStart w:id="126" w:name="OLE_LINK55"/>
       <w:r>
         <w:rPr>
           <w:lang w:val="ru-RU"/>
@@ -9840,9 +9848,9 @@
         <w:t>В четвертом разряде последовательные терции, кварты и сексты, образующиеся в результате синкопы, допускаются без ограничений.</w:t>
       </w:r>
     </w:p>
-    <w:bookmarkEnd w:id="121"/>
-    <w:bookmarkEnd w:id="122"/>
-    <w:bookmarkEnd w:id="123"/>
+    <w:bookmarkEnd w:id="124"/>
+    <w:bookmarkEnd w:id="125"/>
+    <w:bookmarkEnd w:id="126"/>
     <w:p>
       <w:pPr>
         <w:pStyle w:val="5"/>
@@ -10010,8 +10018,8 @@
           <w:lang w:val="ru-RU"/>
         </w:rPr>
       </w:pPr>
-      <w:bookmarkStart w:id="124" w:name="OLE_LINK56"/>
-      <w:bookmarkStart w:id="125" w:name="OLE_LINK57"/>
+      <w:bookmarkStart w:id="127" w:name="OLE_LINK56"/>
+      <w:bookmarkStart w:id="128" w:name="OLE_LINK57"/>
       <w:r>
         <w:rPr>
           <w:lang w:val="ru-RU"/>
@@ -10025,8 +10033,8 @@
         <w:t xml:space="preserve"> унисон и октаву (и наоборот):</w:t>
       </w:r>
     </w:p>
-    <w:bookmarkEnd w:id="124"/>
-    <w:bookmarkEnd w:id="125"/>
+    <w:bookmarkEnd w:id="127"/>
+    <w:bookmarkEnd w:id="128"/>
     <w:p>
       <w:pPr>
         <w:jc w:val="center"/>
@@ -10126,8 +10134,8 @@
           <w:lang w:val="ru-RU"/>
         </w:rPr>
       </w:pPr>
-      <w:bookmarkStart w:id="126" w:name="OLE_LINK58"/>
-      <w:bookmarkStart w:id="127" w:name="OLE_LINK59"/>
+      <w:bookmarkStart w:id="129" w:name="OLE_LINK58"/>
+      <w:bookmarkStart w:id="130" w:name="OLE_LINK59"/>
       <w:r>
         <w:rPr>
           <w:lang w:val="ru-RU"/>
@@ -10154,10 +10162,10 @@
           <w:lang w:val="ru-RU"/>
         </w:rPr>
       </w:pPr>
-      <w:bookmarkStart w:id="128" w:name="OLE_LINK60"/>
-      <w:bookmarkStart w:id="129" w:name="OLE_LINK61"/>
-      <w:bookmarkEnd w:id="126"/>
-      <w:bookmarkEnd w:id="127"/>
+      <w:bookmarkStart w:id="131" w:name="OLE_LINK60"/>
+      <w:bookmarkStart w:id="132" w:name="OLE_LINK61"/>
+      <w:bookmarkEnd w:id="129"/>
+      <w:bookmarkEnd w:id="130"/>
       <w:r>
         <w:rPr>
           <w:lang w:val="ru-RU"/>
@@ -10177,8 +10185,8 @@
         <w:t>Обратное, то есть уменьшенная квинта сразу после чистой квинты, всегда запрещено.</w:t>
       </w:r>
     </w:p>
-    <w:bookmarkEnd w:id="128"/>
-    <w:bookmarkEnd w:id="129"/>
+    <w:bookmarkEnd w:id="131"/>
+    <w:bookmarkEnd w:id="132"/>
     <w:p>
       <w:pPr>
         <w:jc w:val="center"/>
@@ -10450,27 +10458,27 @@
           <w:lang w:val="ru-RU"/>
         </w:rPr>
       </w:pPr>
-      <w:bookmarkStart w:id="130" w:name="OLE_LINK62"/>
-      <w:bookmarkStart w:id="131" w:name="OLE_LINK63"/>
+      <w:bookmarkStart w:id="133" w:name="OLE_LINK62"/>
+      <w:bookmarkStart w:id="134" w:name="OLE_LINK63"/>
       <w:r>
         <w:rPr>
           <w:lang w:val="ru-RU"/>
         </w:rPr>
         <w:t xml:space="preserve">Квинты и октавы, разделенные менее чем эквивалентом одной целой ноты, допускаются в следующих случаях при условии, что вторая квинта или октава находятся на слабую </w:t>
       </w:r>
-      <w:commentRangeStart w:id="132"/>
+      <w:commentRangeStart w:id="135"/>
       <w:r>
         <w:rPr>
           <w:lang w:val="ru-RU"/>
         </w:rPr>
         <w:t>долю</w:t>
       </w:r>
-      <w:commentRangeEnd w:id="132"/>
+      <w:commentRangeEnd w:id="135"/>
       <w:r>
         <w:rPr>
           <w:rStyle w:val="a8"/>
         </w:rPr>
-        <w:commentReference w:id="132"/>
+        <w:commentReference w:id="135"/>
       </w:r>
       <w:r>
         <w:rPr>
@@ -10479,8 +10487,8 @@
         <w:t>:</w:t>
       </w:r>
     </w:p>
-    <w:bookmarkEnd w:id="130"/>
-    <w:bookmarkEnd w:id="131"/>
+    <w:bookmarkEnd w:id="133"/>
+    <w:bookmarkEnd w:id="134"/>
     <w:p>
       <w:pPr>
         <w:pStyle w:val="a7"/>
@@ -10572,21 +10580,21 @@
         </w:rPr>
         <w:t xml:space="preserve">Даже в прямом движении, когда одна из двух квинт или октав образована </w:t>
       </w:r>
-      <w:commentRangeStart w:id="133"/>
+      <w:commentRangeStart w:id="136"/>
       <w:r>
         <w:rPr>
           <w:lang w:val="ru-RU"/>
         </w:rPr>
         <w:t>мелодической нотой</w:t>
       </w:r>
-      <w:commentRangeEnd w:id="133"/>
+      <w:commentRangeEnd w:id="136"/>
       <w:r>
         <w:rPr>
           <w:rStyle w:val="a8"/>
         </w:rPr>
-        <w:commentReference w:id="133"/>
-      </w:r>
-      <w:commentRangeStart w:id="134"/>
+        <w:commentReference w:id="136"/>
+      </w:r>
+      <w:commentRangeStart w:id="137"/>
       <w:r>
         <w:rPr>
           <w:rStyle w:val="a5"/>
@@ -10594,12 +10602,12 @@
         </w:rPr>
         <w:footnoteReference w:id="12"/>
       </w:r>
-      <w:commentRangeEnd w:id="134"/>
+      <w:commentRangeEnd w:id="137"/>
       <w:r>
         <w:rPr>
           <w:rStyle w:val="a8"/>
         </w:rPr>
-        <w:commentReference w:id="134"/>
+        <w:commentReference w:id="137"/>
       </w:r>
       <w:r>
         <w:rPr>
@@ -10671,8 +10679,8 @@
           <w:lang w:val="ru-RU"/>
         </w:rPr>
       </w:pPr>
-      <w:bookmarkStart w:id="137" w:name="OLE_LINK66"/>
-      <w:bookmarkStart w:id="138" w:name="OLE_LINK67"/>
+      <w:bookmarkStart w:id="140" w:name="OLE_LINK66"/>
+      <w:bookmarkStart w:id="141" w:name="OLE_LINK67"/>
       <w:r>
         <w:rPr>
           <w:lang w:val="ru-RU"/>
@@ -10700,10 +10708,10 @@
           <w:lang w:val="ru-RU"/>
         </w:rPr>
       </w:pPr>
-      <w:bookmarkStart w:id="139" w:name="OLE_LINK70"/>
-      <w:bookmarkStart w:id="140" w:name="OLE_LINK71"/>
-      <w:bookmarkEnd w:id="137"/>
-      <w:bookmarkEnd w:id="138"/>
+      <w:bookmarkStart w:id="142" w:name="OLE_LINK70"/>
+      <w:bookmarkStart w:id="143" w:name="OLE_LINK71"/>
+      <w:bookmarkEnd w:id="140"/>
+      <w:bookmarkEnd w:id="141"/>
       <w:r>
         <w:rPr>
           <w:lang w:val="ru-RU"/>
@@ -10741,8 +10749,8 @@
         <w:t xml:space="preserve"> между крайними голосами</w:t>
       </w:r>
     </w:p>
-    <w:bookmarkEnd w:id="139"/>
-    <w:bookmarkEnd w:id="140"/>
+    <w:bookmarkEnd w:id="142"/>
+    <w:bookmarkEnd w:id="143"/>
     <w:p>
       <w:pPr>
         <w:ind w:firstLine="360"/>
@@ -10756,19 +10764,19 @@
         </w:rPr>
         <w:t xml:space="preserve">Между крайними голосами запрещено двигаться прямо в квинту или </w:t>
       </w:r>
-      <w:commentRangeStart w:id="141"/>
+      <w:commentRangeStart w:id="144"/>
       <w:r>
         <w:rPr>
           <w:lang w:val="ru-RU"/>
         </w:rPr>
         <w:t>октаву</w:t>
       </w:r>
-      <w:commentRangeEnd w:id="141"/>
+      <w:commentRangeEnd w:id="144"/>
       <w:r>
         <w:rPr>
           <w:rStyle w:val="a8"/>
         </w:rPr>
-        <w:commentReference w:id="141"/>
+        <w:commentReference w:id="144"/>
       </w:r>
       <w:r>
         <w:rPr>
@@ -10842,8 +10850,8 @@
           <w:lang w:val="ru-RU"/>
         </w:rPr>
       </w:pPr>
-      <w:bookmarkStart w:id="142" w:name="OLE_LINK74"/>
-      <w:bookmarkStart w:id="143" w:name="OLE_LINK75"/>
+      <w:bookmarkStart w:id="145" w:name="OLE_LINK74"/>
+      <w:bookmarkStart w:id="146" w:name="OLE_LINK75"/>
       <w:r>
         <w:rPr>
           <w:b/>
@@ -10860,8 +10868,8 @@
           <w:lang w:val="ru-RU"/>
         </w:rPr>
       </w:pPr>
-      <w:bookmarkStart w:id="144" w:name="OLE_LINK68"/>
-      <w:bookmarkStart w:id="145" w:name="OLE_LINK69"/>
+      <w:bookmarkStart w:id="147" w:name="OLE_LINK68"/>
+      <w:bookmarkStart w:id="148" w:name="OLE_LINK69"/>
       <w:r>
         <w:rPr>
           <w:lang w:val="ru-RU"/>
@@ -10875,10 +10883,10 @@
         <w:t>хний голос двигается поступенно:</w:t>
       </w:r>
     </w:p>
-    <w:bookmarkEnd w:id="142"/>
-    <w:bookmarkEnd w:id="143"/>
-    <w:bookmarkEnd w:id="144"/>
     <w:bookmarkEnd w:id="145"/>
+    <w:bookmarkEnd w:id="146"/>
+    <w:bookmarkEnd w:id="147"/>
+    <w:bookmarkEnd w:id="148"/>
     <w:p>
       <w:pPr>
         <w:jc w:val="center"/>
@@ -10942,8 +10950,8 @@
           <w:lang w:val="ru-RU"/>
         </w:rPr>
       </w:pPr>
-      <w:bookmarkStart w:id="146" w:name="OLE_LINK72"/>
-      <w:bookmarkStart w:id="147" w:name="OLE_LINK73"/>
+      <w:bookmarkStart w:id="149" w:name="OLE_LINK72"/>
+      <w:bookmarkStart w:id="150" w:name="OLE_LINK73"/>
       <w:r>
         <w:rPr>
           <w:lang w:val="ru-RU"/>
@@ -10996,8 +11004,8 @@
         <w:t>хний голос двигается поступенно.</w:t>
       </w:r>
     </w:p>
-    <w:bookmarkEnd w:id="146"/>
-    <w:bookmarkEnd w:id="147"/>
+    <w:bookmarkEnd w:id="149"/>
+    <w:bookmarkEnd w:id="150"/>
     <w:p>
       <w:pPr>
         <w:pStyle w:val="5"/>
@@ -11056,8 +11064,8 @@
           <w:lang w:val="ru-RU"/>
         </w:rPr>
       </w:pPr>
-      <w:bookmarkStart w:id="148" w:name="OLE_LINK275"/>
-      <w:bookmarkStart w:id="149" w:name="OLE_LINK276"/>
+      <w:bookmarkStart w:id="151" w:name="OLE_LINK275"/>
+      <w:bookmarkStart w:id="152" w:name="OLE_LINK276"/>
       <w:r>
         <w:rPr>
           <w:lang w:val="ru-RU"/>
@@ -11078,8 +11086,8 @@
         <w:t>:</w:t>
       </w:r>
     </w:p>
-    <w:bookmarkEnd w:id="148"/>
-    <w:bookmarkEnd w:id="149"/>
+    <w:bookmarkEnd w:id="151"/>
+    <w:bookmarkEnd w:id="152"/>
     <w:p>
       <w:pPr>
         <w:jc w:val="center"/>
@@ -11282,21 +11290,21 @@
           <w:lang w:val="ru-RU"/>
         </w:rPr>
       </w:pPr>
-      <w:commentRangeStart w:id="150"/>
+      <w:commentRangeStart w:id="153"/>
       <w:r>
         <w:rPr>
           <w:lang w:val="ru-RU"/>
         </w:rPr>
         <w:t>Последовательные секунды, септимы, ноны</w:t>
       </w:r>
-      <w:commentRangeEnd w:id="150"/>
+      <w:commentRangeEnd w:id="153"/>
       <w:r>
         <w:rPr>
           <w:rStyle w:val="a8"/>
           <w:rFonts w:asciiTheme="minorHAnsi" w:eastAsiaTheme="minorHAnsi" w:hAnsiTheme="minorHAnsi" w:cstheme="minorBidi"/>
           <w:color w:val="auto"/>
         </w:rPr>
-        <w:commentReference w:id="150"/>
+        <w:commentReference w:id="153"/>
       </w:r>
     </w:p>
     <w:p>
@@ -11310,8 +11318,8 @@
           <w:lang w:val="ru-RU"/>
         </w:rPr>
       </w:pPr>
-      <w:bookmarkStart w:id="154" w:name="OLE_LINK279"/>
-      <w:bookmarkStart w:id="155" w:name="OLE_LINK280"/>
+      <w:bookmarkStart w:id="157" w:name="OLE_LINK279"/>
+      <w:bookmarkStart w:id="158" w:name="OLE_LINK280"/>
       <w:r>
         <w:rPr>
           <w:lang w:val="ru-RU"/>
@@ -11332,8 +11340,8 @@
         <w:t>:</w:t>
       </w:r>
     </w:p>
-    <w:bookmarkEnd w:id="154"/>
-    <w:bookmarkEnd w:id="155"/>
+    <w:bookmarkEnd w:id="157"/>
+    <w:bookmarkEnd w:id="158"/>
     <w:p>
       <w:pPr>
         <w:jc w:val="center"/>
@@ -11501,8 +11509,8 @@
           <w:lang w:val="ru-RU"/>
         </w:rPr>
       </w:pPr>
-      <w:bookmarkStart w:id="156" w:name="OLE_LINK283"/>
-      <w:bookmarkStart w:id="157" w:name="OLE_LINK284"/>
+      <w:bookmarkStart w:id="159" w:name="OLE_LINK283"/>
+      <w:bookmarkStart w:id="160" w:name="OLE_LINK284"/>
       <w:r>
         <w:rPr>
           <w:lang w:val="ru-RU"/>
@@ -11584,8 +11592,8 @@
         <w:t>ноны.</w:t>
       </w:r>
     </w:p>
-    <w:bookmarkEnd w:id="156"/>
-    <w:bookmarkEnd w:id="157"/>
+    <w:bookmarkEnd w:id="159"/>
+    <w:bookmarkEnd w:id="160"/>
     <w:p>
       <w:pPr>
         <w:pStyle w:val="5"/>
@@ -11611,9 +11619,9 @@
           <w:lang w:val="ru-RU"/>
         </w:rPr>
       </w:pPr>
-      <w:bookmarkStart w:id="158" w:name="OLE_LINK281"/>
-      <w:bookmarkStart w:id="159" w:name="OLE_LINK282"/>
-      <w:bookmarkStart w:id="160" w:name="OLE_LINK287"/>
+      <w:bookmarkStart w:id="161" w:name="OLE_LINK281"/>
+      <w:bookmarkStart w:id="162" w:name="OLE_LINK282"/>
+      <w:bookmarkStart w:id="163" w:name="OLE_LINK287"/>
       <w:r>
         <w:rPr>
           <w:lang w:val="ru-RU"/>
@@ -11658,9 +11666,9 @@
         <w:t>.</w:t>
       </w:r>
     </w:p>
-    <w:bookmarkEnd w:id="158"/>
-    <w:bookmarkEnd w:id="159"/>
-    <w:bookmarkEnd w:id="160"/>
+    <w:bookmarkEnd w:id="161"/>
+    <w:bookmarkEnd w:id="162"/>
+    <w:bookmarkEnd w:id="163"/>
     <w:p>
       <w:pPr>
         <w:jc w:val="center"/>
@@ -11752,19 +11760,19 @@
         </w:rPr>
         <w:t xml:space="preserve">большая </w:t>
       </w:r>
-      <w:commentRangeStart w:id="161"/>
+      <w:commentRangeStart w:id="164"/>
       <w:r>
         <w:rPr>
           <w:lang w:val="ru-RU"/>
         </w:rPr>
         <w:t>нона</w:t>
       </w:r>
-      <w:commentRangeEnd w:id="161"/>
+      <w:commentRangeEnd w:id="164"/>
       <w:r>
         <w:rPr>
           <w:rStyle w:val="a8"/>
         </w:rPr>
-        <w:commentReference w:id="161"/>
+        <w:commentReference w:id="164"/>
       </w:r>
       <w:r>
         <w:rPr>
@@ -11860,19 +11868,19 @@
         </w:rPr>
         <w:t xml:space="preserve">нона могут быть смягчены </w:t>
       </w:r>
-      <w:commentRangeStart w:id="162"/>
+      <w:commentRangeStart w:id="165"/>
       <w:r>
         <w:rPr>
           <w:lang w:val="ru-RU"/>
         </w:rPr>
         <w:t>общей нотой</w:t>
       </w:r>
-      <w:commentRangeEnd w:id="162"/>
+      <w:commentRangeEnd w:id="165"/>
       <w:r>
         <w:rPr>
           <w:rStyle w:val="a8"/>
         </w:rPr>
-        <w:commentReference w:id="162"/>
+        <w:commentReference w:id="165"/>
       </w:r>
       <w:r>
         <w:rPr>
@@ -11976,7 +11984,7 @@
         </w:rPr>
         <w:t xml:space="preserve">большой </w:t>
       </w:r>
-      <w:commentRangeStart w:id="163"/>
+      <w:commentRangeStart w:id="166"/>
       <w:r>
         <w:rPr>
           <w:lang w:val="ru-RU"/>
@@ -12007,12 +12015,12 @@
         </w:rPr>
         <w:t>ноной</w:t>
       </w:r>
-      <w:commentRangeEnd w:id="163"/>
+      <w:commentRangeEnd w:id="166"/>
       <w:r>
         <w:rPr>
           <w:rStyle w:val="a8"/>
         </w:rPr>
-        <w:commentReference w:id="163"/>
+        <w:commentReference w:id="166"/>
       </w:r>
       <w:r>
         <w:rPr>
@@ -12191,19 +12199,19 @@
         </w:rPr>
         <w:t xml:space="preserve">Это расстояние является результатом мелодического поведения голосов и может быть очень переменным. Однако на сильную долю каждого такта расстояние между соседними голосами должно быть меньше </w:t>
       </w:r>
-      <w:commentRangeStart w:id="164"/>
+      <w:commentRangeStart w:id="167"/>
       <w:r>
         <w:rPr>
           <w:lang w:val="ru-RU"/>
         </w:rPr>
         <w:t>двух октав</w:t>
       </w:r>
-      <w:commentRangeEnd w:id="164"/>
+      <w:commentRangeEnd w:id="167"/>
       <w:r>
         <w:rPr>
           <w:rStyle w:val="a8"/>
         </w:rPr>
-        <w:commentReference w:id="164"/>
+        <w:commentReference w:id="167"/>
       </w:r>
       <w:r>
         <w:rPr>
@@ -12291,7 +12299,7 @@
           <w:lang w:val="ru-RU"/>
         </w:rPr>
       </w:pPr>
-      <w:commentRangeStart w:id="165"/>
+      <w:commentRangeStart w:id="168"/>
       <w:r>
         <w:rPr>
           <w:b/>
@@ -12300,12 +12308,12 @@
         </w:rPr>
         <w:t>Исключения</w:t>
       </w:r>
-      <w:commentRangeEnd w:id="165"/>
+      <w:commentRangeEnd w:id="168"/>
       <w:r>
         <w:rPr>
           <w:rStyle w:val="a8"/>
         </w:rPr>
-        <w:commentReference w:id="165"/>
+        <w:commentReference w:id="168"/>
       </w:r>
       <w:r>
         <w:rPr>
@@ -12321,9 +12329,9 @@
           <w:lang w:val="ru-RU"/>
         </w:rPr>
       </w:pPr>
-      <w:bookmarkStart w:id="166" w:name="OLE_LINK79"/>
-      <w:bookmarkStart w:id="167" w:name="OLE_LINK80"/>
-      <w:bookmarkStart w:id="168" w:name="OLE_LINK85"/>
+      <w:bookmarkStart w:id="169" w:name="OLE_LINK79"/>
+      <w:bookmarkStart w:id="170" w:name="OLE_LINK80"/>
+      <w:bookmarkStart w:id="171" w:name="OLE_LINK85"/>
       <w:r>
         <w:rPr>
           <w:lang w:val="ru-RU"/>
@@ -12338,11 +12346,11 @@
           <w:lang w:val="ru-RU"/>
         </w:rPr>
       </w:pPr>
-      <w:bookmarkStart w:id="169" w:name="OLE_LINK285"/>
-      <w:bookmarkStart w:id="170" w:name="OLE_LINK286"/>
-      <w:bookmarkEnd w:id="166"/>
-      <w:bookmarkEnd w:id="167"/>
-      <w:bookmarkEnd w:id="168"/>
+      <w:bookmarkStart w:id="172" w:name="OLE_LINK285"/>
+      <w:bookmarkStart w:id="173" w:name="OLE_LINK286"/>
+      <w:bookmarkEnd w:id="169"/>
+      <w:bookmarkEnd w:id="170"/>
+      <w:bookmarkEnd w:id="171"/>
       <w:r>
         <w:rPr>
           <w:lang w:val="ru-RU"/>
@@ -12350,8 +12358,8 @@
         <w:t>Начиная с 5 голосов, допускаются пересечения даже в последнем такте. В первом такте они всегда запрещены.</w:t>
       </w:r>
     </w:p>
-    <w:bookmarkEnd w:id="169"/>
-    <w:bookmarkEnd w:id="170"/>
+    <w:bookmarkEnd w:id="172"/>
+    <w:bookmarkEnd w:id="173"/>
     <w:p>
       <w:pPr>
         <w:pStyle w:val="5"/>
@@ -12416,9 +12424,9 @@
           <w:lang w:val="ru-RU"/>
         </w:rPr>
       </w:pPr>
-      <w:bookmarkStart w:id="171" w:name="OLE_LINK288"/>
-      <w:bookmarkStart w:id="172" w:name="OLE_LINK289"/>
-      <w:bookmarkStart w:id="173" w:name="OLE_LINK76"/>
+      <w:bookmarkStart w:id="174" w:name="OLE_LINK288"/>
+      <w:bookmarkStart w:id="175" w:name="OLE_LINK289"/>
+      <w:bookmarkStart w:id="176" w:name="OLE_LINK76"/>
       <w:r>
         <w:rPr>
           <w:lang w:val="ru-RU"/>
@@ -12450,9 +12458,9 @@
             <w:tcW w:w="4839" w:type="dxa"/>
             <w:vAlign w:val="center"/>
           </w:tcPr>
-          <w:bookmarkEnd w:id="171"/>
-          <w:bookmarkEnd w:id="172"/>
-          <w:bookmarkEnd w:id="173"/>
+          <w:bookmarkEnd w:id="174"/>
+          <w:bookmarkEnd w:id="175"/>
+          <w:bookmarkEnd w:id="176"/>
           <w:p>
             <w:pPr>
               <w:pStyle w:val="a7"/>
@@ -12766,27 +12774,27 @@
           <w:lang w:val="ru-RU"/>
         </w:rPr>
       </w:pPr>
-      <w:bookmarkStart w:id="174" w:name="OLE_LINK77"/>
-      <w:bookmarkStart w:id="175" w:name="OLE_LINK78"/>
+      <w:bookmarkStart w:id="177" w:name="OLE_LINK77"/>
+      <w:bookmarkStart w:id="178" w:name="OLE_LINK78"/>
       <w:r>
         <w:rPr>
           <w:lang w:val="ru-RU"/>
         </w:rPr>
         <w:t xml:space="preserve">Все ноты, гармонические и мелодические, за исключением задержания, можно удваивать. Вводный тон в контрапункте </w:t>
       </w:r>
-      <w:commentRangeStart w:id="176"/>
+      <w:commentRangeStart w:id="179"/>
       <w:r>
         <w:rPr>
           <w:lang w:val="ru-RU"/>
         </w:rPr>
         <w:t>также можно удваивать</w:t>
       </w:r>
-      <w:commentRangeEnd w:id="176"/>
+      <w:commentRangeEnd w:id="179"/>
       <w:r>
         <w:rPr>
           <w:rStyle w:val="a8"/>
         </w:rPr>
-        <w:commentReference w:id="176"/>
+        <w:commentReference w:id="179"/>
       </w:r>
       <w:r>
         <w:rPr>
@@ -12808,8 +12816,8 @@
         <w:t>.</w:t>
       </w:r>
     </w:p>
-    <w:bookmarkEnd w:id="174"/>
-    <w:bookmarkEnd w:id="175"/>
+    <w:bookmarkEnd w:id="177"/>
+    <w:bookmarkEnd w:id="178"/>
     <w:p>
       <w:pPr>
         <w:pStyle w:val="a7"/>
@@ -13305,8 +13313,8 @@
           <w:lang w:val="ru-RU"/>
         </w:rPr>
       </w:pPr>
-      <w:bookmarkStart w:id="177" w:name="OLE_LINK81"/>
-      <w:bookmarkStart w:id="178" w:name="OLE_LINK82"/>
+      <w:bookmarkStart w:id="180" w:name="OLE_LINK81"/>
+      <w:bookmarkStart w:id="181" w:name="OLE_LINK82"/>
       <w:r>
         <w:rPr>
           <w:lang w:val="ru-RU"/>
@@ -13362,8 +13370,8 @@
         <w:t>.</w:t>
       </w:r>
     </w:p>
-    <w:bookmarkEnd w:id="177"/>
-    <w:bookmarkEnd w:id="178"/>
+    <w:bookmarkEnd w:id="180"/>
+    <w:bookmarkEnd w:id="181"/>
     <w:p>
       <w:pPr>
         <w:pStyle w:val="5"/>
@@ -13389,10 +13397,10 @@
           <w:lang w:val="ru-RU"/>
         </w:rPr>
       </w:pPr>
-      <w:bookmarkStart w:id="179" w:name="OLE_LINK83"/>
-      <w:bookmarkStart w:id="180" w:name="OLE_LINK84"/>
-      <w:bookmarkStart w:id="181" w:name="OLE_LINK88"/>
-      <w:bookmarkStart w:id="182" w:name="OLE_LINK89"/>
+      <w:bookmarkStart w:id="182" w:name="OLE_LINK83"/>
+      <w:bookmarkStart w:id="183" w:name="OLE_LINK84"/>
+      <w:bookmarkStart w:id="184" w:name="OLE_LINK88"/>
+      <w:bookmarkStart w:id="185" w:name="OLE_LINK89"/>
       <w:r>
         <w:rPr>
           <w:lang w:val="ru-RU"/>
@@ -13400,8 +13408,8 @@
         <w:t>Чистая кварта, увеличенная кварта и уменьшенная квинта не допускаются между гармоническими нотами верхнего голоса и баса.</w:t>
       </w:r>
     </w:p>
-    <w:bookmarkEnd w:id="179"/>
-    <w:bookmarkEnd w:id="180"/>
+    <w:bookmarkEnd w:id="182"/>
+    <w:bookmarkEnd w:id="183"/>
     <w:p>
       <w:pPr>
         <w:pStyle w:val="a7"/>
@@ -13460,8 +13468,8 @@
         </w:rPr>
       </w:pPr>
     </w:p>
-    <w:bookmarkEnd w:id="181"/>
-    <w:bookmarkEnd w:id="182"/>
+    <w:bookmarkEnd w:id="184"/>
+    <w:bookmarkEnd w:id="185"/>
     <w:p>
       <w:pPr>
         <w:pStyle w:val="a7"/>
@@ -13502,8 +13510,8 @@
           <w:lang w:val="ru-RU"/>
         </w:rPr>
       </w:pPr>
-      <w:bookmarkStart w:id="183" w:name="OLE_LINK86"/>
-      <w:bookmarkStart w:id="184" w:name="OLE_LINK87"/>
+      <w:bookmarkStart w:id="186" w:name="OLE_LINK86"/>
+      <w:bookmarkStart w:id="187" w:name="OLE_LINK87"/>
       <w:r>
         <w:rPr>
           <w:lang w:val="ru-RU"/>
@@ -13580,8 +13588,8 @@
         <w:t>водный тон задерживается в басу:</w:t>
       </w:r>
     </w:p>
-    <w:bookmarkEnd w:id="183"/>
-    <w:bookmarkEnd w:id="184"/>
+    <w:bookmarkEnd w:id="186"/>
+    <w:bookmarkEnd w:id="187"/>
     <w:p>
       <w:pPr>
         <w:jc w:val="center"/>
@@ -13671,7 +13679,7 @@
         </w:rPr>
         <w:t>щение трезвучия, не допускается</w:t>
       </w:r>
-      <w:commentRangeStart w:id="185"/>
+      <w:commentRangeStart w:id="188"/>
       <w:r>
         <w:rPr>
           <w:rStyle w:val="a5"/>
@@ -13679,12 +13687,12 @@
         </w:rPr>
         <w:footnoteReference w:id="21"/>
       </w:r>
-      <w:commentRangeEnd w:id="185"/>
+      <w:commentRangeEnd w:id="188"/>
       <w:r>
         <w:rPr>
           <w:rStyle w:val="a8"/>
         </w:rPr>
-        <w:commentReference w:id="185"/>
+        <w:commentReference w:id="188"/>
       </w:r>
       <w:r>
         <w:rPr>
@@ -13904,8 +13912,8 @@
           <w:lang w:val="ru-RU"/>
         </w:rPr>
       </w:pPr>
-      <w:bookmarkStart w:id="186" w:name="OLE_LINK92"/>
-      <w:bookmarkStart w:id="187" w:name="OLE_LINK93"/>
+      <w:bookmarkStart w:id="189" w:name="OLE_LINK92"/>
+      <w:bookmarkStart w:id="190" w:name="OLE_LINK93"/>
       <w:r>
         <w:rPr>
           <w:lang w:val="ru-RU"/>
@@ -13913,8 +13921,8 @@
         <w:t>Первый и последний такт обязательно должны гармонизоваться тоническим трезвучием в основном виде.</w:t>
       </w:r>
     </w:p>
-    <w:bookmarkEnd w:id="186"/>
-    <w:bookmarkEnd w:id="187"/>
+    <w:bookmarkEnd w:id="189"/>
+    <w:bookmarkEnd w:id="190"/>
     <w:p>
       <w:pPr>
         <w:pStyle w:val="a7"/>
@@ -14331,7 +14339,7 @@
           <w:lang w:val="ru-RU"/>
         </w:rPr>
       </w:pPr>
-      <w:commentRangeStart w:id="188"/>
+      <w:commentRangeStart w:id="191"/>
       <w:r>
         <w:rPr>
           <w:lang w:val="ru-RU"/>
@@ -14353,12 +14361,12 @@
         </w:rPr>
         <w:t xml:space="preserve">ступени </w:t>
       </w:r>
-      <w:commentRangeEnd w:id="188"/>
+      <w:commentRangeEnd w:id="191"/>
       <w:r>
         <w:rPr>
           <w:rStyle w:val="a8"/>
         </w:rPr>
-        <w:commentReference w:id="188"/>
+        <w:commentReference w:id="191"/>
       </w:r>
       <w:r>
         <w:rPr>
@@ -14475,8 +14483,8 @@
           <w:lang w:val="ru-RU"/>
         </w:rPr>
       </w:pPr>
-      <w:bookmarkStart w:id="189" w:name="OLE_LINK94"/>
-      <w:bookmarkStart w:id="190" w:name="OLE_LINK95"/>
+      <w:bookmarkStart w:id="192" w:name="OLE_LINK94"/>
+      <w:bookmarkStart w:id="193" w:name="OLE_LINK95"/>
       <w:r>
         <w:rPr>
           <w:lang w:val="ru-RU"/>
@@ -14526,8 +14534,8 @@
         <w:t>Независимо от количества голосов, аккорды первого и последнего тактов могут быть неполные (может отсутствовать терция или квинта) во всех разрядах контрапункта (включая смешанные).</w:t>
       </w:r>
     </w:p>
-    <w:bookmarkEnd w:id="189"/>
-    <w:bookmarkEnd w:id="190"/>
+    <w:bookmarkEnd w:id="192"/>
+    <w:bookmarkEnd w:id="193"/>
     <w:p>
       <w:pPr>
         <w:rPr>
@@ -14542,27 +14550,27 @@
           <w:lang w:val="ru-RU"/>
         </w:rPr>
       </w:pPr>
-      <w:bookmarkStart w:id="191" w:name="OLE_LINK96"/>
-      <w:bookmarkStart w:id="192" w:name="OLE_LINK97"/>
+      <w:bookmarkStart w:id="194" w:name="OLE_LINK96"/>
+      <w:bookmarkStart w:id="195" w:name="OLE_LINK97"/>
       <w:r>
         <w:rPr>
           <w:lang w:val="ru-RU"/>
         </w:rPr>
         <w:t xml:space="preserve">В остальных тактах (не первом и не последнем) допускаются неполные аккорды </w:t>
       </w:r>
-      <w:commentRangeStart w:id="193"/>
+      <w:commentRangeStart w:id="196"/>
       <w:r>
         <w:rPr>
           <w:lang w:val="ru-RU"/>
         </w:rPr>
         <w:t>в трех голосах</w:t>
       </w:r>
-      <w:commentRangeEnd w:id="193"/>
-      <w:r>
-        <w:rPr>
-          <w:lang w:val="ru-RU"/>
-        </w:rPr>
-        <w:commentReference w:id="193"/>
+      <w:commentRangeEnd w:id="196"/>
+      <w:r>
+        <w:rPr>
+          <w:lang w:val="ru-RU"/>
+        </w:rPr>
+        <w:commentReference w:id="196"/>
       </w:r>
       <w:r>
         <w:rPr>
@@ -14588,10 +14596,10 @@
           <w:lang w:val="ru-RU"/>
         </w:rPr>
       </w:pPr>
-      <w:bookmarkStart w:id="194" w:name="OLE_LINK117"/>
-      <w:bookmarkStart w:id="195" w:name="OLE_LINK118"/>
-      <w:bookmarkEnd w:id="191"/>
-      <w:bookmarkEnd w:id="192"/>
+      <w:bookmarkStart w:id="197" w:name="OLE_LINK117"/>
+      <w:bookmarkStart w:id="198" w:name="OLE_LINK118"/>
+      <w:bookmarkEnd w:id="194"/>
+      <w:bookmarkEnd w:id="195"/>
       <w:r>
         <w:rPr>
           <w:lang w:val="ru-RU"/>
@@ -14635,8 +14643,8 @@
         <w:t>Аккорд предпоследнего такта обязательно должен быть полным.</w:t>
       </w:r>
     </w:p>
-    <w:bookmarkEnd w:id="194"/>
-    <w:bookmarkEnd w:id="195"/>
+    <w:bookmarkEnd w:id="197"/>
+    <w:bookmarkEnd w:id="198"/>
     <w:p>
       <w:pPr>
         <w:ind w:firstLine="360"/>
@@ -14839,19 +14847,19 @@
         </w:rPr>
         <w:t xml:space="preserve">, допустима кратковременная модуляция в соседнюю тональность не больше одного раза в </w:t>
       </w:r>
-      <w:commentRangeStart w:id="196"/>
+      <w:commentRangeStart w:id="199"/>
       <w:r>
         <w:rPr>
           <w:lang w:val="ru-RU"/>
         </w:rPr>
         <w:t>каждом упражнении</w:t>
       </w:r>
-      <w:commentRangeEnd w:id="196"/>
+      <w:commentRangeEnd w:id="199"/>
       <w:r>
         <w:rPr>
           <w:rStyle w:val="a8"/>
         </w:rPr>
-        <w:commentReference w:id="196"/>
+        <w:commentReference w:id="199"/>
       </w:r>
       <w:r>
         <w:rPr>
@@ -14885,19 +14893,19 @@
         </w:rPr>
         <w:t xml:space="preserve"> </w:t>
       </w:r>
-      <w:commentRangeStart w:id="197"/>
+      <w:commentRangeStart w:id="200"/>
       <w:r>
         <w:rPr>
           <w:lang w:val="ru-RU"/>
         </w:rPr>
         <w:t xml:space="preserve">В упражнениях в минорной тональности необходимо избегать </w:t>
       </w:r>
-      <w:commentRangeEnd w:id="197"/>
+      <w:commentRangeEnd w:id="200"/>
       <w:r>
         <w:rPr>
           <w:rStyle w:val="a8"/>
         </w:rPr>
-        <w:commentReference w:id="197"/>
+        <w:commentReference w:id="200"/>
       </w:r>
       <w:r>
         <w:rPr>
@@ -14939,11 +14947,11 @@
       <w:pPr>
         <w:pStyle w:val="3"/>
       </w:pPr>
-      <w:bookmarkStart w:id="198" w:name="_Toc513321119"/>
+      <w:bookmarkStart w:id="201" w:name="_Toc513321119"/>
       <w:r>
         <w:t>Задержания, проходящие и вспомогательные ноты</w:t>
       </w:r>
-      <w:bookmarkEnd w:id="198"/>
+      <w:bookmarkEnd w:id="201"/>
     </w:p>
     <w:p>
       <w:pPr>
@@ -15004,8 +15012,8 @@
           <w:lang w:val="ru-RU"/>
         </w:rPr>
       </w:pPr>
-      <w:bookmarkStart w:id="199" w:name="OLE_LINK98"/>
-      <w:bookmarkStart w:id="200" w:name="OLE_LINK99"/>
+      <w:bookmarkStart w:id="202" w:name="OLE_LINK98"/>
+      <w:bookmarkStart w:id="203" w:name="OLE_LINK99"/>
       <w:r>
         <w:rPr>
           <w:lang w:val="ru-RU"/>
@@ -15013,8 +15021,8 @@
         <w:t>Разрешение задержания вниз используется для всех ступеней тональности.</w:t>
       </w:r>
     </w:p>
-    <w:bookmarkEnd w:id="199"/>
-    <w:bookmarkEnd w:id="200"/>
+    <w:bookmarkEnd w:id="202"/>
+    <w:bookmarkEnd w:id="203"/>
     <w:p>
       <w:pPr>
         <w:ind w:firstLine="360"/>
@@ -15104,8 +15112,8 @@
           <w:lang w:val="ru-RU"/>
         </w:rPr>
       </w:pPr>
-      <w:bookmarkStart w:id="201" w:name="OLE_LINK119"/>
-      <w:bookmarkStart w:id="202" w:name="OLE_LINK120"/>
+      <w:bookmarkStart w:id="204" w:name="OLE_LINK119"/>
+      <w:bookmarkStart w:id="205" w:name="OLE_LINK120"/>
       <w:r>
         <w:rPr>
           <w:lang w:val="ru-RU"/>
@@ -15124,19 +15132,19 @@
         </w:rPr>
         <w:t xml:space="preserve"> </w:t>
       </w:r>
-      <w:commentRangeStart w:id="203"/>
+      <w:commentRangeStart w:id="206"/>
       <w:r>
         <w:rPr>
           <w:lang w:val="ru-RU"/>
         </w:rPr>
         <w:t>минорной тональности</w:t>
       </w:r>
-      <w:commentRangeEnd w:id="203"/>
+      <w:commentRangeEnd w:id="206"/>
       <w:r>
         <w:rPr>
           <w:rStyle w:val="a8"/>
         </w:rPr>
-        <w:commentReference w:id="203"/>
+        <w:commentReference w:id="206"/>
       </w:r>
       <w:r>
         <w:rPr>
@@ -15145,8 +15153,8 @@
         <w:t>:</w:t>
       </w:r>
     </w:p>
-    <w:bookmarkEnd w:id="201"/>
-    <w:bookmarkEnd w:id="202"/>
+    <w:bookmarkEnd w:id="204"/>
+    <w:bookmarkEnd w:id="205"/>
     <w:p>
       <w:pPr>
         <w:jc w:val="center"/>
@@ -15789,27 +15797,7 @@
         <w:rPr>
           <w:lang w:val="ru-RU"/>
         </w:rPr>
-        <w:t xml:space="preserve">Однако, между задержанием и разрешением может находиться другая </w:t>
-      </w:r>
-      <w:commentRangeStart w:id="204"/>
-      <w:r>
-        <w:rPr>
-          <w:lang w:val="ru-RU"/>
-        </w:rPr>
-        <w:t xml:space="preserve">гармоническая </w:t>
-      </w:r>
-      <w:commentRangeEnd w:id="204"/>
-      <w:r>
-        <w:rPr>
-          <w:rStyle w:val="a8"/>
-        </w:rPr>
-        <w:commentReference w:id="204"/>
-      </w:r>
-      <w:r>
-        <w:rPr>
-          <w:lang w:val="ru-RU"/>
-        </w:rPr>
-        <w:t>нота</w:t>
+        <w:t>Однако, между задержанием и разрешением может находиться другая гармоническая нота</w:t>
       </w:r>
       <w:r>
         <w:rPr>
@@ -15925,7 +15913,7 @@
         </w:rPr>
         <w:t xml:space="preserve">более раннее разрешение задержания, при условии, </w:t>
       </w:r>
-      <w:commentRangeStart w:id="205"/>
+      <w:commentRangeStart w:id="207"/>
       <w:r>
         <w:rPr>
           <w:lang w:val="ru-RU"/>
@@ -15944,12 +15932,12 @@
         </w:rPr>
         <w:t>гармоническая нота все еще находится на третью долю та</w:t>
       </w:r>
-      <w:commentRangeEnd w:id="205"/>
+      <w:commentRangeEnd w:id="207"/>
       <w:r>
         <w:rPr>
           <w:rStyle w:val="a8"/>
         </w:rPr>
-        <w:commentReference w:id="205"/>
+        <w:commentReference w:id="207"/>
       </w:r>
       <w:r>
         <w:rPr>
@@ -16276,19 +16264,19 @@
         </w:rPr>
         <w:t xml:space="preserve">может быть большой секундой в </w:t>
       </w:r>
-      <w:commentRangeStart w:id="206"/>
+      <w:commentRangeStart w:id="208"/>
       <w:r>
         <w:rPr>
           <w:lang w:val="ru-RU"/>
         </w:rPr>
         <w:t>следующим примере</w:t>
       </w:r>
-      <w:commentRangeEnd w:id="206"/>
+      <w:commentRangeEnd w:id="208"/>
       <w:r>
         <w:rPr>
           <w:rStyle w:val="a8"/>
         </w:rPr>
-        <w:commentReference w:id="206"/>
+        <w:commentReference w:id="208"/>
       </w:r>
       <w:r>
         <w:rPr>
@@ -16472,19 +16460,19 @@
         </w:rPr>
         <w:t xml:space="preserve">голоса двигаются </w:t>
       </w:r>
-      <w:commentRangeStart w:id="207"/>
+      <w:commentRangeStart w:id="209"/>
       <w:r>
         <w:rPr>
           <w:lang w:val="ru-RU"/>
         </w:rPr>
         <w:t>противоположно и поступенно</w:t>
       </w:r>
-      <w:commentRangeEnd w:id="207"/>
+      <w:commentRangeEnd w:id="209"/>
       <w:r>
         <w:rPr>
           <w:rStyle w:val="a8"/>
         </w:rPr>
-        <w:commentReference w:id="207"/>
+        <w:commentReference w:id="209"/>
       </w:r>
       <w:r>
         <w:rPr>
@@ -16559,15 +16547,7 @@
         <w:rPr>
           <w:lang w:val="ru-RU"/>
         </w:rPr>
-        <w:t xml:space="preserve">Ни в коем случае задерживающая нота не должна звучать одновременно </w:t>
-      </w:r>
-      <w:bookmarkStart w:id="208" w:name="_GoBack"/>
-      <w:bookmarkEnd w:id="208"/>
-      <w:r>
-        <w:rPr>
-          <w:lang w:val="ru-RU"/>
-        </w:rPr>
-        <w:t xml:space="preserve">с задерживаемой, </w:t>
+        <w:t xml:space="preserve">Ни в коем случае задерживающая нота не должна звучать одновременно с задерживаемой, </w:t>
       </w:r>
       <w:r>
         <w:rPr>
@@ -16663,7 +16643,7 @@
 
 <file path=word/comments.xml><?xml version="1.0" encoding="utf-8"?>
 <w:comments xmlns:wpc="http://schemas.microsoft.com/office/word/2010/wordprocessingCanvas" xmlns:cx="http://schemas.microsoft.com/office/drawing/2014/chartex" xmlns:mc="http://schemas.openxmlformats.org/markup-compatibility/2006" xmlns:o="urn:schemas-microsoft-com:office:office" xmlns:r="http://schemas.openxmlformats.org/officeDocument/2006/relationships" xmlns:m="http://schemas.openxmlformats.org/officeDocument/2006/math" xmlns:v="urn:schemas-microsoft-com:vml" xmlns:wp14="http://schemas.microsoft.com/office/word/2010/wordprocessingDrawing" xmlns:wp="http://schemas.openxmlformats.org/drawingml/2006/wordprocessingDrawing" xmlns:w10="urn:schemas-microsoft-com:office:word" xmlns:w="http://schemas.openxmlformats.org/wordprocessingml/2006/main" xmlns:w14="http://schemas.microsoft.com/office/word/2010/wordml" xmlns:w15="http://schemas.microsoft.com/office/word/2012/wordml" xmlns:w16se="http://schemas.microsoft.com/office/word/2015/wordml/symex" xmlns:wpg="http://schemas.microsoft.com/office/word/2010/wordprocessingGroup" xmlns:wpi="http://schemas.microsoft.com/office/word/2010/wordprocessingInk" xmlns:wne="http://schemas.microsoft.com/office/word/2006/wordml" xmlns:wps="http://schemas.microsoft.com/office/word/2010/wordprocessingShape" mc:Ignorable="w14 w15 w16se wp14">
-  <w:comment w:id="19" w:author="Rualark Rualark" w:date="2018-04-30T13:38:00Z" w:initials="RR">
+  <w:comment w:id="20" w:author="Rualark Rualark" w:date="2018-04-30T13:38:00Z" w:initials="RR">
     <w:p>
       <w:pPr>
         <w:pStyle w:val="a9"/>
@@ -16727,7 +16707,7 @@
       </w:r>
     </w:p>
   </w:comment>
-  <w:comment w:id="34" w:author="Rualark Rualark" w:date="2018-04-30T13:49:00Z" w:initials="RR">
+  <w:comment w:id="35" w:author="Rualark Rualark" w:date="2018-04-30T13:49:00Z" w:initials="RR">
     <w:p>
       <w:pPr>
         <w:pStyle w:val="a9"/>
@@ -16805,7 +16785,7 @@
       </w:r>
     </w:p>
   </w:comment>
-  <w:comment w:id="44" w:author="Rualark Rualark" w:date="2018-04-30T13:55:00Z" w:initials="RR">
+  <w:comment w:id="45" w:author="Rualark Rualark" w:date="2018-04-30T13:55:00Z" w:initials="RR">
     <w:p>
       <w:pPr>
         <w:pStyle w:val="a9"/>
@@ -16848,7 +16828,7 @@
       </w:r>
     </w:p>
   </w:comment>
-  <w:comment w:id="59" w:author="Rualark Rualark" w:date="2018-04-30T14:05:00Z" w:initials="RR">
+  <w:comment w:id="60" w:author="Rualark Rualark" w:date="2018-04-30T14:05:00Z" w:initials="RR">
     <w:p>
       <w:pPr>
         <w:pStyle w:val="a9"/>
@@ -16891,8 +16871,8 @@
         </w:rPr>
         <w:t xml:space="preserve">- </w:t>
       </w:r>
-      <w:bookmarkStart w:id="60" w:name="OLE_LINK271"/>
-      <w:bookmarkStart w:id="61" w:name="OLE_LINK272"/>
+      <w:bookmarkStart w:id="61" w:name="OLE_LINK271"/>
+      <w:bookmarkStart w:id="62" w:name="OLE_LINK272"/>
       <w:r>
         <w:rPr>
           <w:lang w:val="ru-RU"/>
@@ -16906,8 +16886,8 @@
         </w:rPr>
         <w:t>½</w:t>
       </w:r>
-      <w:bookmarkEnd w:id="60"/>
       <w:bookmarkEnd w:id="61"/>
+      <w:bookmarkEnd w:id="62"/>
       <w:r>
         <w:rPr>
           <w:lang w:val="ru-RU"/>
@@ -16993,7 +16973,7 @@
       </w:r>
     </w:p>
   </w:comment>
-  <w:comment w:id="62" w:author="Rualark Rualark" w:date="2018-04-30T14:01:00Z" w:initials="RR">
+  <w:comment w:id="63" w:author="Rualark Rualark" w:date="2018-04-30T14:01:00Z" w:initials="RR">
     <w:p>
       <w:pPr>
         <w:pStyle w:val="a9"/>
@@ -17046,7 +17026,7 @@
       </w:r>
     </w:p>
   </w:comment>
-  <w:comment w:id="63" w:author="Rualark Rualark" w:date="2018-04-30T14:03:00Z" w:initials="RR">
+  <w:comment w:id="64" w:author="Rualark Rualark" w:date="2018-04-30T14:03:00Z" w:initials="RR">
     <w:p>
       <w:pPr>
         <w:pStyle w:val="a9"/>
@@ -17083,7 +17063,7 @@
       </w:r>
     </w:p>
   </w:comment>
-  <w:comment w:id="64" w:author="Rualark Rualark" w:date="2018-04-30T14:07:00Z" w:initials="RR">
+  <w:comment w:id="65" w:author="Rualark Rualark" w:date="2018-04-30T14:07:00Z" w:initials="RR">
     <w:p>
       <w:pPr>
         <w:pStyle w:val="a9"/>
@@ -17114,7 +17094,7 @@
       </w:r>
     </w:p>
   </w:comment>
-  <w:comment w:id="65" w:author="Rualark Rualark" w:date="2018-04-30T14:12:00Z" w:initials="RR">
+  <w:comment w:id="66" w:author="Rualark Rualark" w:date="2018-04-30T14:12:00Z" w:initials="RR">
     <w:p>
       <w:pPr>
         <w:pStyle w:val="a9"/>
@@ -17151,7 +17131,7 @@
       </w:r>
     </w:p>
   </w:comment>
-  <w:comment w:id="66" w:author="Rualark Rualark" w:date="2018-04-30T14:13:00Z" w:initials="RR">
+  <w:comment w:id="67" w:author="Rualark Rualark" w:date="2018-04-30T14:13:00Z" w:initials="RR">
     <w:p>
       <w:pPr>
         <w:pStyle w:val="a9"/>
@@ -17173,7 +17153,7 @@
       </w:r>
     </w:p>
   </w:comment>
-  <w:comment w:id="68" w:author="Rualark Rualark" w:date="2018-04-30T14:14:00Z" w:initials="RR">
+  <w:comment w:id="69" w:author="Rualark Rualark" w:date="2018-04-30T14:14:00Z" w:initials="RR">
     <w:p>
       <w:pPr>
         <w:pStyle w:val="a9"/>
@@ -17195,7 +17175,7 @@
       </w:r>
     </w:p>
   </w:comment>
-  <w:comment w:id="69" w:author="Rualark Rualark" w:date="2018-04-30T14:15:00Z" w:initials="RR">
+  <w:comment w:id="70" w:author="Rualark Rualark" w:date="2018-04-30T14:15:00Z" w:initials="RR">
     <w:p>
       <w:pPr>
         <w:pStyle w:val="a9"/>
@@ -17217,7 +17197,7 @@
       </w:r>
     </w:p>
   </w:comment>
-  <w:comment w:id="70" w:author="Rualark Rualark" w:date="2018-04-30T14:16:00Z" w:initials="RR">
+  <w:comment w:id="71" w:author="Rualark Rualark" w:date="2018-04-30T14:16:00Z" w:initials="RR">
     <w:p>
       <w:pPr>
         <w:pStyle w:val="a9"/>
@@ -17248,7 +17228,7 @@
       </w:r>
     </w:p>
   </w:comment>
-  <w:comment w:id="73" w:author="Rualark Rualark" w:date="2018-04-30T14:16:00Z" w:initials="RR">
+  <w:comment w:id="74" w:author="Rualark Rualark" w:date="2018-04-30T14:16:00Z" w:initials="RR">
     <w:p>
       <w:pPr>
         <w:pStyle w:val="a9"/>
@@ -17285,7 +17265,7 @@
       </w:r>
     </w:p>
   </w:comment>
-  <w:comment w:id="74" w:author="Rualark Rualark" w:date="2018-04-14T15:32:00Z" w:initials="RR">
+  <w:comment w:id="75" w:author="Rualark Rualark" w:date="2018-04-14T15:32:00Z" w:initials="RR">
     <w:p>
       <w:pPr>
         <w:pStyle w:val="a9"/>
@@ -17352,7 +17332,7 @@
       </w:r>
     </w:p>
   </w:comment>
-  <w:comment w:id="75" w:author="Rualark Rualark" w:date="2018-04-30T14:54:00Z" w:initials="RR">
+  <w:comment w:id="76" w:author="Rualark Rualark" w:date="2018-04-30T14:54:00Z" w:initials="RR">
     <w:p>
       <w:pPr>
         <w:pStyle w:val="a9"/>
@@ -17388,7 +17368,7 @@
       </w:r>
     </w:p>
   </w:comment>
-  <w:comment w:id="76" w:author="Rualark Rualark" w:date="2018-04-30T14:56:00Z" w:initials="RR">
+  <w:comment w:id="77" w:author="Rualark Rualark" w:date="2018-04-30T14:56:00Z" w:initials="RR">
     <w:p>
       <w:pPr>
         <w:pStyle w:val="a9"/>
@@ -17458,7 +17438,7 @@
       </w:r>
     </w:p>
   </w:comment>
-  <w:comment w:id="77" w:author="Rualark Rualark" w:date="2018-04-30T14:57:00Z" w:initials="RR">
+  <w:comment w:id="78" w:author="Rualark Rualark" w:date="2018-04-30T14:57:00Z" w:initials="RR">
     <w:p>
       <w:pPr>
         <w:pStyle w:val="a9"/>
@@ -17489,62 +17469,6 @@
           <w:lang w:val="ru-RU"/>
         </w:rPr>
         <w:t>и.</w:t>
-      </w:r>
-    </w:p>
-  </w:comment>
-  <w:comment w:id="78" w:author="Rualark Rualark" w:date="2018-04-14T16:11:00Z" w:initials="RR">
-    <w:p>
-      <w:pPr>
-        <w:pStyle w:val="a9"/>
-        <w:rPr>
-          <w:lang w:val="ru-RU"/>
-        </w:rPr>
-      </w:pPr>
-      <w:r>
-        <w:rPr>
-          <w:lang w:val="ru-RU"/>
-        </w:rPr>
-        <w:t>Такое правило обеспечивает «незаметность» тритона.</w:t>
-      </w:r>
-    </w:p>
-    <w:p>
-      <w:pPr>
-        <w:pStyle w:val="a9"/>
-        <w:rPr>
-          <w:lang w:val="ru-RU"/>
-        </w:rPr>
-      </w:pPr>
-    </w:p>
-    <w:p>
-      <w:pPr>
-        <w:pStyle w:val="a9"/>
-        <w:rPr>
-          <w:lang w:val="ru-RU"/>
-        </w:rPr>
-      </w:pPr>
-      <w:r>
-        <w:rPr>
-          <w:rStyle w:val="a8"/>
-        </w:rPr>
-        <w:annotationRef/>
-      </w:r>
-      <w:r>
-        <w:rPr>
-          <w:lang w:val="ru-RU"/>
-        </w:rPr>
-        <w:t xml:space="preserve">Я бы добавил, что в качестве исключения </w:t>
-      </w:r>
-      <w:r>
-        <w:rPr>
-          <w:lang w:val="ru-RU"/>
-        </w:rPr>
-        <w:t>уменьшенная квинта</w:t>
-      </w:r>
-      <w:r>
-        <w:rPr>
-          <w:lang w:val="ru-RU"/>
-        </w:rPr>
-        <w:t xml:space="preserve"> может быть не подготовлена и не покинута поступенным движением в том же направлении, если она разрешается по правилам разрешения тритона в ближайших нотах после увеличенной кварты.</w:t>
       </w:r>
     </w:p>
   </w:comment>
@@ -17558,6 +17482,28 @@
       </w:pPr>
       <w:r>
         <w:rPr>
+          <w:lang w:val="ru-RU"/>
+        </w:rPr>
+        <w:t>Такое правило обеспечивает «незаметность» тритона.</w:t>
+      </w:r>
+    </w:p>
+    <w:p>
+      <w:pPr>
+        <w:pStyle w:val="a9"/>
+        <w:rPr>
+          <w:lang w:val="ru-RU"/>
+        </w:rPr>
+      </w:pPr>
+    </w:p>
+    <w:p>
+      <w:pPr>
+        <w:pStyle w:val="a9"/>
+        <w:rPr>
+          <w:lang w:val="ru-RU"/>
+        </w:rPr>
+      </w:pPr>
+      <w:r>
+        <w:rPr>
           <w:rStyle w:val="a8"/>
         </w:rPr>
         <w:annotationRef/>
@@ -17566,6 +17512,40 @@
         <w:rPr>
           <w:lang w:val="ru-RU"/>
         </w:rPr>
+        <w:t xml:space="preserve">Я бы добавил, что в качестве исключения </w:t>
+      </w:r>
+      <w:r>
+        <w:rPr>
+          <w:lang w:val="ru-RU"/>
+        </w:rPr>
+        <w:t>уменьшенная квинта</w:t>
+      </w:r>
+      <w:r>
+        <w:rPr>
+          <w:lang w:val="ru-RU"/>
+        </w:rPr>
+        <w:t xml:space="preserve"> может быть не подготовлена и не покинута поступенным движением в том же направлении, если она разрешается по правилам разрешения тритона в ближайших нотах после увеличенной кварты.</w:t>
+      </w:r>
+    </w:p>
+  </w:comment>
+  <w:comment w:id="80" w:author="Rualark Rualark" w:date="2018-04-14T16:11:00Z" w:initials="RR">
+    <w:p>
+      <w:pPr>
+        <w:pStyle w:val="a9"/>
+        <w:rPr>
+          <w:lang w:val="ru-RU"/>
+        </w:rPr>
+      </w:pPr>
+      <w:r>
+        <w:rPr>
+          <w:rStyle w:val="a8"/>
+        </w:rPr>
+        <w:annotationRef/>
+      </w:r>
+      <w:r>
+        <w:rPr>
+          <w:lang w:val="ru-RU"/>
+        </w:rPr>
         <w:t>Я бы добавил, что это правило не критичное</w:t>
       </w:r>
       <w:r>
@@ -17590,7 +17570,7 @@
       </w:r>
     </w:p>
   </w:comment>
-  <w:comment w:id="80" w:author="Rualark Rualark" w:date="2018-04-30T18:25:00Z" w:initials="RR">
+  <w:comment w:id="81" w:author="Rualark Rualark" w:date="2018-04-30T18:25:00Z" w:initials="RR">
     <w:p>
       <w:pPr>
         <w:pStyle w:val="a9"/>
@@ -17623,7 +17603,7 @@
       </w:r>
     </w:p>
   </w:comment>
-  <w:comment w:id="81" w:author="Rualark Rualark" w:date="2018-04-30T18:27:00Z" w:initials="RR">
+  <w:comment w:id="82" w:author="Rualark Rualark" w:date="2018-04-30T18:27:00Z" w:initials="RR">
     <w:p>
       <w:pPr>
         <w:pStyle w:val="a9"/>
@@ -17650,7 +17630,7 @@
       </w:r>
     </w:p>
   </w:comment>
-  <w:comment w:id="82" w:author="Rualark Rualark" w:date="2018-04-30T18:29:00Z" w:initials="RR">
+  <w:comment w:id="83" w:author="Rualark Rualark" w:date="2018-04-30T18:29:00Z" w:initials="RR">
     <w:p>
       <w:pPr>
         <w:pStyle w:val="a9"/>
@@ -17684,7 +17664,7 @@
       </w:r>
     </w:p>
   </w:comment>
-  <w:comment w:id="83" w:author="Rualark Rualark" w:date="2018-05-01T13:19:00Z" w:initials="RR">
+  <w:comment w:id="84" w:author="Rualark Rualark" w:date="2018-05-01T13:19:00Z" w:initials="RR">
     <w:p>
       <w:pPr>
         <w:pStyle w:val="a9"/>
@@ -17742,7 +17722,7 @@
       </w:r>
     </w:p>
   </w:comment>
-  <w:comment w:id="84" w:author="Rualark Rualark" w:date="2018-04-30T19:56:00Z" w:initials="RR">
+  <w:comment w:id="85" w:author="Rualark Rualark" w:date="2018-04-30T19:56:00Z" w:initials="RR">
     <w:p>
       <w:pPr>
         <w:pStyle w:val="a9"/>
@@ -17773,7 +17753,7 @@
       </w:r>
     </w:p>
   </w:comment>
-  <w:comment w:id="85" w:author="Rualark Rualark" w:date="2018-04-30T19:40:00Z" w:initials="RR">
+  <w:comment w:id="86" w:author="Rualark Rualark" w:date="2018-04-30T19:40:00Z" w:initials="RR">
     <w:p>
       <w:pPr>
         <w:pStyle w:val="a9"/>
@@ -17816,7 +17796,7 @@
       </w:r>
     </w:p>
   </w:comment>
-  <w:comment w:id="86" w:author="Rualark Rualark" w:date="2018-04-30T19:47:00Z" w:initials="RR">
+  <w:comment w:id="87" w:author="Rualark Rualark" w:date="2018-04-30T19:47:00Z" w:initials="RR">
     <w:p>
       <w:pPr>
         <w:pStyle w:val="a9"/>
@@ -17853,7 +17833,7 @@
       </w:r>
     </w:p>
   </w:comment>
-  <w:comment w:id="87" w:author="Rualark Rualark" w:date="2018-04-30T19:57:00Z" w:initials="RR">
+  <w:comment w:id="88" w:author="Rualark Rualark" w:date="2018-04-30T19:57:00Z" w:initials="RR">
     <w:p>
       <w:pPr>
         <w:pStyle w:val="a9"/>
@@ -17890,7 +17870,7 @@
       </w:r>
     </w:p>
   </w:comment>
-  <w:comment w:id="93" w:author="Rualark Rualark" w:date="2018-04-30T19:59:00Z" w:initials="RR">
+  <w:comment w:id="94" w:author="Rualark Rualark" w:date="2018-04-30T19:59:00Z" w:initials="RR">
     <w:p>
       <w:pPr>
         <w:pStyle w:val="a9"/>
@@ -17904,8 +17884,8 @@
         </w:rPr>
         <w:annotationRef/>
       </w:r>
-      <w:bookmarkStart w:id="94" w:name="OLE_LINK104"/>
-      <w:bookmarkStart w:id="95" w:name="OLE_LINK105"/>
+      <w:bookmarkStart w:id="95" w:name="OLE_LINK104"/>
+      <w:bookmarkStart w:id="96" w:name="OLE_LINK105"/>
       <w:r>
         <w:t>MGen</w:t>
       </w:r>
@@ -17927,11 +17907,11 @@
         </w:rPr>
         <w:t>а</w:t>
       </w:r>
-      <w:bookmarkEnd w:id="94"/>
       <w:bookmarkEnd w:id="95"/>
+      <w:bookmarkEnd w:id="96"/>
     </w:p>
   </w:comment>
-  <w:comment w:id="96" w:author="Rualark Rualark" w:date="2018-04-24T23:38:00Z" w:initials="RR">
+  <w:comment w:id="97" w:author="Rualark Rualark" w:date="2018-04-24T23:38:00Z" w:initials="RR">
     <w:p>
       <w:pPr>
         <w:pStyle w:val="a9"/>
@@ -17946,8 +17926,8 @@
         </w:rPr>
         <w:annotationRef/>
       </w:r>
-      <w:bookmarkStart w:id="97" w:name="OLE_LINK113"/>
-      <w:bookmarkStart w:id="98" w:name="OLE_LINK114"/>
+      <w:bookmarkStart w:id="98" w:name="OLE_LINK113"/>
+      <w:bookmarkStart w:id="99" w:name="OLE_LINK114"/>
       <w:r>
         <w:rPr>
           <w:rStyle w:val="a8"/>
@@ -18141,10 +18121,10 @@
         </w:rPr>
         <w:t>оно актуально только для первой доли такта?</w:t>
       </w:r>
-      <w:bookmarkStart w:id="99" w:name="OLE_LINK115"/>
-      <w:bookmarkStart w:id="100" w:name="OLE_LINK116"/>
-      <w:bookmarkEnd w:id="97"/>
+      <w:bookmarkStart w:id="100" w:name="OLE_LINK115"/>
+      <w:bookmarkStart w:id="101" w:name="OLE_LINK116"/>
       <w:bookmarkEnd w:id="98"/>
+      <w:bookmarkEnd w:id="99"/>
       <w:r>
         <w:rPr>
           <w:lang w:val="ru-RU"/>
@@ -18160,11 +18140,11 @@
         </w:rPr>
         <w:t>#?</w:t>
       </w:r>
-      <w:bookmarkEnd w:id="99"/>
       <w:bookmarkEnd w:id="100"/>
+      <w:bookmarkEnd w:id="101"/>
     </w:p>
   </w:comment>
-  <w:comment w:id="103" w:author="Rualark Rualark" w:date="2018-04-24T23:38:00Z" w:initials="RR">
+  <w:comment w:id="104" w:author="Rualark Rualark" w:date="2018-04-24T23:38:00Z" w:initials="RR">
     <w:p>
       <w:pPr>
         <w:pStyle w:val="a9"/>
@@ -18178,8 +18158,8 @@
         </w:rPr>
         <w:annotationRef/>
       </w:r>
-      <w:bookmarkStart w:id="104" w:name="OLE_LINK121"/>
-      <w:bookmarkStart w:id="105" w:name="OLE_LINK122"/>
+      <w:bookmarkStart w:id="105" w:name="OLE_LINK121"/>
+      <w:bookmarkStart w:id="106" w:name="OLE_LINK122"/>
       <w:r>
         <w:rPr>
           <w:rStyle w:val="a8"/>
@@ -18396,8 +18376,8 @@
         </w:rPr>
         <w:t>мелодическая.</w:t>
       </w:r>
-      <w:bookmarkEnd w:id="104"/>
       <w:bookmarkEnd w:id="105"/>
+      <w:bookmarkEnd w:id="106"/>
     </w:p>
     <w:p>
       <w:pPr>
@@ -18454,7 +18434,7 @@
       </w:r>
     </w:p>
   </w:comment>
-  <w:comment w:id="106" w:author="Rualark Rualark" w:date="2018-05-02T13:50:00Z" w:initials="RR">
+  <w:comment w:id="107" w:author="Rualark Rualark" w:date="2018-05-02T13:50:00Z" w:initials="RR">
     <w:p>
       <w:pPr>
         <w:pStyle w:val="a9"/>
@@ -18465,6 +18445,8 @@
         </w:rPr>
         <w:annotationRef/>
       </w:r>
+      <w:bookmarkStart w:id="108" w:name="OLE_LINK125"/>
+      <w:bookmarkStart w:id="109" w:name="OLE_LINK126"/>
       <w:r>
         <w:t xml:space="preserve">MGen: </w:t>
       </w:r>
@@ -18499,14 +18481,14 @@
       <w:r>
         <w:t xml:space="preserve">- </w:t>
       </w:r>
-      <w:bookmarkStart w:id="107" w:name="OLE_LINK111"/>
-      <w:bookmarkStart w:id="108" w:name="OLE_LINK112"/>
+      <w:bookmarkStart w:id="110" w:name="OLE_LINK111"/>
+      <w:bookmarkStart w:id="111" w:name="OLE_LINK112"/>
       <w:r>
         <w:t>VII natural note 10 after VII#</w:t>
       </w:r>
     </w:p>
-    <w:bookmarkEnd w:id="107"/>
-    <w:bookmarkEnd w:id="108"/>
+    <w:bookmarkEnd w:id="110"/>
+    <w:bookmarkEnd w:id="111"/>
     <w:p>
       <w:pPr>
         <w:pStyle w:val="a9"/>
@@ -19051,9 +19033,11 @@
         </w:rPr>
         <w:t>генерации можно оставить 10 нот)</w:t>
       </w:r>
+      <w:bookmarkEnd w:id="108"/>
+      <w:bookmarkEnd w:id="109"/>
     </w:p>
   </w:comment>
-  <w:comment w:id="109" w:author="Rualark Rualark" w:date="2018-05-01T13:31:00Z" w:initials="RR">
+  <w:comment w:id="112" w:author="Rualark Rualark" w:date="2018-05-01T13:31:00Z" w:initials="RR">
     <w:p>
       <w:pPr>
         <w:pStyle w:val="a9"/>
@@ -19253,7 +19237,7 @@
       </w:r>
     </w:p>
   </w:comment>
-  <w:comment w:id="110" w:author="Rualark Rualark" w:date="2018-04-30T20:01:00Z" w:initials="RR">
+  <w:comment w:id="113" w:author="Rualark Rualark" w:date="2018-04-30T20:01:00Z" w:initials="RR">
     <w:p>
       <w:pPr>
         <w:pStyle w:val="a9"/>
@@ -19290,7 +19274,7 @@
       </w:r>
     </w:p>
   </w:comment>
-  <w:comment w:id="120" w:author="Rualark Rualark" w:date="2018-04-26T22:32:00Z" w:initials="RR">
+  <w:comment w:id="123" w:author="Rualark Rualark" w:date="2018-04-26T22:32:00Z" w:initials="RR">
     <w:p>
       <w:pPr>
         <w:pStyle w:val="a9"/>
@@ -19338,7 +19322,7 @@
       </w:r>
     </w:p>
   </w:comment>
-  <w:comment w:id="132" w:author="Rualark Rualark" w:date="2018-04-30T20:30:00Z" w:initials="RR">
+  <w:comment w:id="135" w:author="Rualark Rualark" w:date="2018-04-30T20:30:00Z" w:initials="RR">
     <w:p>
       <w:pPr>
         <w:pStyle w:val="a9"/>
@@ -19490,7 +19474,7 @@
       </w:r>
     </w:p>
   </w:comment>
-  <w:comment w:id="133" w:author="Rualark Rualark" w:date="2018-04-29T18:40:00Z" w:initials="RR">
+  <w:comment w:id="136" w:author="Rualark Rualark" w:date="2018-04-29T18:40:00Z" w:initials="RR">
     <w:p>
       <w:pPr>
         <w:pStyle w:val="a9"/>
@@ -19572,7 +19556,7 @@
       </w:r>
     </w:p>
   </w:comment>
-  <w:comment w:id="134" w:author="Rualark Rualark" w:date="2018-04-30T20:32:00Z" w:initials="RR">
+  <w:comment w:id="137" w:author="Rualark Rualark" w:date="2018-04-30T20:32:00Z" w:initials="RR">
     <w:p>
       <w:pPr>
         <w:pStyle w:val="a9"/>
@@ -19650,7 +19634,7 @@
       </w:r>
     </w:p>
   </w:comment>
-  <w:comment w:id="141" w:author="Rualark Rualark" w:date="2018-04-30T20:39:00Z" w:initials="RR">
+  <w:comment w:id="144" w:author="Rualark Rualark" w:date="2018-04-30T20:39:00Z" w:initials="RR">
     <w:p>
       <w:pPr>
         <w:pStyle w:val="a9"/>
@@ -19701,7 +19685,7 @@
       </w:r>
     </w:p>
   </w:comment>
-  <w:comment w:id="150" w:author="Rualark Rualark" w:date="2018-04-30T21:12:00Z" w:initials="RR">
+  <w:comment w:id="153" w:author="Rualark Rualark" w:date="2018-04-30T21:12:00Z" w:initials="RR">
     <w:p>
       <w:pPr>
         <w:pStyle w:val="a9"/>
@@ -19715,9 +19699,9 @@
         </w:rPr>
         <w:annotationRef/>
       </w:r>
-      <w:bookmarkStart w:id="151" w:name="OLE_LINK277"/>
-      <w:bookmarkStart w:id="152" w:name="OLE_LINK278"/>
-      <w:bookmarkStart w:id="153" w:name="_Hlk512889017"/>
+      <w:bookmarkStart w:id="154" w:name="OLE_LINK277"/>
+      <w:bookmarkStart w:id="155" w:name="OLE_LINK278"/>
+      <w:bookmarkStart w:id="156" w:name="_Hlk512889017"/>
       <w:proofErr w:type="gramStart"/>
       <w:r>
         <w:rPr>
@@ -19732,9 +19716,9 @@
         </w:rPr>
         <w:t xml:space="preserve"> глупый вопрос, но почему на сильную долю разрешены диссонансы, если в параграфе 5 они были запрещены?</w:t>
       </w:r>
-      <w:bookmarkEnd w:id="151"/>
-      <w:bookmarkEnd w:id="152"/>
-      <w:bookmarkEnd w:id="153"/>
+      <w:bookmarkEnd w:id="154"/>
+      <w:bookmarkEnd w:id="155"/>
+      <w:bookmarkEnd w:id="156"/>
       <w:r>
         <w:rPr>
           <w:lang w:val="ru-RU"/>
@@ -19743,7 +19727,7 @@
       </w:r>
     </w:p>
   </w:comment>
-  <w:comment w:id="161" w:author="Rualark Rualark" w:date="2018-05-02T21:42:00Z" w:initials="RR">
+  <w:comment w:id="164" w:author="Rualark Rualark" w:date="2018-05-02T21:42:00Z" w:initials="RR">
     <w:p>
       <w:pPr>
         <w:pStyle w:val="a9"/>
@@ -19801,7 +19785,7 @@
       </w:r>
     </w:p>
   </w:comment>
-  <w:comment w:id="162" w:author="Rualark Rualark" w:date="2018-05-02T21:43:00Z" w:initials="RR">
+  <w:comment w:id="165" w:author="Rualark Rualark" w:date="2018-05-02T21:43:00Z" w:initials="RR">
     <w:p>
       <w:pPr>
         <w:pStyle w:val="a9"/>
@@ -19824,7 +19808,7 @@
       </w:r>
     </w:p>
   </w:comment>
-  <w:comment w:id="163" w:author="Rualark Rualark" w:date="2018-04-30T22:52:00Z" w:initials="RR">
+  <w:comment w:id="166" w:author="Rualark Rualark" w:date="2018-04-30T22:52:00Z" w:initials="RR">
     <w:p>
       <w:pPr>
         <w:pStyle w:val="a9"/>
@@ -19881,7 +19865,7 @@
       </w:r>
     </w:p>
   </w:comment>
-  <w:comment w:id="164" w:author="Rualark Rualark" w:date="2018-04-30T22:50:00Z" w:initials="RR">
+  <w:comment w:id="167" w:author="Rualark Rualark" w:date="2018-04-30T22:50:00Z" w:initials="RR">
     <w:p>
       <w:pPr>
         <w:pStyle w:val="a9"/>
@@ -19924,7 +19908,7 @@
       </w:r>
     </w:p>
   </w:comment>
-  <w:comment w:id="165" w:author="Rualark Rualark" w:date="2018-04-30T23:04:00Z" w:initials="RR">
+  <w:comment w:id="168" w:author="Rualark Rualark" w:date="2018-04-30T23:04:00Z" w:initials="RR">
     <w:p>
       <w:pPr>
         <w:pStyle w:val="a9"/>
@@ -19961,7 +19945,7 @@
       </w:r>
     </w:p>
   </w:comment>
-  <w:comment w:id="176" w:author="Rualark Rualark" w:date="2018-05-03T23:39:00Z" w:initials="RR">
+  <w:comment w:id="179" w:author="Rualark Rualark" w:date="2018-05-03T23:39:00Z" w:initials="RR">
     <w:p>
       <w:pPr>
         <w:pStyle w:val="a9"/>
@@ -19991,7 +19975,7 @@
       </w:r>
     </w:p>
   </w:comment>
-  <w:comment w:id="185" w:author="Rualark Rualark" w:date="2018-05-05T20:45:00Z" w:initials="RR">
+  <w:comment w:id="188" w:author="Rualark Rualark" w:date="2018-05-05T20:45:00Z" w:initials="RR">
     <w:p>
       <w:pPr>
         <w:pStyle w:val="a9"/>
@@ -20019,7 +20003,7 @@
       </w:r>
     </w:p>
   </w:comment>
-  <w:comment w:id="188" w:author="Rualark Rualark" w:date="2018-05-05T20:04:00Z" w:initials="RR">
+  <w:comment w:id="191" w:author="Rualark Rualark" w:date="2018-05-05T20:04:00Z" w:initials="RR">
     <w:p>
       <w:pPr>
         <w:pStyle w:val="a9"/>
@@ -20059,7 +20043,7 @@
       </w:r>
     </w:p>
   </w:comment>
-  <w:comment w:id="193" w:author="Rualark Rualark" w:date="2018-05-05T20:54:00Z" w:initials="RR">
+  <w:comment w:id="196" w:author="Rualark Rualark" w:date="2018-05-05T20:54:00Z" w:initials="RR">
     <w:p>
       <w:pPr>
         <w:pStyle w:val="a9"/>
@@ -20082,7 +20066,7 @@
       </w:r>
     </w:p>
   </w:comment>
-  <w:comment w:id="196" w:author="Rualark Rualark" w:date="2018-05-05T22:00:00Z" w:initials="RR">
+  <w:comment w:id="199" w:author="Rualark Rualark" w:date="2018-05-05T22:00:00Z" w:initials="RR">
     <w:p>
       <w:pPr>
         <w:pStyle w:val="a9"/>
@@ -20105,7 +20089,7 @@
       </w:r>
     </w:p>
   </w:comment>
-  <w:comment w:id="197" w:author="Rualark Rualark" w:date="2018-05-05T21:58:00Z" w:initials="RR">
+  <w:comment w:id="200" w:author="Rualark Rualark" w:date="2018-05-05T21:58:00Z" w:initials="RR">
     <w:p>
       <w:pPr>
         <w:pStyle w:val="a9"/>
@@ -20176,7 +20160,7 @@
       </w:r>
     </w:p>
   </w:comment>
-  <w:comment w:id="203" w:author="Rualark Rualark" w:date="2018-05-05T22:17:00Z" w:initials="RR">
+  <w:comment w:id="206" w:author="Rualark Rualark" w:date="2018-05-05T22:17:00Z" w:initials="RR">
     <w:p>
       <w:pPr>
         <w:pStyle w:val="a9"/>
@@ -20212,7 +20196,7 @@
       </w:r>
     </w:p>
   </w:comment>
-  <w:comment w:id="204" w:author="Rualark Rualark" w:date="2018-05-06T14:31:00Z" w:initials="RR">
+  <w:comment w:id="207" w:author="Rualark Rualark" w:date="2018-05-06T14:28:00Z" w:initials="RR">
     <w:p>
       <w:pPr>
         <w:pStyle w:val="a9"/>
@@ -20227,23 +20211,23 @@
         <w:annotationRef/>
       </w:r>
       <w:r>
-        <w:rPr>
-          <w:lang w:val="ru-RU"/>
-        </w:rPr>
-        <w:t>Проверить, что этот пример проходит</w:t>
-      </w:r>
-      <w:r>
-        <w:rPr>
-          <w:lang w:val="ru-RU"/>
-        </w:rPr>
-        <w:t xml:space="preserve"> в </w:t>
-      </w:r>
-      <w:r>
         <w:t>MGen</w:t>
       </w:r>
+      <w:r>
+        <w:rPr>
+          <w:lang w:val="ru-RU"/>
+        </w:rPr>
+        <w:t xml:space="preserve">: </w:t>
+      </w:r>
+      <w:r>
+        <w:rPr>
+          <w:lang w:val="ru-RU"/>
+        </w:rPr>
+        <w:t>разрешение допустимо на 2, 3, 4 долю. После разрешения ограничений на движение мелодии нет.</w:t>
+      </w:r>
     </w:p>
   </w:comment>
-  <w:comment w:id="205" w:author="Rualark Rualark" w:date="2018-05-06T14:28:00Z" w:initials="RR">
+  <w:comment w:id="208" w:author="Rualark Rualark" w:date="2018-05-06T14:36:00Z" w:initials="RR">
     <w:p>
       <w:pPr>
         <w:pStyle w:val="a9"/>
@@ -20258,122 +20242,91 @@
         <w:annotationRef/>
       </w:r>
       <w:r>
-        <w:t>MGen</w:t>
-      </w:r>
-      <w:r>
-        <w:rPr>
-          <w:lang w:val="ru-RU"/>
-        </w:rPr>
-        <w:t xml:space="preserve">: </w:t>
-      </w:r>
-      <w:r>
-        <w:rPr>
-          <w:lang w:val="ru-RU"/>
-        </w:rPr>
-        <w:t>разрешение допустимо на 2, 3, 4 долю. После разрешения ограничений на движение мелодии нет.</w:t>
+        <w:rPr>
+          <w:lang w:val="ru-RU"/>
+        </w:rPr>
+        <w:t xml:space="preserve">Это возможно только </w:t>
+      </w:r>
+      <w:r>
+        <w:rPr>
+          <w:lang w:val="ru-RU"/>
+        </w:rPr>
+        <w:t>начиная с</w:t>
+      </w:r>
+      <w:r>
+        <w:rPr>
+          <w:lang w:val="ru-RU"/>
+        </w:rPr>
+        <w:t xml:space="preserve"> трех голосов или в </w:t>
+      </w:r>
+      <w:proofErr w:type="spellStart"/>
+      <w:r>
+        <w:t>fleuri</w:t>
+      </w:r>
+      <w:proofErr w:type="spellEnd"/>
+      <w:r>
+        <w:rPr>
+          <w:lang w:val="ru-RU"/>
+        </w:rPr>
+        <w:t xml:space="preserve">. </w:t>
+      </w:r>
+      <w:r>
+        <w:rPr>
+          <w:lang w:val="ru-RU"/>
+        </w:rPr>
+        <w:t xml:space="preserve">Возможно </w:t>
+      </w:r>
+      <w:r>
+        <w:rPr>
+          <w:lang w:val="ru-RU"/>
+        </w:rPr>
+        <w:t xml:space="preserve">это </w:t>
+      </w:r>
+      <w:r>
+        <w:rPr>
+          <w:lang w:val="ru-RU"/>
+        </w:rPr>
+        <w:t xml:space="preserve">потому, что </w:t>
+      </w:r>
+      <w:r>
+        <w:rPr>
+          <w:lang w:val="ru-RU"/>
+        </w:rPr>
+        <w:t xml:space="preserve">при этом </w:t>
+      </w:r>
+      <w:r>
+        <w:rPr>
+          <w:lang w:val="ru-RU"/>
+        </w:rPr>
+        <w:t xml:space="preserve">одновременно нота </w:t>
+      </w:r>
+      <w:r>
+        <w:t>B</w:t>
+      </w:r>
+      <w:r>
+        <w:rPr>
+          <w:lang w:val="ru-RU"/>
+        </w:rPr>
+        <w:t xml:space="preserve"> </w:t>
+      </w:r>
+      <w:r>
+        <w:rPr>
+          <w:lang w:val="ru-RU"/>
+        </w:rPr>
+        <w:t xml:space="preserve">задерживается нотой </w:t>
+      </w:r>
+      <w:r>
+        <w:t>C</w:t>
+      </w:r>
+      <w:r>
+        <w:rPr>
+          <w:lang w:val="ru-RU"/>
+        </w:rPr>
+        <w:t>.</w:t>
       </w:r>
     </w:p>
   </w:comment>
-  <w:comment w:id="206" w:author="Rualark Rualark" w:date="2018-05-06T14:36:00Z" w:initials="RR">
-    <w:p>
-      <w:pPr>
-        <w:pStyle w:val="a9"/>
-        <w:rPr>
-          <w:lang w:val="ru-RU"/>
-        </w:rPr>
-      </w:pPr>
-      <w:r>
-        <w:rPr>
-          <w:rStyle w:val="a8"/>
-        </w:rPr>
-        <w:annotationRef/>
-      </w:r>
-      <w:r>
-        <w:rPr>
-          <w:lang w:val="ru-RU"/>
-        </w:rPr>
-        <w:t xml:space="preserve">Это возможно только </w:t>
-      </w:r>
-      <w:r>
-        <w:rPr>
-          <w:lang w:val="ru-RU"/>
-        </w:rPr>
-        <w:t>начиная с</w:t>
-      </w:r>
-      <w:r>
-        <w:rPr>
-          <w:lang w:val="ru-RU"/>
-        </w:rPr>
-        <w:t xml:space="preserve"> трех голосов или в </w:t>
-      </w:r>
-      <w:proofErr w:type="spellStart"/>
-      <w:r>
-        <w:t>fleuri</w:t>
-      </w:r>
-      <w:proofErr w:type="spellEnd"/>
-      <w:r>
-        <w:rPr>
-          <w:lang w:val="ru-RU"/>
-        </w:rPr>
-        <w:t xml:space="preserve">. </w:t>
-      </w:r>
-      <w:r>
-        <w:rPr>
-          <w:lang w:val="ru-RU"/>
-        </w:rPr>
-        <w:t xml:space="preserve">Возможно </w:t>
-      </w:r>
-      <w:r>
-        <w:rPr>
-          <w:lang w:val="ru-RU"/>
-        </w:rPr>
-        <w:t xml:space="preserve">это </w:t>
-      </w:r>
-      <w:r>
-        <w:rPr>
-          <w:lang w:val="ru-RU"/>
-        </w:rPr>
-        <w:t xml:space="preserve">потому, что </w:t>
-      </w:r>
-      <w:r>
-        <w:rPr>
-          <w:lang w:val="ru-RU"/>
-        </w:rPr>
-        <w:t xml:space="preserve">при этом </w:t>
-      </w:r>
-      <w:r>
-        <w:rPr>
-          <w:lang w:val="ru-RU"/>
-        </w:rPr>
-        <w:t xml:space="preserve">одновременно нота </w:t>
-      </w:r>
-      <w:r>
-        <w:t>B</w:t>
-      </w:r>
-      <w:r>
-        <w:rPr>
-          <w:lang w:val="ru-RU"/>
-        </w:rPr>
-        <w:t xml:space="preserve"> </w:t>
-      </w:r>
-      <w:r>
-        <w:rPr>
-          <w:lang w:val="ru-RU"/>
-        </w:rPr>
-        <w:t xml:space="preserve">задерживается нотой </w:t>
-      </w:r>
-      <w:r>
-        <w:t>C</w:t>
-      </w:r>
-      <w:r>
-        <w:rPr>
-          <w:lang w:val="ru-RU"/>
-        </w:rPr>
-        <w:t>.</w:t>
-      </w:r>
-    </w:p>
-  </w:comment>
-  <w:comment w:id="207" w:author="Rualark Rualark" w:date="2018-05-06T14:49:00Z" w:initials="RR">
+  <w:comment w:id="209" w:author="Rualark Rualark" w:date="2018-05-06T14:49:00Z" w:initials="RR">
     <w:p>
       <w:pPr>
         <w:pStyle w:val="a9"/>
@@ -20439,7 +20392,7 @@
   <w15:commentEx w15:paraId="5991BE58" w15:done="1"/>
   <w15:commentEx w15:paraId="61ACE787" w15:done="1"/>
   <w15:commentEx w15:paraId="131733C7" w15:done="1"/>
-  <w15:commentEx w15:paraId="5B2C7D7A" w15:done="0"/>
+  <w15:commentEx w15:paraId="5B2C7D7A" w15:done="1"/>
   <w15:commentEx w15:paraId="0A5A1496" w15:done="1"/>
   <w15:commentEx w15:paraId="29DA87A6" w15:done="1"/>
   <w15:commentEx w15:paraId="2B1712C2" w15:done="1"/>
@@ -20460,7 +20413,6 @@
   <w15:commentEx w15:paraId="1758AC97" w15:done="1"/>
   <w15:commentEx w15:paraId="4823873C" w15:done="1"/>
   <w15:commentEx w15:paraId="2AF1EAD5" w15:done="1"/>
-  <w15:commentEx w15:paraId="59CA357A" w15:done="0"/>
   <w15:commentEx w15:paraId="1C689D45" w15:done="1"/>
   <w15:commentEx w15:paraId="7C5AE5BC" w15:done="1"/>
   <w15:commentEx w15:paraId="09DC1689" w15:done="1"/>
@@ -20558,12 +20510,12 @@
         </w:rPr>
         <w:t xml:space="preserve">(см. </w:t>
       </w:r>
-      <w:bookmarkStart w:id="11" w:name="OLE_LINK3"/>
-      <w:bookmarkStart w:id="12" w:name="OLE_LINK4"/>
-      <w:bookmarkStart w:id="13" w:name="OLE_LINK7"/>
-      <w:bookmarkStart w:id="14" w:name="OLE_LINK8"/>
-      <w:bookmarkStart w:id="15" w:name="OLE_LINK90"/>
-      <w:bookmarkStart w:id="16" w:name="OLE_LINK91"/>
+      <w:bookmarkStart w:id="12" w:name="OLE_LINK3"/>
+      <w:bookmarkStart w:id="13" w:name="OLE_LINK4"/>
+      <w:bookmarkStart w:id="14" w:name="OLE_LINK7"/>
+      <w:bookmarkStart w:id="15" w:name="OLE_LINK8"/>
+      <w:bookmarkStart w:id="16" w:name="OLE_LINK90"/>
+      <w:bookmarkStart w:id="17" w:name="OLE_LINK91"/>
       <w:r>
         <w:rPr>
           <w:rFonts w:ascii="Times New Roman" w:hAnsi="Times New Roman" w:cs="Times New Roman"/>
@@ -20571,24 +20523,24 @@
         </w:rPr>
         <w:t>§</w:t>
       </w:r>
-      <w:bookmarkEnd w:id="11"/>
       <w:bookmarkEnd w:id="12"/>
+      <w:bookmarkEnd w:id="13"/>
       <w:r>
         <w:rPr>
           <w:lang w:val="ru-RU"/>
         </w:rPr>
         <w:t>60</w:t>
       </w:r>
-      <w:bookmarkEnd w:id="13"/>
       <w:bookmarkEnd w:id="14"/>
+      <w:bookmarkEnd w:id="15"/>
       <w:r>
         <w:rPr>
           <w:lang w:val="ru-RU"/>
         </w:rPr>
         <w:t xml:space="preserve"> </w:t>
       </w:r>
-      <w:bookmarkEnd w:id="15"/>
       <w:bookmarkEnd w:id="16"/>
+      <w:bookmarkEnd w:id="17"/>
       <w:r>
         <w:rPr>
           <w:lang w:val="ru-RU"/>
@@ -20777,8 +20729,8 @@
         </w:rPr>
         <w:t xml:space="preserve"> В двойном хоре периоды разделяются паузами (см. </w:t>
       </w:r>
-      <w:bookmarkStart w:id="55" w:name="OLE_LINK43"/>
-      <w:bookmarkStart w:id="56" w:name="OLE_LINK44"/>
+      <w:bookmarkStart w:id="56" w:name="OLE_LINK43"/>
+      <w:bookmarkStart w:id="57" w:name="OLE_LINK44"/>
       <w:r>
         <w:rPr>
           <w:color w:val="D9D9D9" w:themeColor="background1" w:themeShade="D9"/>
@@ -20786,8 +20738,8 @@
         </w:rPr>
         <w:t xml:space="preserve">§ </w:t>
       </w:r>
-      <w:bookmarkEnd w:id="55"/>
       <w:bookmarkEnd w:id="56"/>
+      <w:bookmarkEnd w:id="57"/>
       <w:r>
         <w:rPr>
           <w:color w:val="D9D9D9" w:themeColor="background1" w:themeShade="D9"/>
@@ -21750,8 +21702,8 @@
         </w:rPr>
         <w:t xml:space="preserve"> </w:t>
       </w:r>
-      <w:bookmarkStart w:id="135" w:name="OLE_LINK64"/>
-      <w:bookmarkStart w:id="136" w:name="OLE_LINK65"/>
+      <w:bookmarkStart w:id="138" w:name="OLE_LINK64"/>
+      <w:bookmarkStart w:id="139" w:name="OLE_LINK65"/>
       <w:r>
         <w:rPr>
           <w:lang w:val="ru-RU"/>
@@ -21764,8 +21716,8 @@
         </w:rPr>
         <w:t>:</w:t>
       </w:r>
-      <w:bookmarkEnd w:id="135"/>
-      <w:bookmarkEnd w:id="136"/>
+      <w:bookmarkEnd w:id="138"/>
+      <w:bookmarkEnd w:id="139"/>
     </w:p>
     <w:p>
       <w:pPr>
@@ -25802,7 +25754,7 @@
 </file>
 
 <file path=customXml/itemProps1.xml><?xml version="1.0" encoding="utf-8"?>
-<ds:datastoreItem xmlns:ds="http://schemas.openxmlformats.org/officeDocument/2006/customXml" ds:itemID="{28622C1F-ACE6-4F51-BCEF-87D37AF045E8}">
+<ds:datastoreItem xmlns:ds="http://schemas.openxmlformats.org/officeDocument/2006/customXml" ds:itemID="{1FE81B26-77CD-444C-8742-EC4C2E8528C5}">
   <ds:schemaRefs>
     <ds:schemaRef ds:uri="http://schemas.openxmlformats.org/officeDocument/2006/bibliography"/>
   </ds:schemaRefs>

</xml_diff>

<commit_message>
Doc: Add difference between voices document
</commit_message>
<xml_diff>
--- a/MGen/docs/Галлон-Бик.docx
+++ b/MGen/docs/Галлон-Бик.docx
@@ -56,8 +56,8 @@
         <w:t>Контрапункт</w:t>
       </w:r>
     </w:p>
-    <w:bookmarkStart w:id="0" w:name="OLE_LINK1" w:displacedByCustomXml="next"/>
-    <w:bookmarkStart w:id="1" w:name="OLE_LINK2" w:displacedByCustomXml="next"/>
+    <w:bookmarkStart w:id="0" w:name="OLE_LINK2" w:displacedByCustomXml="next"/>
+    <w:bookmarkStart w:id="1" w:name="OLE_LINK1" w:displacedByCustomXml="next"/>
     <w:sdt>
       <w:sdtPr>
         <w:rPr>
@@ -1394,18 +1394,18 @@
       <w:pPr>
         <w:pStyle w:val="1"/>
       </w:pPr>
-      <w:bookmarkStart w:id="3" w:name="OLE_LINK102"/>
-      <w:bookmarkStart w:id="4" w:name="OLE_LINK103"/>
-      <w:bookmarkStart w:id="5" w:name="_Toc513491770"/>
+      <w:bookmarkStart w:id="3" w:name="_Toc513491770"/>
+      <w:bookmarkStart w:id="4" w:name="OLE_LINK102"/>
+      <w:bookmarkStart w:id="5" w:name="OLE_LINK103"/>
       <w:r>
         <w:t>Предисловие</w:t>
       </w:r>
-      <w:bookmarkEnd w:id="5"/>
+      <w:bookmarkEnd w:id="3"/>
     </w:p>
     <w:bookmarkEnd w:id="1"/>
     <w:bookmarkEnd w:id="0"/>
-    <w:bookmarkEnd w:id="3"/>
     <w:bookmarkEnd w:id="4"/>
+    <w:bookmarkEnd w:id="5"/>
     <w:p>
       <w:pPr>
         <w:rPr>
@@ -3553,64 +3553,68 @@
           <w:lang w:val="ru-RU"/>
         </w:rPr>
       </w:pPr>
+      <w:bookmarkStart w:id="33" w:name="OLE_LINK142"/>
+      <w:bookmarkStart w:id="34" w:name="OLE_LINK143"/>
       <w:r>
         <w:rPr>
           <w:lang w:val="ru-RU"/>
         </w:rPr>
         <w:t xml:space="preserve">Чистая кварта, увеличенная кварта и уменьшенная квинта допускаются между двумя голосами, отличными от баса (см. </w:t>
       </w:r>
-      <w:bookmarkStart w:id="33" w:name="OLE_LINK47"/>
-      <w:bookmarkStart w:id="34" w:name="OLE_LINK48"/>
+      <w:bookmarkStart w:id="35" w:name="OLE_LINK47"/>
+      <w:bookmarkStart w:id="36" w:name="OLE_LINK48"/>
       <w:r>
         <w:rPr>
           <w:lang w:val="ru-RU"/>
         </w:rPr>
         <w:t>§</w:t>
       </w:r>
+      <w:bookmarkEnd w:id="35"/>
+      <w:bookmarkEnd w:id="36"/>
+      <w:r>
+        <w:rPr>
+          <w:lang w:val="ru-RU"/>
+        </w:rPr>
+        <w:t>54).</w:t>
+      </w:r>
+    </w:p>
+    <w:p>
+      <w:pPr>
+        <w:ind w:firstLine="360"/>
+        <w:rPr>
+          <w:color w:val="D9D9D9" w:themeColor="background1" w:themeShade="D9"/>
+        </w:rPr>
+      </w:pPr>
+      <w:bookmarkStart w:id="37" w:name="OLE_LINK21"/>
       <w:bookmarkEnd w:id="33"/>
       <w:bookmarkEnd w:id="34"/>
       <w:r>
         <w:rPr>
-          <w:lang w:val="ru-RU"/>
-        </w:rPr>
-        <w:t>54).</w:t>
+          <w:color w:val="D9D9D9" w:themeColor="background1" w:themeShade="D9"/>
+          <w:lang w:val="ru-RU"/>
+        </w:rPr>
+        <w:t>Чистая кварта, секунда и септима допускаются в двойном хоре в определенных условиях (см. §74).</w:t>
+      </w:r>
+    </w:p>
+    <w:bookmarkEnd w:id="37"/>
+    <w:p>
+      <w:pPr>
+        <w:pStyle w:val="5"/>
+        <w:rPr>
+          <w:lang w:val="ru-RU"/>
+        </w:rPr>
+      </w:pPr>
+      <w:r>
+        <w:rPr>
+          <w:lang w:val="ru-RU"/>
+        </w:rPr>
+        <w:t>Аккорды</w:t>
       </w:r>
     </w:p>
     <w:p>
       <w:pPr>
         <w:ind w:firstLine="360"/>
         <w:rPr>
-          <w:color w:val="D9D9D9" w:themeColor="background1" w:themeShade="D9"/>
-        </w:rPr>
-      </w:pPr>
-      <w:bookmarkStart w:id="35" w:name="OLE_LINK21"/>
-      <w:r>
-        <w:rPr>
-          <w:color w:val="D9D9D9" w:themeColor="background1" w:themeShade="D9"/>
-          <w:lang w:val="ru-RU"/>
-        </w:rPr>
-        <w:t>Чистая кварта, секунда и септима допускаются в двойном хоре в определенных условиях (см. §74).</w:t>
-      </w:r>
-    </w:p>
-    <w:bookmarkEnd w:id="35"/>
-    <w:p>
-      <w:pPr>
-        <w:pStyle w:val="5"/>
-        <w:rPr>
-          <w:lang w:val="ru-RU"/>
-        </w:rPr>
-      </w:pPr>
-      <w:r>
-        <w:rPr>
-          <w:lang w:val="ru-RU"/>
-        </w:rPr>
-        <w:t>Аккорды</w:t>
-      </w:r>
-    </w:p>
-    <w:p>
-      <w:pPr>
-        <w:ind w:firstLine="360"/>
-        <w:rPr>
           <w:lang w:val="ru-RU"/>
         </w:rPr>
       </w:pPr>
@@ -3620,19 +3624,19 @@
         </w:rPr>
         <w:t xml:space="preserve">Разрешены только следующие </w:t>
       </w:r>
-      <w:commentRangeStart w:id="36"/>
+      <w:commentRangeStart w:id="38"/>
       <w:r>
         <w:rPr>
           <w:lang w:val="ru-RU"/>
         </w:rPr>
         <w:t>аккорды</w:t>
       </w:r>
-      <w:commentRangeEnd w:id="36"/>
+      <w:commentRangeEnd w:id="38"/>
       <w:r>
         <w:rPr>
           <w:rStyle w:val="a8"/>
         </w:rPr>
-        <w:commentReference w:id="36"/>
+        <w:commentReference w:id="38"/>
       </w:r>
       <w:r>
         <w:rPr>
@@ -3652,16 +3656,16 @@
           <w:lang w:val="ru-RU"/>
         </w:rPr>
       </w:pPr>
-      <w:bookmarkStart w:id="37" w:name="OLE_LINK17"/>
-      <w:bookmarkStart w:id="38" w:name="OLE_LINK18"/>
+      <w:bookmarkStart w:id="39" w:name="OLE_LINK17"/>
+      <w:bookmarkStart w:id="40" w:name="OLE_LINK18"/>
       <w:r>
         <w:rPr>
           <w:lang w:val="ru-RU"/>
         </w:rPr>
         <w:t>Мажорный аккорд в основном виде и в первом обращении (секстаккорд)</w:t>
       </w:r>
-      <w:bookmarkEnd w:id="37"/>
-      <w:bookmarkEnd w:id="38"/>
+      <w:bookmarkEnd w:id="39"/>
+      <w:bookmarkEnd w:id="40"/>
     </w:p>
     <w:p>
       <w:pPr>
@@ -3856,36 +3860,36 @@
         </w:rPr>
         <w:t>Уменьшенный аккорд в основном виде разрешен в некоторых случаях (см.</w:t>
       </w:r>
-      <w:bookmarkStart w:id="39" w:name="OLE_LINK20"/>
+      <w:bookmarkStart w:id="41" w:name="OLE_LINK20"/>
       <w:r>
         <w:rPr>
           <w:lang w:val="ru-RU"/>
         </w:rPr>
         <w:t xml:space="preserve"> </w:t>
       </w:r>
-      <w:bookmarkStart w:id="40" w:name="OLE_LINK26"/>
-      <w:bookmarkStart w:id="41" w:name="OLE_LINK27"/>
-      <w:bookmarkStart w:id="42" w:name="OLE_LINK30"/>
-      <w:bookmarkStart w:id="43" w:name="OLE_LINK23"/>
-      <w:bookmarkStart w:id="44" w:name="OLE_LINK24"/>
+      <w:bookmarkStart w:id="42" w:name="OLE_LINK26"/>
+      <w:bookmarkStart w:id="43" w:name="OLE_LINK27"/>
+      <w:bookmarkStart w:id="44" w:name="OLE_LINK30"/>
+      <w:bookmarkStart w:id="45" w:name="OLE_LINK23"/>
+      <w:bookmarkStart w:id="46" w:name="OLE_LINK24"/>
       <w:r>
         <w:rPr>
           <w:lang w:val="ru-RU"/>
         </w:rPr>
         <w:t>§55</w:t>
       </w:r>
-      <w:bookmarkEnd w:id="40"/>
-      <w:bookmarkEnd w:id="41"/>
       <w:bookmarkEnd w:id="42"/>
-      <w:r>
-        <w:rPr>
-          <w:lang w:val="ru-RU"/>
-        </w:rPr>
-        <w:t>).</w:t>
-      </w:r>
-      <w:bookmarkEnd w:id="39"/>
       <w:bookmarkEnd w:id="43"/>
       <w:bookmarkEnd w:id="44"/>
+      <w:r>
+        <w:rPr>
+          <w:lang w:val="ru-RU"/>
+        </w:rPr>
+        <w:t>).</w:t>
+      </w:r>
+      <w:bookmarkEnd w:id="41"/>
+      <w:bookmarkEnd w:id="45"/>
+      <w:bookmarkEnd w:id="46"/>
     </w:p>
     <w:p>
       <w:pPr>
@@ -3983,7 +3987,7 @@
           <w:lang w:val="ru-RU"/>
         </w:rPr>
       </w:pPr>
-      <w:bookmarkStart w:id="45" w:name="OLE_LINK22"/>
+      <w:bookmarkStart w:id="47" w:name="OLE_LINK22"/>
       <w:r>
         <w:rPr>
           <w:lang w:val="ru-RU"/>
@@ -4147,19 +4151,19 @@
         </w:rPr>
         <w:t xml:space="preserve">В качестве исключения допускается </w:t>
       </w:r>
-      <w:commentRangeStart w:id="46"/>
+      <w:commentRangeStart w:id="48"/>
       <w:r>
         <w:rPr>
           <w:lang w:val="ru-RU"/>
         </w:rPr>
         <w:t xml:space="preserve">дуодецима </w:t>
       </w:r>
-      <w:commentRangeEnd w:id="46"/>
+      <w:commentRangeEnd w:id="48"/>
       <w:r>
         <w:rPr>
           <w:rStyle w:val="a8"/>
         </w:rPr>
-        <w:commentReference w:id="46"/>
+        <w:commentReference w:id="48"/>
       </w:r>
       <w:r>
         <w:rPr>
@@ -4182,7 +4186,7 @@
         <w:t>Разряды контрапункта</w:t>
       </w:r>
     </w:p>
-    <w:bookmarkEnd w:id="45"/>
+    <w:bookmarkEnd w:id="47"/>
     <w:p>
       <w:pPr>
         <w:ind w:firstLine="360"/>
@@ -4430,6 +4434,8 @@
           <w:lang w:val="ru-RU"/>
         </w:rPr>
       </w:pPr>
+      <w:bookmarkStart w:id="50" w:name="OLE_LINK144"/>
+      <w:bookmarkStart w:id="51" w:name="OLE_LINK145"/>
       <w:r>
         <w:rPr>
           <w:lang w:val="ru-RU"/>
@@ -4437,6 +4443,8 @@
         <w:t>Строгость правил снижается по мере увеличения количества голосов. Если дополнительные голоса вводятся последовательно во время упражнения, отхождения от правил допускаются только после достижения необходимого количества одновременно звучащих голосов.</w:t>
       </w:r>
     </w:p>
+    <w:bookmarkEnd w:id="50"/>
+    <w:bookmarkEnd w:id="51"/>
     <w:p>
       <w:pPr>
         <w:ind w:firstLine="360"/>
@@ -4491,12 +4499,12 @@
       <w:pPr>
         <w:pStyle w:val="3"/>
       </w:pPr>
-      <w:bookmarkStart w:id="47" w:name="_Toc513491774"/>
+      <w:bookmarkStart w:id="52" w:name="_Toc513491774"/>
       <w:r>
         <w:lastRenderedPageBreak/>
         <w:t>Ритмические правила</w:t>
       </w:r>
-      <w:bookmarkEnd w:id="47"/>
+      <w:bookmarkEnd w:id="52"/>
     </w:p>
     <w:p>
       <w:pPr>
@@ -4563,7 +4571,7 @@
         </w:rPr>
         <w:t>В этой работе примеры написаны, за редким исключением, в размере</w:t>
       </w:r>
-      <w:bookmarkStart w:id="48" w:name="OLE_LINK25"/>
+      <w:bookmarkStart w:id="53" w:name="OLE_LINK25"/>
       <m:oMath>
         <m:r>
           <w:rPr>
@@ -4615,7 +4623,7 @@
         </w:rPr>
         <w:t>,</w:t>
       </w:r>
-      <w:bookmarkEnd w:id="48"/>
+      <w:bookmarkEnd w:id="53"/>
       <w:r>
         <w:rPr>
           <w:lang w:val="ru-RU"/>
@@ -4811,16 +4819,16 @@
         </w:rPr>
         <w:t xml:space="preserve">. Две ноты против ноты. Контрапункт </w:t>
       </w:r>
-      <w:bookmarkStart w:id="49" w:name="OLE_LINK28"/>
-      <w:bookmarkStart w:id="50" w:name="OLE_LINK29"/>
+      <w:bookmarkStart w:id="54" w:name="OLE_LINK28"/>
+      <w:bookmarkStart w:id="55" w:name="OLE_LINK29"/>
       <w:r>
         <w:rPr>
           <w:lang w:val="ru-RU"/>
         </w:rPr>
         <w:t xml:space="preserve">пишется </w:t>
       </w:r>
-      <w:bookmarkEnd w:id="49"/>
-      <w:bookmarkEnd w:id="50"/>
+      <w:bookmarkEnd w:id="54"/>
+      <w:bookmarkEnd w:id="55"/>
       <w:r>
         <w:rPr>
           <w:lang w:val="ru-RU"/>
@@ -4908,16 +4916,16 @@
         </w:rPr>
         <w:t>Контрапункт в свободном ритме. Контрапункт использует все ритмы предыдущих разрядов, а также некоторые другие, в соответствии с определенными правилами (см. §</w:t>
       </w:r>
-      <w:bookmarkStart w:id="51" w:name="OLE_LINK39"/>
-      <w:bookmarkStart w:id="52" w:name="OLE_LINK40"/>
+      <w:bookmarkStart w:id="56" w:name="OLE_LINK39"/>
+      <w:bookmarkStart w:id="57" w:name="OLE_LINK40"/>
       <w:r>
         <w:rPr>
           <w:lang w:val="ru-RU"/>
         </w:rPr>
         <w:t>§</w:t>
       </w:r>
-      <w:bookmarkEnd w:id="51"/>
-      <w:bookmarkEnd w:id="52"/>
+      <w:bookmarkEnd w:id="56"/>
+      <w:bookmarkEnd w:id="57"/>
       <w:r>
         <w:rPr>
           <w:lang w:val="ru-RU"/>
@@ -4932,10 +4940,10 @@
           <w:lang w:val="ru-RU"/>
         </w:rPr>
       </w:pPr>
-      <w:bookmarkStart w:id="53" w:name="OLE_LINK33"/>
-      <w:bookmarkStart w:id="54" w:name="OLE_LINK34"/>
-      <w:bookmarkStart w:id="55" w:name="OLE_LINK37"/>
-      <w:bookmarkStart w:id="56" w:name="OLE_LINK38"/>
+      <w:bookmarkStart w:id="58" w:name="OLE_LINK33"/>
+      <w:bookmarkStart w:id="59" w:name="OLE_LINK34"/>
+      <w:bookmarkStart w:id="60" w:name="OLE_LINK37"/>
+      <w:bookmarkStart w:id="61" w:name="OLE_LINK38"/>
       <w:r>
         <w:rPr>
           <w:lang w:val="ru-RU"/>
@@ -4975,10 +4983,10 @@
         <w:t>пишется целыми нотами.</w:t>
       </w:r>
     </w:p>
-    <w:bookmarkEnd w:id="53"/>
-    <w:bookmarkEnd w:id="54"/>
-    <w:bookmarkEnd w:id="55"/>
-    <w:bookmarkEnd w:id="56"/>
+    <w:bookmarkEnd w:id="58"/>
+    <w:bookmarkEnd w:id="59"/>
+    <w:bookmarkEnd w:id="60"/>
+    <w:bookmarkEnd w:id="61"/>
     <w:p>
       <w:pPr>
         <w:pStyle w:val="5"/>
@@ -5122,8 +5130,8 @@
         </w:rPr>
         <w:t xml:space="preserve"> </w:t>
       </w:r>
-      <w:bookmarkStart w:id="59" w:name="OLE_LINK35"/>
-      <w:bookmarkStart w:id="60" w:name="OLE_LINK36"/>
+      <w:bookmarkStart w:id="64" w:name="OLE_LINK35"/>
+      <w:bookmarkStart w:id="65" w:name="OLE_LINK36"/>
       <w:r>
         <w:rPr>
           <w:i/>
@@ -5156,8 +5164,8 @@
         </w:rPr>
         <w:t>сочетается с половинными, четвертными нотами, или синкопами</w:t>
       </w:r>
-      <w:bookmarkEnd w:id="59"/>
-      <w:bookmarkEnd w:id="60"/>
+      <w:bookmarkEnd w:id="64"/>
+      <w:bookmarkEnd w:id="65"/>
       <w:r>
         <w:rPr>
           <w:lang w:val="ru-RU"/>
@@ -5402,19 +5410,19 @@
         </w:rPr>
         <w:t xml:space="preserve">Ритмы предыдущих разрядов контрапункта, кроме целых </w:t>
       </w:r>
-      <w:commentRangeStart w:id="61"/>
+      <w:commentRangeStart w:id="66"/>
       <w:r>
         <w:rPr>
           <w:lang w:val="ru-RU"/>
         </w:rPr>
         <w:t>нот</w:t>
       </w:r>
-      <w:commentRangeEnd w:id="61"/>
+      <w:commentRangeEnd w:id="66"/>
       <w:r>
         <w:rPr>
           <w:rStyle w:val="a8"/>
         </w:rPr>
-        <w:commentReference w:id="61"/>
+        <w:commentReference w:id="66"/>
       </w:r>
       <w:r>
         <w:rPr>
@@ -5637,19 +5645,19 @@
         </w:rPr>
         <w:t xml:space="preserve">. Восьмые ноты нужно использовать </w:t>
       </w:r>
-      <w:commentRangeStart w:id="64"/>
+      <w:commentRangeStart w:id="69"/>
       <w:r>
         <w:rPr>
           <w:lang w:val="ru-RU"/>
         </w:rPr>
         <w:t>ограниченно</w:t>
       </w:r>
-      <w:commentRangeEnd w:id="64"/>
+      <w:commentRangeEnd w:id="69"/>
       <w:r>
         <w:rPr>
           <w:rStyle w:val="a8"/>
         </w:rPr>
-        <w:commentReference w:id="64"/>
+        <w:commentReference w:id="69"/>
       </w:r>
       <w:r>
         <w:rPr>
@@ -5671,19 +5679,19 @@
         </w:rPr>
         <w:t xml:space="preserve">В одном такте не должно быть больше </w:t>
       </w:r>
-      <w:commentRangeStart w:id="65"/>
+      <w:commentRangeStart w:id="70"/>
       <w:r>
         <w:rPr>
           <w:lang w:val="ru-RU"/>
         </w:rPr>
         <w:t xml:space="preserve">четырех </w:t>
       </w:r>
-      <w:commentRangeEnd w:id="65"/>
+      <w:commentRangeEnd w:id="70"/>
       <w:r>
         <w:rPr>
           <w:rStyle w:val="a8"/>
         </w:rPr>
-        <w:commentReference w:id="65"/>
+        <w:commentReference w:id="70"/>
       </w:r>
       <w:r>
         <w:rPr>
@@ -5827,25 +5835,27 @@
           <w:lang w:val="ru-RU"/>
         </w:rPr>
       </w:pPr>
+      <w:bookmarkStart w:id="71" w:name="OLE_LINK146"/>
+      <w:bookmarkStart w:id="72" w:name="OLE_LINK147"/>
       <w:r>
         <w:rPr>
           <w:lang w:val="ru-RU"/>
         </w:rPr>
         <w:t xml:space="preserve">В трех и более голосах разрешены </w:t>
       </w:r>
-      <w:commentRangeStart w:id="66"/>
+      <w:commentRangeStart w:id="73"/>
       <w:r>
         <w:rPr>
           <w:lang w:val="ru-RU"/>
         </w:rPr>
         <w:t xml:space="preserve">ритмы </w:t>
       </w:r>
-      <w:commentRangeEnd w:id="66"/>
+      <w:commentRangeEnd w:id="73"/>
       <w:r>
         <w:rPr>
           <w:rStyle w:val="a8"/>
         </w:rPr>
-        <w:commentReference w:id="66"/>
+        <w:commentReference w:id="73"/>
       </w:r>
       <w:r>
         <w:rPr>
@@ -6053,6 +6063,8 @@
         <w:t>.</w:t>
       </w:r>
     </w:p>
+    <w:bookmarkEnd w:id="71"/>
+    <w:bookmarkEnd w:id="72"/>
     <w:p>
       <w:pPr>
         <w:pStyle w:val="5"/>
@@ -6159,19 +6171,19 @@
           <w:lang w:val="ru-RU"/>
         </w:rPr>
       </w:pPr>
-      <w:commentRangeStart w:id="67"/>
+      <w:commentRangeStart w:id="76"/>
       <w:r>
         <w:rPr>
           <w:lang w:val="ru-RU"/>
         </w:rPr>
         <w:t>Новый ритм</w:t>
       </w:r>
-      <w:commentRangeEnd w:id="67"/>
+      <w:commentRangeEnd w:id="76"/>
       <w:r>
         <w:rPr>
           <w:rStyle w:val="a8"/>
         </w:rPr>
-        <w:commentReference w:id="67"/>
+        <w:commentReference w:id="76"/>
       </w:r>
       <w:r>
         <w:rPr>
@@ -6257,6 +6269,8 @@
           <w:lang w:val="ru-RU"/>
         </w:rPr>
       </w:pPr>
+      <w:bookmarkStart w:id="77" w:name="OLE_LINK150"/>
+      <w:bookmarkStart w:id="78" w:name="OLE_LINK151"/>
       <w:r>
         <w:rPr>
           <w:lang w:val="ru-RU"/>
@@ -6328,6 +6342,8 @@
         <w:t xml:space="preserve"> такте.</w:t>
       </w:r>
     </w:p>
+    <w:bookmarkEnd w:id="77"/>
+    <w:bookmarkEnd w:id="78"/>
     <w:p>
       <w:pPr>
         <w:pStyle w:val="5"/>
@@ -6359,19 +6375,19 @@
         </w:rPr>
         <w:t xml:space="preserve">В одном голосе соседние такты не должны иметь одинакового ритма. Не разрешено использовать больше трех половинных или больше семи четвертных нот в </w:t>
       </w:r>
-      <w:commentRangeStart w:id="68"/>
+      <w:commentRangeStart w:id="79"/>
       <w:r>
         <w:rPr>
           <w:lang w:val="ru-RU"/>
         </w:rPr>
         <w:t>двух соседних тактах</w:t>
       </w:r>
-      <w:commentRangeEnd w:id="68"/>
+      <w:commentRangeEnd w:id="79"/>
       <w:r>
         <w:rPr>
           <w:rStyle w:val="a8"/>
         </w:rPr>
-        <w:commentReference w:id="68"/>
+        <w:commentReference w:id="79"/>
       </w:r>
       <w:r>
         <w:rPr>
@@ -6404,6 +6420,8 @@
         </w:rPr>
         <w:t xml:space="preserve">В одном такте разные голоса не должны иметь одинакового ритма. </w:t>
       </w:r>
+      <w:bookmarkStart w:id="80" w:name="OLE_LINK152"/>
+      <w:bookmarkStart w:id="81" w:name="OLE_LINK153"/>
       <w:r>
         <w:rPr>
           <w:lang w:val="ru-RU"/>
@@ -6426,7 +6444,15 @@
         <w:rPr>
           <w:lang w:val="ru-RU"/>
         </w:rPr>
-        <w:t>. Задержание осв</w:t>
+        <w:t xml:space="preserve">. </w:t>
+      </w:r>
+      <w:bookmarkEnd w:id="80"/>
+      <w:bookmarkEnd w:id="81"/>
+      <w:r>
+        <w:rPr>
+          <w:lang w:val="ru-RU"/>
+        </w:rPr>
+        <w:t>Задержание осв</w:t>
       </w:r>
       <w:r>
         <w:rPr>
@@ -6527,6 +6553,8 @@
           <w:lang w:val="ru-RU"/>
         </w:rPr>
       </w:pPr>
+      <w:bookmarkStart w:id="82" w:name="OLE_LINK154"/>
+      <w:bookmarkStart w:id="83" w:name="OLE_LINK155"/>
       <w:r>
         <w:rPr>
           <w:lang w:val="ru-RU"/>
@@ -6534,6 +6562,8 @@
         <w:t>Начиная с 5 голосов допускается наложение половинных нот и четвертей.</w:t>
       </w:r>
     </w:p>
+    <w:bookmarkEnd w:id="82"/>
+    <w:bookmarkEnd w:id="83"/>
     <w:p>
       <w:pPr>
         <w:rPr>
@@ -6555,12 +6585,12 @@
       <w:pPr>
         <w:pStyle w:val="3"/>
       </w:pPr>
-      <w:bookmarkStart w:id="69" w:name="_Toc513491775"/>
+      <w:bookmarkStart w:id="84" w:name="_Toc513491775"/>
       <w:r>
         <w:lastRenderedPageBreak/>
         <w:t>Мелодические правила</w:t>
       </w:r>
-      <w:bookmarkEnd w:id="69"/>
+      <w:bookmarkEnd w:id="84"/>
     </w:p>
     <w:p>
       <w:pPr>
@@ -6589,19 +6619,19 @@
         </w:rPr>
         <w:t xml:space="preserve">Поступенное движение должно использоваться как можно чаще и должно продолжаться как можно дольше, </w:t>
       </w:r>
-      <w:commentRangeStart w:id="70"/>
+      <w:commentRangeStart w:id="85"/>
       <w:r>
         <w:rPr>
           <w:lang w:val="ru-RU"/>
         </w:rPr>
         <w:t>насколько это возможно</w:t>
       </w:r>
-      <w:commentRangeEnd w:id="70"/>
+      <w:commentRangeEnd w:id="85"/>
       <w:r>
         <w:rPr>
           <w:rStyle w:val="a8"/>
         </w:rPr>
-        <w:commentReference w:id="70"/>
+        <w:commentReference w:id="85"/>
       </w:r>
       <w:r>
         <w:rPr>
@@ -6637,19 +6667,19 @@
         </w:rPr>
         <w:t xml:space="preserve">Следует избегать скачков насколько это возможно, особенно </w:t>
       </w:r>
-      <w:commentRangeStart w:id="71"/>
+      <w:commentRangeStart w:id="86"/>
       <w:r>
         <w:rPr>
           <w:lang w:val="ru-RU"/>
         </w:rPr>
         <w:t>между короткими нотами</w:t>
       </w:r>
-      <w:commentRangeEnd w:id="71"/>
+      <w:commentRangeEnd w:id="86"/>
       <w:r>
         <w:rPr>
           <w:rStyle w:val="a8"/>
         </w:rPr>
-        <w:commentReference w:id="71"/>
+        <w:commentReference w:id="86"/>
       </w:r>
       <w:r>
         <w:rPr>
@@ -6671,19 +6701,19 @@
         </w:rPr>
         <w:t xml:space="preserve">Обычные арпеджио запрещены в </w:t>
       </w:r>
-      <w:commentRangeStart w:id="72"/>
+      <w:commentRangeStart w:id="87"/>
       <w:r>
         <w:rPr>
           <w:lang w:val="ru-RU"/>
         </w:rPr>
         <w:t>мелодической линии</w:t>
       </w:r>
-      <w:commentRangeEnd w:id="72"/>
+      <w:commentRangeEnd w:id="87"/>
       <w:r>
         <w:rPr>
           <w:rStyle w:val="a8"/>
         </w:rPr>
-        <w:commentReference w:id="72"/>
+        <w:commentReference w:id="87"/>
       </w:r>
       <w:r>
         <w:rPr>
@@ -6831,8 +6861,8 @@
           <w:lang w:val="ru-RU"/>
         </w:rPr>
       </w:pPr>
-      <w:bookmarkStart w:id="73" w:name="OLE_LINK31"/>
-      <w:bookmarkStart w:id="74" w:name="OLE_LINK32"/>
+      <w:bookmarkStart w:id="88" w:name="OLE_LINK31"/>
+      <w:bookmarkStart w:id="89" w:name="OLE_LINK32"/>
       <w:r>
         <w:rPr>
           <w:lang w:val="ru-RU"/>
@@ -6853,19 +6883,19 @@
         </w:rPr>
         <w:t xml:space="preserve">Особенно следует избегать скачков при переходе от одного такта к другому, </w:t>
       </w:r>
-      <w:commentRangeStart w:id="75"/>
+      <w:commentRangeStart w:id="90"/>
       <w:r>
         <w:rPr>
           <w:lang w:val="ru-RU"/>
         </w:rPr>
         <w:t xml:space="preserve">особенно в коротких нотах </w:t>
       </w:r>
-      <w:commentRangeEnd w:id="75"/>
+      <w:commentRangeEnd w:id="90"/>
       <w:r>
         <w:rPr>
           <w:rStyle w:val="a8"/>
         </w:rPr>
-        <w:commentReference w:id="75"/>
+        <w:commentReference w:id="90"/>
       </w:r>
       <w:r>
         <w:rPr>
@@ -6874,8 +6904,8 @@
         <w:t>(меньше половинной ноты).</w:t>
       </w:r>
     </w:p>
-    <w:bookmarkEnd w:id="73"/>
-    <w:bookmarkEnd w:id="74"/>
+    <w:bookmarkEnd w:id="88"/>
+    <w:bookmarkEnd w:id="89"/>
     <w:p>
       <w:pPr>
         <w:ind w:firstLine="360"/>
@@ -6911,7 +6941,7 @@
         </w:rPr>
         <w:t>Допустимы скачки между тактами, если перед ними мелодия движется в противоположном направлении</w:t>
       </w:r>
-      <w:commentRangeStart w:id="76"/>
+      <w:commentRangeStart w:id="91"/>
       <w:r>
         <w:rPr>
           <w:rStyle w:val="a5"/>
@@ -6919,12 +6949,12 @@
         </w:rPr>
         <w:footnoteReference w:id="7"/>
       </w:r>
-      <w:commentRangeEnd w:id="76"/>
+      <w:commentRangeEnd w:id="91"/>
       <w:r>
         <w:rPr>
           <w:rStyle w:val="a8"/>
         </w:rPr>
-        <w:commentReference w:id="76"/>
+        <w:commentReference w:id="91"/>
       </w:r>
       <w:r>
         <w:rPr>
@@ -7045,19 +7075,19 @@
         </w:rPr>
         <w:t xml:space="preserve">Малые, большие и чистые интервалы </w:t>
       </w:r>
-      <w:commentRangeStart w:id="77"/>
+      <w:commentRangeStart w:id="92"/>
       <w:r>
         <w:rPr>
           <w:lang w:val="ru-RU"/>
         </w:rPr>
         <w:t xml:space="preserve">не больше малой сексты </w:t>
       </w:r>
-      <w:commentRangeEnd w:id="77"/>
+      <w:commentRangeEnd w:id="92"/>
       <w:r>
         <w:rPr>
           <w:rStyle w:val="a8"/>
         </w:rPr>
-        <w:commentReference w:id="77"/>
+        <w:commentReference w:id="92"/>
       </w:r>
       <w:r>
         <w:rPr>
@@ -7250,19 +7280,19 @@
           <w:lang w:val="ru-RU"/>
         </w:rPr>
       </w:pPr>
-      <w:commentRangeStart w:id="78"/>
+      <w:commentRangeStart w:id="93"/>
       <w:r>
         <w:rPr>
           <w:lang w:val="ru-RU"/>
         </w:rPr>
         <w:t xml:space="preserve">Уменьшенные и увеличенные </w:t>
       </w:r>
-      <w:commentRangeEnd w:id="78"/>
+      <w:commentRangeEnd w:id="93"/>
       <w:r>
         <w:rPr>
           <w:rStyle w:val="a8"/>
         </w:rPr>
-        <w:commentReference w:id="78"/>
+        <w:commentReference w:id="93"/>
       </w:r>
       <w:r>
         <w:rPr>
@@ -7351,19 +7381,19 @@
           <w:lang w:val="ru-RU"/>
         </w:rPr>
       </w:pPr>
-      <w:commentRangeStart w:id="79"/>
+      <w:commentRangeStart w:id="94"/>
       <w:r>
         <w:rPr>
           <w:lang w:val="ru-RU"/>
         </w:rPr>
         <w:t>Не нужно злоупотреблять скачком на октаву</w:t>
       </w:r>
-      <w:commentRangeEnd w:id="79"/>
+      <w:commentRangeEnd w:id="94"/>
       <w:r>
         <w:rPr>
           <w:rStyle w:val="a8"/>
         </w:rPr>
-        <w:commentReference w:id="79"/>
+        <w:commentReference w:id="94"/>
       </w:r>
       <w:r>
         <w:rPr>
@@ -7401,6 +7431,8 @@
           <w:lang w:val="ru-RU"/>
         </w:rPr>
       </w:pPr>
+      <w:bookmarkStart w:id="95" w:name="OLE_LINK156"/>
+      <w:bookmarkStart w:id="96" w:name="OLE_LINK157"/>
       <w:r>
         <w:rPr>
           <w:lang w:val="ru-RU"/>
@@ -7408,6 +7440,8 @@
         <w:t>Начиная с 6 голосов и больше: допускается в качестве исключения большая секста.</w:t>
       </w:r>
     </w:p>
+    <w:bookmarkEnd w:id="95"/>
+    <w:bookmarkEnd w:id="96"/>
     <w:p>
       <w:pPr>
         <w:pStyle w:val="5"/>
@@ -7439,19 +7473,19 @@
         </w:rPr>
         <w:t xml:space="preserve">Увеличенная кварта в пределах трех или четырех соседних нот должна быть подготовлена или покинута поступенным движением в </w:t>
       </w:r>
-      <w:commentRangeStart w:id="80"/>
+      <w:commentRangeStart w:id="97"/>
       <w:r>
         <w:rPr>
           <w:lang w:val="ru-RU"/>
         </w:rPr>
         <w:t>том же направлении</w:t>
       </w:r>
-      <w:commentRangeEnd w:id="80"/>
+      <w:commentRangeEnd w:id="97"/>
       <w:r>
         <w:rPr>
           <w:rStyle w:val="a8"/>
         </w:rPr>
-        <w:commentReference w:id="80"/>
+        <w:commentReference w:id="97"/>
       </w:r>
       <w:r>
         <w:rPr>
@@ -7589,19 +7623,19 @@
         </w:rPr>
         <w:t xml:space="preserve">Увеличенная квинта в пределах четырех соседних нот должна быть продолжена поступенным движением в </w:t>
       </w:r>
-      <w:commentRangeStart w:id="81"/>
+      <w:commentRangeStart w:id="98"/>
       <w:r>
         <w:rPr>
           <w:lang w:val="ru-RU"/>
         </w:rPr>
         <w:t>том же направлении</w:t>
       </w:r>
-      <w:commentRangeEnd w:id="81"/>
+      <w:commentRangeEnd w:id="98"/>
       <w:r>
         <w:rPr>
           <w:rStyle w:val="a8"/>
         </w:rPr>
-        <w:commentReference w:id="81"/>
+        <w:commentReference w:id="98"/>
       </w:r>
       <w:r>
         <w:rPr>
@@ -7732,19 +7766,19 @@
           <w:lang w:val="ru-RU"/>
         </w:rPr>
       </w:pPr>
-      <w:commentRangeStart w:id="82"/>
+      <w:commentRangeStart w:id="99"/>
       <w:r>
         <w:rPr>
           <w:lang w:val="ru-RU"/>
         </w:rPr>
         <w:t xml:space="preserve">Септима и нона </w:t>
       </w:r>
-      <w:commentRangeEnd w:id="82"/>
+      <w:commentRangeEnd w:id="99"/>
       <w:r>
         <w:rPr>
           <w:rStyle w:val="a8"/>
         </w:rPr>
-        <w:commentReference w:id="82"/>
+        <w:commentReference w:id="99"/>
       </w:r>
       <w:r>
         <w:rPr>
@@ -8044,7 +8078,7 @@
           <w:lang w:val="ru-RU"/>
         </w:rPr>
       </w:pPr>
-      <w:commentRangeStart w:id="83"/>
+      <w:commentRangeStart w:id="100"/>
       <w:r>
         <w:rPr>
           <w:noProof/>
@@ -8052,12 +8086,12 @@
         </w:rPr>
         <w:t xml:space="preserve">Двойной скачок на октаву и на сексту </w:t>
       </w:r>
-      <w:commentRangeEnd w:id="83"/>
+      <w:commentRangeEnd w:id="100"/>
       <w:r>
         <w:rPr>
           <w:rStyle w:val="a8"/>
         </w:rPr>
-        <w:commentReference w:id="83"/>
+        <w:commentReference w:id="100"/>
       </w:r>
       <w:r>
         <w:rPr>
@@ -8205,19 +8239,19 @@
         </w:rPr>
         <w:t xml:space="preserve">Движение ко всем мелодическим нотам (задержания, проходящие и вспомогательные ноты) и от них должно быть </w:t>
       </w:r>
-      <w:commentRangeStart w:id="84"/>
+      <w:commentRangeStart w:id="101"/>
       <w:r>
         <w:rPr>
           <w:lang w:val="ru-RU"/>
         </w:rPr>
         <w:t>поступенным</w:t>
       </w:r>
-      <w:commentRangeEnd w:id="84"/>
+      <w:commentRangeEnd w:id="101"/>
       <w:r>
         <w:rPr>
           <w:rStyle w:val="a8"/>
         </w:rPr>
-        <w:commentReference w:id="84"/>
+        <w:commentReference w:id="101"/>
       </w:r>
       <w:r>
         <w:rPr>
@@ -8251,19 +8285,19 @@
         </w:rPr>
         <w:t xml:space="preserve"> Гармонические ноты могут использоваться как в поступенном движении, так и в скачках. </w:t>
       </w:r>
-      <w:commentRangeStart w:id="85"/>
+      <w:commentRangeStart w:id="102"/>
       <w:r>
         <w:rPr>
           <w:lang w:val="ru-RU"/>
         </w:rPr>
         <w:t>Вводный</w:t>
       </w:r>
-      <w:commentRangeEnd w:id="85"/>
+      <w:commentRangeEnd w:id="102"/>
       <w:r>
         <w:rPr>
           <w:rStyle w:val="a8"/>
         </w:rPr>
-        <w:commentReference w:id="85"/>
+        <w:commentReference w:id="102"/>
       </w:r>
       <w:r>
         <w:rPr>
@@ -8319,13 +8353,15 @@
           <w:lang w:val="ru-RU"/>
         </w:rPr>
       </w:pPr>
+      <w:bookmarkStart w:id="103" w:name="OLE_LINK158"/>
+      <w:bookmarkStart w:id="104" w:name="OLE_LINK159"/>
       <w:r>
         <w:rPr>
           <w:lang w:val="ru-RU"/>
         </w:rPr>
         <w:t>Начиная с 5 голосов, допускается повторение целых нот в первом разряде</w:t>
       </w:r>
-      <w:commentRangeStart w:id="86"/>
+      <w:commentRangeStart w:id="105"/>
       <w:r>
         <w:rPr>
           <w:rStyle w:val="a5"/>
@@ -8333,12 +8369,12 @@
         </w:rPr>
         <w:footnoteReference w:id="8"/>
       </w:r>
-      <w:commentRangeEnd w:id="86"/>
+      <w:commentRangeEnd w:id="105"/>
       <w:r>
         <w:rPr>
           <w:rStyle w:val="a8"/>
         </w:rPr>
-        <w:commentReference w:id="86"/>
+        <w:commentReference w:id="105"/>
       </w:r>
       <w:r>
         <w:rPr>
@@ -8347,6 +8383,8 @@
         <w:t>, однако такое повторение должно использоваться как можно реже.</w:t>
       </w:r>
     </w:p>
+    <w:bookmarkEnd w:id="103"/>
+    <w:bookmarkEnd w:id="104"/>
     <w:p>
       <w:pPr>
         <w:pStyle w:val="5"/>
@@ -8374,19 +8412,19 @@
         </w:rPr>
         <w:t xml:space="preserve">Мелодия должна постоянно развиваться без </w:t>
       </w:r>
-      <w:commentRangeStart w:id="87"/>
+      <w:commentRangeStart w:id="106"/>
       <w:r>
         <w:rPr>
           <w:lang w:val="ru-RU"/>
         </w:rPr>
         <w:t xml:space="preserve">симметрии </w:t>
       </w:r>
-      <w:commentRangeEnd w:id="87"/>
+      <w:commentRangeEnd w:id="106"/>
       <w:r>
         <w:rPr>
           <w:rStyle w:val="a8"/>
         </w:rPr>
-        <w:commentReference w:id="87"/>
+        <w:commentReference w:id="106"/>
       </w:r>
       <w:r>
         <w:rPr>
@@ -8420,19 +8458,19 @@
           <w:lang w:val="ru-RU"/>
         </w:rPr>
       </w:pPr>
-      <w:commentRangeStart w:id="88"/>
+      <w:commentRangeStart w:id="107"/>
       <w:r>
         <w:rPr>
           <w:lang w:val="ru-RU"/>
         </w:rPr>
         <w:t xml:space="preserve">Регулярные скачки </w:t>
       </w:r>
-      <w:commentRangeEnd w:id="88"/>
+      <w:commentRangeEnd w:id="107"/>
       <w:r>
         <w:rPr>
           <w:rStyle w:val="a8"/>
         </w:rPr>
-        <w:commentReference w:id="88"/>
+        <w:commentReference w:id="107"/>
       </w:r>
       <w:r>
         <w:rPr>
@@ -8583,7 +8621,7 @@
           <w:lang w:val="ru-RU"/>
         </w:rPr>
       </w:pPr>
-      <w:commentRangeStart w:id="89"/>
+      <w:commentRangeStart w:id="108"/>
       <w:r>
         <w:rPr>
           <w:lang w:val="ru-RU"/>
@@ -8596,12 +8634,12 @@
         </w:rPr>
         <w:t xml:space="preserve"> ноте</w:t>
       </w:r>
-      <w:commentRangeEnd w:id="89"/>
+      <w:commentRangeEnd w:id="108"/>
       <w:r>
         <w:rPr>
           <w:rStyle w:val="a8"/>
         </w:rPr>
-        <w:commentReference w:id="89"/>
+        <w:commentReference w:id="108"/>
       </w:r>
       <w:r>
         <w:rPr>
@@ -8925,8 +8963,8 @@
           <w:lang w:val="ru-RU"/>
         </w:rPr>
       </w:pPr>
-      <w:bookmarkStart w:id="90" w:name="OLE_LINK41"/>
-      <w:bookmarkStart w:id="91" w:name="OLE_LINK42"/>
+      <w:bookmarkStart w:id="109" w:name="OLE_LINK41"/>
+      <w:bookmarkStart w:id="110" w:name="OLE_LINK42"/>
       <w:r>
         <w:rPr>
           <w:lang w:val="ru-RU"/>
@@ -8982,8 +9020,8 @@
             <w:tcW w:w="3119" w:type="dxa"/>
             <w:vAlign w:val="center"/>
           </w:tcPr>
-          <w:bookmarkEnd w:id="90"/>
-          <w:bookmarkEnd w:id="91"/>
+          <w:bookmarkEnd w:id="109"/>
+          <w:bookmarkEnd w:id="110"/>
           <w:p>
             <w:pPr>
               <w:rPr>
@@ -9207,10 +9245,10 @@
           <w:lang w:val="ru-RU"/>
         </w:rPr>
       </w:pPr>
-      <w:bookmarkStart w:id="92" w:name="OLE_LINK106"/>
-      <w:bookmarkStart w:id="93" w:name="OLE_LINK107"/>
-      <w:bookmarkStart w:id="94" w:name="OLE_LINK108"/>
-      <w:commentRangeStart w:id="95"/>
+      <w:bookmarkStart w:id="111" w:name="OLE_LINK106"/>
+      <w:bookmarkStart w:id="112" w:name="OLE_LINK107"/>
+      <w:bookmarkStart w:id="113" w:name="OLE_LINK108"/>
+      <w:commentRangeStart w:id="114"/>
       <w:r>
         <w:rPr>
           <w:lang w:val="ru-RU"/>
@@ -9235,12 +9273,12 @@
         </w:rPr>
         <w:t>#</w:t>
       </w:r>
-      <w:commentRangeEnd w:id="95"/>
+      <w:commentRangeEnd w:id="114"/>
       <w:r>
         <w:rPr>
           <w:rStyle w:val="a8"/>
         </w:rPr>
-        <w:commentReference w:id="95"/>
+        <w:commentReference w:id="114"/>
       </w:r>
       <w:r>
         <w:rPr>
@@ -9278,23 +9316,23 @@
         </w:rPr>
         <w:t xml:space="preserve">поступенном </w:t>
       </w:r>
-      <w:commentRangeStart w:id="98"/>
+      <w:commentRangeStart w:id="117"/>
       <w:r>
         <w:rPr>
           <w:lang w:val="ru-RU"/>
         </w:rPr>
         <w:t>движении</w:t>
       </w:r>
-      <w:commentRangeEnd w:id="98"/>
+      <w:commentRangeEnd w:id="117"/>
       <w:r>
         <w:rPr>
           <w:rStyle w:val="a8"/>
         </w:rPr>
-        <w:commentReference w:id="98"/>
-      </w:r>
-      <w:bookmarkEnd w:id="92"/>
-      <w:bookmarkEnd w:id="93"/>
-      <w:bookmarkEnd w:id="94"/>
+        <w:commentReference w:id="117"/>
+      </w:r>
+      <w:bookmarkEnd w:id="111"/>
+      <w:bookmarkEnd w:id="112"/>
+      <w:bookmarkEnd w:id="113"/>
       <w:r>
         <w:rPr>
           <w:lang w:val="ru-RU"/>
@@ -9368,8 +9406,8 @@
           <w:lang w:val="ru-RU"/>
         </w:rPr>
       </w:pPr>
-      <w:bookmarkStart w:id="103" w:name="OLE_LINK109"/>
-      <w:bookmarkStart w:id="104" w:name="OLE_LINK110"/>
+      <w:bookmarkStart w:id="122" w:name="OLE_LINK109"/>
+      <w:bookmarkStart w:id="123" w:name="OLE_LINK110"/>
       <w:r>
         <w:rPr>
           <w:lang w:val="ru-RU"/>
@@ -9400,22 +9438,22 @@
         </w:rPr>
         <w:t xml:space="preserve">при нисходящем поступенном </w:t>
       </w:r>
-      <w:commentRangeStart w:id="105"/>
+      <w:commentRangeStart w:id="124"/>
       <w:r>
         <w:rPr>
           <w:lang w:val="ru-RU"/>
         </w:rPr>
         <w:t>движении</w:t>
       </w:r>
-      <w:commentRangeEnd w:id="105"/>
+      <w:commentRangeEnd w:id="124"/>
       <w:r>
         <w:rPr>
           <w:rStyle w:val="a8"/>
         </w:rPr>
-        <w:commentReference w:id="105"/>
-      </w:r>
-      <w:bookmarkEnd w:id="103"/>
-      <w:bookmarkEnd w:id="104"/>
+        <w:commentReference w:id="124"/>
+      </w:r>
+      <w:bookmarkEnd w:id="122"/>
+      <w:bookmarkEnd w:id="123"/>
       <w:r>
         <w:rPr>
           <w:lang w:val="ru-RU"/>
@@ -9572,19 +9610,19 @@
           <w:lang w:val="ru-RU"/>
         </w:rPr>
       </w:pPr>
-      <w:commentRangeStart w:id="108"/>
+      <w:commentRangeStart w:id="127"/>
       <w:r>
         <w:rPr>
           <w:lang w:val="ru-RU"/>
         </w:rPr>
         <w:t xml:space="preserve">Нужно </w:t>
       </w:r>
-      <w:commentRangeEnd w:id="108"/>
+      <w:commentRangeEnd w:id="127"/>
       <w:r>
         <w:rPr>
           <w:rStyle w:val="a8"/>
         </w:rPr>
-        <w:commentReference w:id="108"/>
+        <w:commentReference w:id="127"/>
       </w:r>
       <w:r>
         <w:rPr>
@@ -9803,19 +9841,19 @@
         </w:rPr>
         <w:t xml:space="preserve">ереченье хорошо </w:t>
       </w:r>
-      <w:commentRangeStart w:id="113"/>
+      <w:commentRangeStart w:id="132"/>
       <w:r>
         <w:rPr>
           <w:lang w:val="ru-RU"/>
         </w:rPr>
         <w:t>звучит</w:t>
       </w:r>
-      <w:commentRangeEnd w:id="113"/>
+      <w:commentRangeEnd w:id="132"/>
       <w:r>
         <w:rPr>
           <w:rStyle w:val="a8"/>
         </w:rPr>
-        <w:commentReference w:id="113"/>
+        <w:commentReference w:id="132"/>
       </w:r>
       <w:r>
         <w:rPr>
@@ -9888,7 +9926,7 @@
           <w:lang w:val="ru-RU"/>
         </w:rPr>
       </w:pPr>
-      <w:commentRangeStart w:id="114"/>
+      <w:commentRangeStart w:id="133"/>
       <w:r>
         <w:rPr>
           <w:lang w:val="ru-RU"/>
@@ -9925,12 +9963,12 @@
         </w:rPr>
         <w:t xml:space="preserve">нот допускается в исключительных случаях </w:t>
       </w:r>
-      <w:commentRangeEnd w:id="114"/>
+      <w:commentRangeEnd w:id="133"/>
       <w:r>
         <w:rPr>
           <w:rStyle w:val="a8"/>
         </w:rPr>
-        <w:commentReference w:id="114"/>
+        <w:commentReference w:id="133"/>
       </w:r>
       <w:r>
         <w:rPr>
@@ -10025,12 +10063,12 @@
       <w:pPr>
         <w:pStyle w:val="3"/>
       </w:pPr>
-      <w:bookmarkStart w:id="115" w:name="_Toc513491776"/>
+      <w:bookmarkStart w:id="134" w:name="_Toc513491776"/>
       <w:r>
         <w:lastRenderedPageBreak/>
         <w:t>Гармонические правила</w:t>
       </w:r>
-      <w:bookmarkEnd w:id="115"/>
+      <w:bookmarkEnd w:id="134"/>
     </w:p>
     <w:p>
       <w:pPr>
@@ -10039,8 +10077,8 @@
           <w:lang w:val="ru-RU"/>
         </w:rPr>
       </w:pPr>
-      <w:bookmarkStart w:id="116" w:name="OLE_LINK45"/>
-      <w:bookmarkStart w:id="117" w:name="OLE_LINK46"/>
+      <w:bookmarkStart w:id="135" w:name="OLE_LINK45"/>
+      <w:bookmarkStart w:id="136" w:name="OLE_LINK46"/>
       <w:r>
         <w:rPr>
           <w:lang w:val="ru-RU"/>
@@ -10061,8 +10099,8 @@
         <w:t>. Ниже приведены правила, действующие для любых двух голосов, выделенных в полифонии. Затем, в конце главы приведены некоторые правила, касающиеся аккордов, применяющихся в контрапункте.</w:t>
       </w:r>
     </w:p>
-    <w:bookmarkEnd w:id="116"/>
-    <w:bookmarkEnd w:id="117"/>
+    <w:bookmarkEnd w:id="135"/>
+    <w:bookmarkEnd w:id="136"/>
     <w:p>
       <w:pPr>
         <w:pStyle w:val="5"/>
@@ -10122,8 +10160,8 @@
           <w:lang w:val="ru-RU"/>
         </w:rPr>
       </w:pPr>
-      <w:bookmarkStart w:id="118" w:name="OLE_LINK51"/>
-      <w:bookmarkStart w:id="119" w:name="OLE_LINK52"/>
+      <w:bookmarkStart w:id="137" w:name="OLE_LINK51"/>
+      <w:bookmarkStart w:id="138" w:name="OLE_LINK52"/>
       <w:r>
         <w:rPr>
           <w:lang w:val="ru-RU"/>
@@ -10150,10 +10188,10 @@
           <w:lang w:val="ru-RU"/>
         </w:rPr>
       </w:pPr>
-      <w:bookmarkStart w:id="120" w:name="OLE_LINK49"/>
-      <w:bookmarkStart w:id="121" w:name="OLE_LINK50"/>
-      <w:bookmarkEnd w:id="118"/>
-      <w:bookmarkEnd w:id="119"/>
+      <w:bookmarkStart w:id="139" w:name="OLE_LINK49"/>
+      <w:bookmarkStart w:id="140" w:name="OLE_LINK50"/>
+      <w:bookmarkEnd w:id="137"/>
+      <w:bookmarkEnd w:id="138"/>
       <w:r>
         <w:rPr>
           <w:lang w:val="ru-RU"/>
@@ -10224,24 +10262,24 @@
         </w:rPr>
         <w:t xml:space="preserve">разрешено не во всех случаях (см. </w:t>
       </w:r>
-      <w:bookmarkStart w:id="122" w:name="OLE_LINK290"/>
-      <w:bookmarkStart w:id="123" w:name="OLE_LINK291"/>
+      <w:bookmarkStart w:id="141" w:name="OLE_LINK290"/>
+      <w:bookmarkStart w:id="142" w:name="OLE_LINK291"/>
       <w:r>
         <w:rPr>
           <w:lang w:val="ru-RU"/>
         </w:rPr>
         <w:t>§ 53</w:t>
       </w:r>
-      <w:bookmarkEnd w:id="122"/>
-      <w:bookmarkEnd w:id="123"/>
+      <w:bookmarkEnd w:id="141"/>
+      <w:bookmarkEnd w:id="142"/>
       <w:r>
         <w:rPr>
           <w:lang w:val="ru-RU"/>
         </w:rPr>
         <w:t>).</w:t>
       </w:r>
-      <w:bookmarkEnd w:id="120"/>
-      <w:bookmarkEnd w:id="121"/>
+      <w:bookmarkEnd w:id="139"/>
+      <w:bookmarkEnd w:id="140"/>
     </w:p>
     <w:p>
       <w:pPr>
@@ -10351,19 +10389,19 @@
         </w:rPr>
         <w:t xml:space="preserve">Не пишите три </w:t>
       </w:r>
-      <w:commentRangeStart w:id="124"/>
+      <w:commentRangeStart w:id="143"/>
       <w:r>
         <w:rPr>
           <w:lang w:val="ru-RU"/>
         </w:rPr>
         <w:t xml:space="preserve">секстаккорда </w:t>
       </w:r>
-      <w:commentRangeEnd w:id="124"/>
+      <w:commentRangeEnd w:id="143"/>
       <w:r>
         <w:rPr>
           <w:rStyle w:val="a8"/>
         </w:rPr>
-        <w:commentReference w:id="124"/>
+        <w:commentReference w:id="143"/>
       </w:r>
       <w:r>
         <w:rPr>
@@ -10455,9 +10493,9 @@
           <w:lang w:val="ru-RU"/>
         </w:rPr>
       </w:pPr>
-      <w:bookmarkStart w:id="125" w:name="OLE_LINK53"/>
-      <w:bookmarkStart w:id="126" w:name="OLE_LINK54"/>
-      <w:bookmarkStart w:id="127" w:name="OLE_LINK55"/>
+      <w:bookmarkStart w:id="144" w:name="OLE_LINK53"/>
+      <w:bookmarkStart w:id="145" w:name="OLE_LINK54"/>
+      <w:bookmarkStart w:id="146" w:name="OLE_LINK55"/>
       <w:r>
         <w:rPr>
           <w:lang w:val="ru-RU"/>
@@ -10465,9 +10503,9 @@
         <w:t>В четвертом разряде последовательные терции, кварты и сексты, образующиеся в результате синкопы, допускаются без ограничений.</w:t>
       </w:r>
     </w:p>
-    <w:bookmarkEnd w:id="125"/>
-    <w:bookmarkEnd w:id="126"/>
-    <w:bookmarkEnd w:id="127"/>
+    <w:bookmarkEnd w:id="144"/>
+    <w:bookmarkEnd w:id="145"/>
+    <w:bookmarkEnd w:id="146"/>
     <w:p>
       <w:pPr>
         <w:pStyle w:val="5"/>
@@ -10635,8 +10673,8 @@
           <w:lang w:val="ru-RU"/>
         </w:rPr>
       </w:pPr>
-      <w:bookmarkStart w:id="128" w:name="OLE_LINK56"/>
-      <w:bookmarkStart w:id="129" w:name="OLE_LINK57"/>
+      <w:bookmarkStart w:id="147" w:name="OLE_LINK56"/>
+      <w:bookmarkStart w:id="148" w:name="OLE_LINK57"/>
       <w:r>
         <w:rPr>
           <w:lang w:val="ru-RU"/>
@@ -10650,8 +10688,8 @@
         <w:t xml:space="preserve"> унисон и октаву (и наоборот):</w:t>
       </w:r>
     </w:p>
-    <w:bookmarkEnd w:id="128"/>
-    <w:bookmarkEnd w:id="129"/>
+    <w:bookmarkEnd w:id="147"/>
+    <w:bookmarkEnd w:id="148"/>
     <w:p>
       <w:pPr>
         <w:jc w:val="center"/>
@@ -10737,6 +10775,8 @@
           <w:lang w:val="ru-RU"/>
         </w:rPr>
       </w:pPr>
+      <w:bookmarkStart w:id="149" w:name="OLE_LINK160"/>
+      <w:bookmarkStart w:id="150" w:name="OLE_LINK161"/>
       <w:r>
         <w:rPr>
           <w:lang w:val="ru-RU"/>
@@ -10751,8 +10791,8 @@
           <w:lang w:val="ru-RU"/>
         </w:rPr>
       </w:pPr>
-      <w:bookmarkStart w:id="130" w:name="OLE_LINK58"/>
-      <w:bookmarkStart w:id="131" w:name="OLE_LINK59"/>
+      <w:bookmarkStart w:id="151" w:name="OLE_LINK58"/>
+      <w:bookmarkStart w:id="152" w:name="OLE_LINK59"/>
       <w:r>
         <w:rPr>
           <w:lang w:val="ru-RU"/>
@@ -10779,10 +10819,10 @@
           <w:lang w:val="ru-RU"/>
         </w:rPr>
       </w:pPr>
-      <w:bookmarkStart w:id="132" w:name="OLE_LINK60"/>
-      <w:bookmarkStart w:id="133" w:name="OLE_LINK61"/>
-      <w:bookmarkEnd w:id="130"/>
-      <w:bookmarkEnd w:id="131"/>
+      <w:bookmarkStart w:id="153" w:name="OLE_LINK60"/>
+      <w:bookmarkStart w:id="154" w:name="OLE_LINK61"/>
+      <w:bookmarkEnd w:id="151"/>
+      <w:bookmarkEnd w:id="152"/>
       <w:r>
         <w:rPr>
           <w:lang w:val="ru-RU"/>
@@ -10795,6 +10835,8 @@
         </w:rPr>
         <w:t xml:space="preserve"> </w:t>
       </w:r>
+      <w:bookmarkEnd w:id="149"/>
+      <w:bookmarkEnd w:id="150"/>
       <w:r>
         <w:rPr>
           <w:lang w:val="ru-RU"/>
@@ -10802,8 +10844,8 @@
         <w:t>Обратное, то есть уменьшенная квинта сразу после чистой квинты, всегда запрещено.</w:t>
       </w:r>
     </w:p>
-    <w:bookmarkEnd w:id="132"/>
-    <w:bookmarkEnd w:id="133"/>
+    <w:bookmarkEnd w:id="153"/>
+    <w:bookmarkEnd w:id="154"/>
     <w:p>
       <w:pPr>
         <w:jc w:val="center"/>
@@ -11075,27 +11117,27 @@
           <w:lang w:val="ru-RU"/>
         </w:rPr>
       </w:pPr>
-      <w:bookmarkStart w:id="134" w:name="OLE_LINK62"/>
-      <w:bookmarkStart w:id="135" w:name="OLE_LINK63"/>
+      <w:bookmarkStart w:id="155" w:name="OLE_LINK62"/>
+      <w:bookmarkStart w:id="156" w:name="OLE_LINK63"/>
       <w:r>
         <w:rPr>
           <w:lang w:val="ru-RU"/>
         </w:rPr>
         <w:t xml:space="preserve">Квинты и октавы, разделенные менее чем эквивалентом одной целой ноты, допускаются в следующих случаях при условии, что вторая квинта или октава находятся на слабую </w:t>
       </w:r>
-      <w:commentRangeStart w:id="136"/>
+      <w:commentRangeStart w:id="157"/>
       <w:r>
         <w:rPr>
           <w:lang w:val="ru-RU"/>
         </w:rPr>
         <w:t>долю</w:t>
       </w:r>
-      <w:commentRangeEnd w:id="136"/>
+      <w:commentRangeEnd w:id="157"/>
       <w:r>
         <w:rPr>
           <w:rStyle w:val="a8"/>
         </w:rPr>
-        <w:commentReference w:id="136"/>
+        <w:commentReference w:id="157"/>
       </w:r>
       <w:r>
         <w:rPr>
@@ -11104,8 +11146,8 @@
         <w:t>:</w:t>
       </w:r>
     </w:p>
-    <w:bookmarkEnd w:id="134"/>
-    <w:bookmarkEnd w:id="135"/>
+    <w:bookmarkEnd w:id="155"/>
+    <w:bookmarkEnd w:id="156"/>
     <w:p>
       <w:pPr>
         <w:pStyle w:val="a7"/>
@@ -11197,21 +11239,21 @@
         </w:rPr>
         <w:t xml:space="preserve">Даже в прямом движении, когда одна из двух квинт или октав образована </w:t>
       </w:r>
-      <w:commentRangeStart w:id="137"/>
+      <w:commentRangeStart w:id="158"/>
       <w:r>
         <w:rPr>
           <w:lang w:val="ru-RU"/>
         </w:rPr>
         <w:t>мелодической нотой</w:t>
       </w:r>
-      <w:commentRangeEnd w:id="137"/>
+      <w:commentRangeEnd w:id="158"/>
       <w:r>
         <w:rPr>
           <w:rStyle w:val="a8"/>
         </w:rPr>
-        <w:commentReference w:id="137"/>
-      </w:r>
-      <w:commentRangeStart w:id="138"/>
+        <w:commentReference w:id="158"/>
+      </w:r>
+      <w:commentRangeStart w:id="159"/>
       <w:r>
         <w:rPr>
           <w:rStyle w:val="a5"/>
@@ -11219,12 +11261,12 @@
         </w:rPr>
         <w:footnoteReference w:id="12"/>
       </w:r>
-      <w:commentRangeEnd w:id="138"/>
+      <w:commentRangeEnd w:id="159"/>
       <w:r>
         <w:rPr>
           <w:rStyle w:val="a8"/>
         </w:rPr>
-        <w:commentReference w:id="138"/>
+        <w:commentReference w:id="159"/>
       </w:r>
       <w:r>
         <w:rPr>
@@ -11296,8 +11338,10 @@
           <w:lang w:val="ru-RU"/>
         </w:rPr>
       </w:pPr>
-      <w:bookmarkStart w:id="141" w:name="OLE_LINK66"/>
-      <w:bookmarkStart w:id="142" w:name="OLE_LINK67"/>
+      <w:bookmarkStart w:id="162" w:name="OLE_LINK66"/>
+      <w:bookmarkStart w:id="163" w:name="OLE_LINK67"/>
+      <w:bookmarkStart w:id="164" w:name="OLE_LINK162"/>
+      <w:bookmarkStart w:id="165" w:name="OLE_LINK163"/>
       <w:r>
         <w:rPr>
           <w:lang w:val="ru-RU"/>
@@ -11325,10 +11369,10 @@
           <w:lang w:val="ru-RU"/>
         </w:rPr>
       </w:pPr>
-      <w:bookmarkStart w:id="143" w:name="OLE_LINK70"/>
-      <w:bookmarkStart w:id="144" w:name="OLE_LINK71"/>
-      <w:bookmarkEnd w:id="141"/>
-      <w:bookmarkEnd w:id="142"/>
+      <w:bookmarkStart w:id="166" w:name="OLE_LINK70"/>
+      <w:bookmarkStart w:id="167" w:name="OLE_LINK71"/>
+      <w:bookmarkEnd w:id="162"/>
+      <w:bookmarkEnd w:id="163"/>
       <w:r>
         <w:rPr>
           <w:lang w:val="ru-RU"/>
@@ -11366,8 +11410,8 @@
         <w:t xml:space="preserve"> между крайними голосами</w:t>
       </w:r>
     </w:p>
-    <w:bookmarkEnd w:id="143"/>
-    <w:bookmarkEnd w:id="144"/>
+    <w:bookmarkEnd w:id="166"/>
+    <w:bookmarkEnd w:id="167"/>
     <w:p>
       <w:pPr>
         <w:ind w:firstLine="360"/>
@@ -11381,19 +11425,19 @@
         </w:rPr>
         <w:t xml:space="preserve">Между крайними голосами запрещено двигаться прямо в квинту или </w:t>
       </w:r>
-      <w:commentRangeStart w:id="145"/>
+      <w:commentRangeStart w:id="168"/>
       <w:r>
         <w:rPr>
           <w:lang w:val="ru-RU"/>
         </w:rPr>
         <w:t>октаву</w:t>
       </w:r>
-      <w:commentRangeEnd w:id="145"/>
+      <w:commentRangeEnd w:id="168"/>
       <w:r>
         <w:rPr>
           <w:rStyle w:val="a8"/>
         </w:rPr>
-        <w:commentReference w:id="145"/>
+        <w:commentReference w:id="168"/>
       </w:r>
       <w:r>
         <w:rPr>
@@ -11467,8 +11511,8 @@
           <w:lang w:val="ru-RU"/>
         </w:rPr>
       </w:pPr>
-      <w:bookmarkStart w:id="146" w:name="OLE_LINK74"/>
-      <w:bookmarkStart w:id="147" w:name="OLE_LINK75"/>
+      <w:bookmarkStart w:id="169" w:name="OLE_LINK74"/>
+      <w:bookmarkStart w:id="170" w:name="OLE_LINK75"/>
       <w:r>
         <w:rPr>
           <w:b/>
@@ -11485,8 +11529,8 @@
           <w:lang w:val="ru-RU"/>
         </w:rPr>
       </w:pPr>
-      <w:bookmarkStart w:id="148" w:name="OLE_LINK68"/>
-      <w:bookmarkStart w:id="149" w:name="OLE_LINK69"/>
+      <w:bookmarkStart w:id="171" w:name="OLE_LINK68"/>
+      <w:bookmarkStart w:id="172" w:name="OLE_LINK69"/>
       <w:r>
         <w:rPr>
           <w:lang w:val="ru-RU"/>
@@ -11500,10 +11544,12 @@
         <w:t>хний голос двигается поступенно:</w:t>
       </w:r>
     </w:p>
-    <w:bookmarkEnd w:id="146"/>
-    <w:bookmarkEnd w:id="147"/>
-    <w:bookmarkEnd w:id="148"/>
-    <w:bookmarkEnd w:id="149"/>
+    <w:bookmarkEnd w:id="164"/>
+    <w:bookmarkEnd w:id="165"/>
+    <w:bookmarkEnd w:id="169"/>
+    <w:bookmarkEnd w:id="170"/>
+    <w:bookmarkEnd w:id="171"/>
+    <w:bookmarkEnd w:id="172"/>
     <w:p>
       <w:pPr>
         <w:jc w:val="center"/>
@@ -11567,8 +11613,10 @@
           <w:lang w:val="ru-RU"/>
         </w:rPr>
       </w:pPr>
-      <w:bookmarkStart w:id="150" w:name="OLE_LINK72"/>
-      <w:bookmarkStart w:id="151" w:name="OLE_LINK73"/>
+      <w:bookmarkStart w:id="173" w:name="OLE_LINK72"/>
+      <w:bookmarkStart w:id="174" w:name="OLE_LINK73"/>
+      <w:bookmarkStart w:id="175" w:name="OLE_LINK164"/>
+      <w:bookmarkStart w:id="176" w:name="OLE_LINK165"/>
       <w:r>
         <w:rPr>
           <w:lang w:val="ru-RU"/>
@@ -11620,9 +11668,11 @@
         </w:rPr>
         <w:t>хний голос двигается поступенно.</w:t>
       </w:r>
-    </w:p>
-    <w:bookmarkEnd w:id="150"/>
-    <w:bookmarkEnd w:id="151"/>
+      <w:bookmarkEnd w:id="175"/>
+      <w:bookmarkEnd w:id="176"/>
+    </w:p>
+    <w:bookmarkEnd w:id="173"/>
+    <w:bookmarkEnd w:id="174"/>
     <w:p>
       <w:pPr>
         <w:pStyle w:val="5"/>
@@ -11650,6 +11700,8 @@
           <w:lang w:val="ru-RU"/>
         </w:rPr>
       </w:pPr>
+      <w:bookmarkStart w:id="177" w:name="OLE_LINK166"/>
+      <w:bookmarkStart w:id="178" w:name="OLE_LINK167"/>
       <w:r>
         <w:rPr>
           <w:lang w:val="ru-RU"/>
@@ -11667,7 +11719,15 @@
         <w:rPr>
           <w:lang w:val="ru-RU"/>
         </w:rPr>
-        <w:t>, разрешено двигаться прямо в квинту или октаву:</w:t>
+        <w:t>, разрешено двигаться прямо в квинту или октаву</w:t>
+      </w:r>
+      <w:bookmarkEnd w:id="177"/>
+      <w:bookmarkEnd w:id="178"/>
+      <w:r>
+        <w:rPr>
+          <w:lang w:val="ru-RU"/>
+        </w:rPr>
+        <w:t>:</w:t>
       </w:r>
     </w:p>
     <w:p>
@@ -11681,8 +11741,8 @@
           <w:lang w:val="ru-RU"/>
         </w:rPr>
       </w:pPr>
-      <w:bookmarkStart w:id="152" w:name="OLE_LINK275"/>
-      <w:bookmarkStart w:id="153" w:name="OLE_LINK276"/>
+      <w:bookmarkStart w:id="179" w:name="OLE_LINK275"/>
+      <w:bookmarkStart w:id="180" w:name="OLE_LINK276"/>
       <w:r>
         <w:rPr>
           <w:lang w:val="ru-RU"/>
@@ -11703,8 +11763,8 @@
         <w:t>:</w:t>
       </w:r>
     </w:p>
-    <w:bookmarkEnd w:id="152"/>
-    <w:bookmarkEnd w:id="153"/>
+    <w:bookmarkEnd w:id="179"/>
+    <w:bookmarkEnd w:id="180"/>
     <w:p>
       <w:pPr>
         <w:jc w:val="center"/>
@@ -11853,8 +11913,18 @@
         <w:rPr>
           <w:lang w:val="ru-RU"/>
         </w:rPr>
-        <w:t>Прямое движение в унисон запрещено. Начиная с трех голосов, разрешено прямое движение в уменьшенную квинту.</w:t>
-      </w:r>
+        <w:t xml:space="preserve">Прямое движение в унисон запрещено. </w:t>
+      </w:r>
+      <w:bookmarkStart w:id="181" w:name="OLE_LINK168"/>
+      <w:bookmarkStart w:id="182" w:name="OLE_LINK169"/>
+      <w:r>
+        <w:rPr>
+          <w:lang w:val="ru-RU"/>
+        </w:rPr>
+        <w:t>Начиная с трех голосов, разрешено прямое движение в уменьшенную квинту.</w:t>
+      </w:r>
+      <w:bookmarkEnd w:id="181"/>
+      <w:bookmarkEnd w:id="182"/>
     </w:p>
     <w:p>
       <w:pPr>
@@ -11881,6 +11951,8 @@
           <w:lang w:val="ru-RU"/>
         </w:rPr>
       </w:pPr>
+      <w:bookmarkStart w:id="183" w:name="OLE_LINK170"/>
+      <w:bookmarkStart w:id="184" w:name="OLE_LINK171"/>
       <w:r>
         <w:rPr>
           <w:lang w:val="ru-RU"/>
@@ -11900,6 +11972,8 @@
         <w:t>даже без общей ноты.</w:t>
       </w:r>
     </w:p>
+    <w:bookmarkEnd w:id="183"/>
+    <w:bookmarkEnd w:id="184"/>
     <w:p>
       <w:pPr>
         <w:pStyle w:val="5"/>
@@ -11907,21 +11981,21 @@
           <w:lang w:val="ru-RU"/>
         </w:rPr>
       </w:pPr>
-      <w:commentRangeStart w:id="154"/>
+      <w:commentRangeStart w:id="185"/>
       <w:r>
         <w:rPr>
           <w:lang w:val="ru-RU"/>
         </w:rPr>
         <w:t>Последовательные секунды, септимы, ноны</w:t>
       </w:r>
-      <w:commentRangeEnd w:id="154"/>
+      <w:commentRangeEnd w:id="185"/>
       <w:r>
         <w:rPr>
           <w:rStyle w:val="a8"/>
           <w:rFonts w:asciiTheme="minorHAnsi" w:eastAsiaTheme="minorHAnsi" w:hAnsiTheme="minorHAnsi" w:cstheme="minorBidi"/>
           <w:color w:val="auto"/>
         </w:rPr>
-        <w:commentReference w:id="154"/>
+        <w:commentReference w:id="185"/>
       </w:r>
     </w:p>
     <w:p>
@@ -11935,8 +12009,8 @@
           <w:lang w:val="ru-RU"/>
         </w:rPr>
       </w:pPr>
-      <w:bookmarkStart w:id="158" w:name="OLE_LINK279"/>
-      <w:bookmarkStart w:id="159" w:name="OLE_LINK280"/>
+      <w:bookmarkStart w:id="189" w:name="OLE_LINK279"/>
+      <w:bookmarkStart w:id="190" w:name="OLE_LINK280"/>
       <w:r>
         <w:rPr>
           <w:lang w:val="ru-RU"/>
@@ -11957,8 +12031,8 @@
         <w:t>:</w:t>
       </w:r>
     </w:p>
-    <w:bookmarkEnd w:id="158"/>
-    <w:bookmarkEnd w:id="159"/>
+    <w:bookmarkEnd w:id="189"/>
+    <w:bookmarkEnd w:id="190"/>
     <w:p>
       <w:pPr>
         <w:jc w:val="center"/>
@@ -12126,8 +12200,9 @@
           <w:lang w:val="ru-RU"/>
         </w:rPr>
       </w:pPr>
-      <w:bookmarkStart w:id="160" w:name="OLE_LINK283"/>
-      <w:bookmarkStart w:id="161" w:name="OLE_LINK284"/>
+      <w:bookmarkStart w:id="191" w:name="OLE_LINK283"/>
+      <w:bookmarkStart w:id="192" w:name="OLE_LINK284"/>
+      <w:bookmarkStart w:id="193" w:name="OLE_LINK172"/>
       <w:r>
         <w:rPr>
           <w:lang w:val="ru-RU"/>
@@ -12209,8 +12284,9 @@
         <w:t>ноны.</w:t>
       </w:r>
     </w:p>
-    <w:bookmarkEnd w:id="160"/>
-    <w:bookmarkEnd w:id="161"/>
+    <w:bookmarkEnd w:id="191"/>
+    <w:bookmarkEnd w:id="192"/>
+    <w:bookmarkEnd w:id="193"/>
     <w:p>
       <w:pPr>
         <w:pStyle w:val="5"/>
@@ -12236,9 +12312,9 @@
           <w:lang w:val="ru-RU"/>
         </w:rPr>
       </w:pPr>
-      <w:bookmarkStart w:id="162" w:name="OLE_LINK281"/>
-      <w:bookmarkStart w:id="163" w:name="OLE_LINK282"/>
-      <w:bookmarkStart w:id="164" w:name="OLE_LINK287"/>
+      <w:bookmarkStart w:id="194" w:name="OLE_LINK281"/>
+      <w:bookmarkStart w:id="195" w:name="OLE_LINK282"/>
+      <w:bookmarkStart w:id="196" w:name="OLE_LINK287"/>
       <w:r>
         <w:rPr>
           <w:lang w:val="ru-RU"/>
@@ -12283,9 +12359,9 @@
         <w:t>.</w:t>
       </w:r>
     </w:p>
-    <w:bookmarkEnd w:id="162"/>
-    <w:bookmarkEnd w:id="163"/>
-    <w:bookmarkEnd w:id="164"/>
+    <w:bookmarkEnd w:id="194"/>
+    <w:bookmarkEnd w:id="195"/>
+    <w:bookmarkEnd w:id="196"/>
     <w:p>
       <w:pPr>
         <w:jc w:val="center"/>
@@ -12377,19 +12453,19 @@
         </w:rPr>
         <w:t xml:space="preserve">большая </w:t>
       </w:r>
-      <w:commentRangeStart w:id="165"/>
+      <w:commentRangeStart w:id="197"/>
       <w:r>
         <w:rPr>
           <w:lang w:val="ru-RU"/>
         </w:rPr>
         <w:t>нона</w:t>
       </w:r>
-      <w:commentRangeEnd w:id="165"/>
+      <w:commentRangeEnd w:id="197"/>
       <w:r>
         <w:rPr>
           <w:rStyle w:val="a8"/>
         </w:rPr>
-        <w:commentReference w:id="165"/>
+        <w:commentReference w:id="197"/>
       </w:r>
       <w:r>
         <w:rPr>
@@ -12485,19 +12561,19 @@
         </w:rPr>
         <w:t xml:space="preserve">нона могут быть смягчены </w:t>
       </w:r>
-      <w:commentRangeStart w:id="166"/>
+      <w:commentRangeStart w:id="198"/>
       <w:r>
         <w:rPr>
           <w:lang w:val="ru-RU"/>
         </w:rPr>
         <w:t>общей нотой</w:t>
       </w:r>
-      <w:commentRangeEnd w:id="166"/>
+      <w:commentRangeEnd w:id="198"/>
       <w:r>
         <w:rPr>
           <w:rStyle w:val="a8"/>
         </w:rPr>
-        <w:commentReference w:id="166"/>
+        <w:commentReference w:id="198"/>
       </w:r>
       <w:r>
         <w:rPr>
@@ -12601,7 +12677,7 @@
         </w:rPr>
         <w:t xml:space="preserve">большой </w:t>
       </w:r>
-      <w:commentRangeStart w:id="167"/>
+      <w:commentRangeStart w:id="199"/>
       <w:r>
         <w:rPr>
           <w:lang w:val="ru-RU"/>
@@ -12632,12 +12708,12 @@
         </w:rPr>
         <w:t>ноной</w:t>
       </w:r>
-      <w:commentRangeEnd w:id="167"/>
+      <w:commentRangeEnd w:id="199"/>
       <w:r>
         <w:rPr>
           <w:rStyle w:val="a8"/>
         </w:rPr>
-        <w:commentReference w:id="167"/>
+        <w:commentReference w:id="199"/>
       </w:r>
       <w:r>
         <w:rPr>
@@ -12653,6 +12729,8 @@
           <w:lang w:val="ru-RU"/>
         </w:rPr>
       </w:pPr>
+      <w:bookmarkStart w:id="200" w:name="OLE_LINK173"/>
+      <w:bookmarkStart w:id="201" w:name="OLE_LINK174"/>
       <w:r>
         <w:rPr>
           <w:lang w:val="ru-RU"/>
@@ -12684,6 +12762,8 @@
         <w:t>:</w:t>
       </w:r>
     </w:p>
+    <w:bookmarkEnd w:id="200"/>
+    <w:bookmarkEnd w:id="201"/>
     <w:p>
       <w:pPr>
         <w:jc w:val="center"/>
@@ -12816,19 +12896,19 @@
         </w:rPr>
         <w:t xml:space="preserve">Это расстояние является результатом мелодического поведения голосов и может быть очень переменным. Однако на сильную долю каждого такта расстояние между соседними голосами должно быть меньше </w:t>
       </w:r>
-      <w:commentRangeStart w:id="168"/>
+      <w:commentRangeStart w:id="202"/>
       <w:r>
         <w:rPr>
           <w:lang w:val="ru-RU"/>
         </w:rPr>
         <w:t>двух октав</w:t>
       </w:r>
-      <w:commentRangeEnd w:id="168"/>
+      <w:commentRangeEnd w:id="202"/>
       <w:r>
         <w:rPr>
           <w:rStyle w:val="a8"/>
         </w:rPr>
-        <w:commentReference w:id="168"/>
+        <w:commentReference w:id="202"/>
       </w:r>
       <w:r>
         <w:rPr>
@@ -12916,7 +12996,7 @@
           <w:lang w:val="ru-RU"/>
         </w:rPr>
       </w:pPr>
-      <w:commentRangeStart w:id="169"/>
+      <w:commentRangeStart w:id="203"/>
       <w:r>
         <w:rPr>
           <w:b/>
@@ -12925,12 +13005,12 @@
         </w:rPr>
         <w:t>Исключения</w:t>
       </w:r>
-      <w:commentRangeEnd w:id="169"/>
+      <w:commentRangeEnd w:id="203"/>
       <w:r>
         <w:rPr>
           <w:rStyle w:val="a8"/>
         </w:rPr>
-        <w:commentReference w:id="169"/>
+        <w:commentReference w:id="203"/>
       </w:r>
       <w:r>
         <w:rPr>
@@ -12946,9 +13026,11 @@
           <w:lang w:val="ru-RU"/>
         </w:rPr>
       </w:pPr>
-      <w:bookmarkStart w:id="170" w:name="OLE_LINK79"/>
-      <w:bookmarkStart w:id="171" w:name="OLE_LINK80"/>
-      <w:bookmarkStart w:id="172" w:name="OLE_LINK85"/>
+      <w:bookmarkStart w:id="204" w:name="OLE_LINK79"/>
+      <w:bookmarkStart w:id="205" w:name="OLE_LINK80"/>
+      <w:bookmarkStart w:id="206" w:name="OLE_LINK85"/>
+      <w:bookmarkStart w:id="207" w:name="OLE_LINK175"/>
+      <w:bookmarkStart w:id="208" w:name="OLE_LINK176"/>
       <w:r>
         <w:rPr>
           <w:lang w:val="ru-RU"/>
@@ -12963,11 +13045,11 @@
           <w:lang w:val="ru-RU"/>
         </w:rPr>
       </w:pPr>
-      <w:bookmarkStart w:id="173" w:name="OLE_LINK285"/>
-      <w:bookmarkStart w:id="174" w:name="OLE_LINK286"/>
-      <w:bookmarkEnd w:id="170"/>
-      <w:bookmarkEnd w:id="171"/>
-      <w:bookmarkEnd w:id="172"/>
+      <w:bookmarkStart w:id="209" w:name="OLE_LINK285"/>
+      <w:bookmarkStart w:id="210" w:name="OLE_LINK286"/>
+      <w:bookmarkEnd w:id="204"/>
+      <w:bookmarkEnd w:id="205"/>
+      <w:bookmarkEnd w:id="206"/>
       <w:r>
         <w:rPr>
           <w:lang w:val="ru-RU"/>
@@ -12975,8 +13057,10 @@
         <w:t>Начиная с 5 голосов, допускаются пересечения даже в последнем такте. В первом такте они всегда запрещены.</w:t>
       </w:r>
     </w:p>
-    <w:bookmarkEnd w:id="173"/>
-    <w:bookmarkEnd w:id="174"/>
+    <w:bookmarkEnd w:id="207"/>
+    <w:bookmarkEnd w:id="208"/>
+    <w:bookmarkEnd w:id="209"/>
+    <w:bookmarkEnd w:id="210"/>
     <w:p>
       <w:pPr>
         <w:pStyle w:val="5"/>
@@ -13041,9 +13125,9 @@
           <w:lang w:val="ru-RU"/>
         </w:rPr>
       </w:pPr>
-      <w:bookmarkStart w:id="175" w:name="OLE_LINK288"/>
-      <w:bookmarkStart w:id="176" w:name="OLE_LINK289"/>
-      <w:bookmarkStart w:id="177" w:name="OLE_LINK76"/>
+      <w:bookmarkStart w:id="211" w:name="OLE_LINK288"/>
+      <w:bookmarkStart w:id="212" w:name="OLE_LINK289"/>
+      <w:bookmarkStart w:id="213" w:name="OLE_LINK76"/>
       <w:r>
         <w:rPr>
           <w:lang w:val="ru-RU"/>
@@ -13075,9 +13159,9 @@
             <w:tcW w:w="4839" w:type="dxa"/>
             <w:vAlign w:val="center"/>
           </w:tcPr>
-          <w:bookmarkEnd w:id="175"/>
-          <w:bookmarkEnd w:id="176"/>
-          <w:bookmarkEnd w:id="177"/>
+          <w:bookmarkEnd w:id="211"/>
+          <w:bookmarkEnd w:id="212"/>
+          <w:bookmarkEnd w:id="213"/>
           <w:p>
             <w:pPr>
               <w:pStyle w:val="a7"/>
@@ -13391,27 +13475,27 @@
           <w:lang w:val="ru-RU"/>
         </w:rPr>
       </w:pPr>
-      <w:bookmarkStart w:id="178" w:name="OLE_LINK77"/>
-      <w:bookmarkStart w:id="179" w:name="OLE_LINK78"/>
+      <w:bookmarkStart w:id="214" w:name="OLE_LINK77"/>
+      <w:bookmarkStart w:id="215" w:name="OLE_LINK78"/>
       <w:r>
         <w:rPr>
           <w:lang w:val="ru-RU"/>
         </w:rPr>
         <w:t xml:space="preserve">Все ноты, гармонические и мелодические, за исключением задержания, можно удваивать. Вводный тон в контрапункте </w:t>
       </w:r>
-      <w:commentRangeStart w:id="180"/>
+      <w:commentRangeStart w:id="216"/>
       <w:r>
         <w:rPr>
           <w:lang w:val="ru-RU"/>
         </w:rPr>
         <w:t>также можно удваивать</w:t>
       </w:r>
-      <w:commentRangeEnd w:id="180"/>
+      <w:commentRangeEnd w:id="216"/>
       <w:r>
         <w:rPr>
           <w:rStyle w:val="a8"/>
         </w:rPr>
-        <w:commentReference w:id="180"/>
+        <w:commentReference w:id="216"/>
       </w:r>
       <w:r>
         <w:rPr>
@@ -13433,8 +13517,8 @@
         <w:t>.</w:t>
       </w:r>
     </w:p>
-    <w:bookmarkEnd w:id="178"/>
-    <w:bookmarkEnd w:id="179"/>
+    <w:bookmarkEnd w:id="214"/>
+    <w:bookmarkEnd w:id="215"/>
     <w:p>
       <w:pPr>
         <w:pStyle w:val="a7"/>
@@ -13573,6 +13657,8 @@
           <w:lang w:val="ru-RU"/>
         </w:rPr>
       </w:pPr>
+      <w:bookmarkStart w:id="217" w:name="OLE_LINK177"/>
+      <w:bookmarkStart w:id="218" w:name="OLE_LINK178"/>
       <w:r>
         <w:rPr>
           <w:lang w:val="ru-RU"/>
@@ -13620,6 +13706,8 @@
         <w:t>.</w:t>
       </w:r>
     </w:p>
+    <w:bookmarkEnd w:id="217"/>
+    <w:bookmarkEnd w:id="218"/>
     <w:p>
       <w:pPr>
         <w:pStyle w:val="a7"/>
@@ -13930,8 +14018,8 @@
           <w:lang w:val="ru-RU"/>
         </w:rPr>
       </w:pPr>
-      <w:bookmarkStart w:id="181" w:name="OLE_LINK81"/>
-      <w:bookmarkStart w:id="182" w:name="OLE_LINK82"/>
+      <w:bookmarkStart w:id="221" w:name="OLE_LINK81"/>
+      <w:bookmarkStart w:id="222" w:name="OLE_LINK82"/>
       <w:r>
         <w:rPr>
           <w:lang w:val="ru-RU"/>
@@ -13987,8 +14075,8 @@
         <w:t>.</w:t>
       </w:r>
     </w:p>
-    <w:bookmarkEnd w:id="181"/>
-    <w:bookmarkEnd w:id="182"/>
+    <w:bookmarkEnd w:id="221"/>
+    <w:bookmarkEnd w:id="222"/>
     <w:p>
       <w:pPr>
         <w:pStyle w:val="5"/>
@@ -14014,10 +14102,10 @@
           <w:lang w:val="ru-RU"/>
         </w:rPr>
       </w:pPr>
-      <w:bookmarkStart w:id="183" w:name="OLE_LINK83"/>
-      <w:bookmarkStart w:id="184" w:name="OLE_LINK84"/>
-      <w:bookmarkStart w:id="185" w:name="OLE_LINK88"/>
-      <w:bookmarkStart w:id="186" w:name="OLE_LINK89"/>
+      <w:bookmarkStart w:id="223" w:name="OLE_LINK83"/>
+      <w:bookmarkStart w:id="224" w:name="OLE_LINK84"/>
+      <w:bookmarkStart w:id="225" w:name="OLE_LINK88"/>
+      <w:bookmarkStart w:id="226" w:name="OLE_LINK89"/>
       <w:r>
         <w:rPr>
           <w:lang w:val="ru-RU"/>
@@ -14025,8 +14113,8 @@
         <w:t>Чистая кварта, увеличенная кварта и уменьшенная квинта не допускаются между гармоническими нотами верхнего голоса и баса.</w:t>
       </w:r>
     </w:p>
-    <w:bookmarkEnd w:id="183"/>
-    <w:bookmarkEnd w:id="184"/>
+    <w:bookmarkEnd w:id="223"/>
+    <w:bookmarkEnd w:id="224"/>
     <w:p>
       <w:pPr>
         <w:pStyle w:val="a7"/>
@@ -14085,8 +14173,6 @@
         </w:rPr>
       </w:pPr>
     </w:p>
-    <w:bookmarkEnd w:id="185"/>
-    <w:bookmarkEnd w:id="186"/>
     <w:p>
       <w:pPr>
         <w:pStyle w:val="a7"/>
@@ -14095,6 +14181,10 @@
           <w:lang w:val="ru-RU"/>
         </w:rPr>
       </w:pPr>
+      <w:bookmarkStart w:id="227" w:name="OLE_LINK179"/>
+      <w:bookmarkStart w:id="228" w:name="OLE_LINK180"/>
+      <w:bookmarkEnd w:id="225"/>
+      <w:bookmarkEnd w:id="226"/>
       <w:r>
         <w:rPr>
           <w:lang w:val="ru-RU"/>
@@ -14113,6 +14203,10 @@
           <w:lang w:val="ru-RU"/>
         </w:rPr>
       </w:pPr>
+      <w:bookmarkStart w:id="229" w:name="OLE_LINK181"/>
+      <w:bookmarkStart w:id="230" w:name="OLE_LINK182"/>
+      <w:bookmarkEnd w:id="227"/>
+      <w:bookmarkEnd w:id="228"/>
       <w:r>
         <w:rPr>
           <w:lang w:val="ru-RU"/>
@@ -14127,8 +14221,10 @@
           <w:lang w:val="ru-RU"/>
         </w:rPr>
       </w:pPr>
-      <w:bookmarkStart w:id="187" w:name="OLE_LINK86"/>
-      <w:bookmarkStart w:id="188" w:name="OLE_LINK87"/>
+      <w:bookmarkStart w:id="231" w:name="OLE_LINK86"/>
+      <w:bookmarkStart w:id="232" w:name="OLE_LINK87"/>
+      <w:bookmarkEnd w:id="229"/>
+      <w:bookmarkEnd w:id="230"/>
       <w:r>
         <w:rPr>
           <w:lang w:val="ru-RU"/>
@@ -14205,8 +14301,8 @@
         <w:t>водный тон задерживается в басу:</w:t>
       </w:r>
     </w:p>
-    <w:bookmarkEnd w:id="187"/>
-    <w:bookmarkEnd w:id="188"/>
+    <w:bookmarkEnd w:id="231"/>
+    <w:bookmarkEnd w:id="232"/>
     <w:p>
       <w:pPr>
         <w:jc w:val="center"/>
@@ -14296,7 +14392,7 @@
         </w:rPr>
         <w:t>щение трезвучия, не допускается</w:t>
       </w:r>
-      <w:commentRangeStart w:id="189"/>
+      <w:commentRangeStart w:id="233"/>
       <w:r>
         <w:rPr>
           <w:rStyle w:val="a5"/>
@@ -14304,12 +14400,12 @@
         </w:rPr>
         <w:footnoteReference w:id="21"/>
       </w:r>
-      <w:commentRangeEnd w:id="189"/>
+      <w:commentRangeEnd w:id="233"/>
       <w:r>
         <w:rPr>
           <w:rStyle w:val="a8"/>
         </w:rPr>
-        <w:commentReference w:id="189"/>
+        <w:commentReference w:id="233"/>
       </w:r>
       <w:r>
         <w:rPr>
@@ -14529,8 +14625,8 @@
           <w:lang w:val="ru-RU"/>
         </w:rPr>
       </w:pPr>
-      <w:bookmarkStart w:id="190" w:name="OLE_LINK92"/>
-      <w:bookmarkStart w:id="191" w:name="OLE_LINK93"/>
+      <w:bookmarkStart w:id="234" w:name="OLE_LINK92"/>
+      <w:bookmarkStart w:id="235" w:name="OLE_LINK93"/>
       <w:r>
         <w:rPr>
           <w:lang w:val="ru-RU"/>
@@ -14538,8 +14634,8 @@
         <w:t>Первый и последний такт обязательно должны гармонизоваться тоническим трезвучием в основном виде.</w:t>
       </w:r>
     </w:p>
-    <w:bookmarkEnd w:id="190"/>
-    <w:bookmarkEnd w:id="191"/>
+    <w:bookmarkEnd w:id="234"/>
+    <w:bookmarkEnd w:id="235"/>
     <w:p>
       <w:pPr>
         <w:pStyle w:val="a7"/>
@@ -14956,7 +15052,7 @@
           <w:lang w:val="ru-RU"/>
         </w:rPr>
       </w:pPr>
-      <w:commentRangeStart w:id="192"/>
+      <w:commentRangeStart w:id="236"/>
       <w:r>
         <w:rPr>
           <w:lang w:val="ru-RU"/>
@@ -14978,12 +15074,12 @@
         </w:rPr>
         <w:t xml:space="preserve">ступени </w:t>
       </w:r>
-      <w:commentRangeEnd w:id="192"/>
+      <w:commentRangeEnd w:id="236"/>
       <w:r>
         <w:rPr>
           <w:rStyle w:val="a8"/>
         </w:rPr>
-        <w:commentReference w:id="192"/>
+        <w:commentReference w:id="236"/>
       </w:r>
       <w:r>
         <w:rPr>
@@ -15100,8 +15196,8 @@
           <w:lang w:val="ru-RU"/>
         </w:rPr>
       </w:pPr>
-      <w:bookmarkStart w:id="193" w:name="OLE_LINK94"/>
-      <w:bookmarkStart w:id="194" w:name="OLE_LINK95"/>
+      <w:bookmarkStart w:id="237" w:name="OLE_LINK94"/>
+      <w:bookmarkStart w:id="238" w:name="OLE_LINK95"/>
       <w:r>
         <w:rPr>
           <w:lang w:val="ru-RU"/>
@@ -15151,8 +15247,8 @@
         <w:t>Независимо от количества голосов, аккорды первого и последнего тактов могут быть неполные (может отсутствовать терция или квинта) во всех разрядах контрапункта (включая смешанные).</w:t>
       </w:r>
     </w:p>
-    <w:bookmarkEnd w:id="193"/>
-    <w:bookmarkEnd w:id="194"/>
+    <w:bookmarkEnd w:id="237"/>
+    <w:bookmarkEnd w:id="238"/>
     <w:p>
       <w:pPr>
         <w:rPr>
@@ -15167,27 +15263,27 @@
           <w:lang w:val="ru-RU"/>
         </w:rPr>
       </w:pPr>
-      <w:bookmarkStart w:id="195" w:name="OLE_LINK96"/>
-      <w:bookmarkStart w:id="196" w:name="OLE_LINK97"/>
+      <w:bookmarkStart w:id="239" w:name="OLE_LINK96"/>
+      <w:bookmarkStart w:id="240" w:name="OLE_LINK97"/>
       <w:r>
         <w:rPr>
           <w:lang w:val="ru-RU"/>
         </w:rPr>
         <w:t xml:space="preserve">В остальных тактах (не первом и не последнем) допускаются неполные аккорды </w:t>
       </w:r>
-      <w:commentRangeStart w:id="197"/>
+      <w:commentRangeStart w:id="241"/>
       <w:r>
         <w:rPr>
           <w:lang w:val="ru-RU"/>
         </w:rPr>
         <w:t>в трех голосах</w:t>
       </w:r>
-      <w:commentRangeEnd w:id="197"/>
-      <w:r>
-        <w:rPr>
-          <w:lang w:val="ru-RU"/>
-        </w:rPr>
-        <w:commentReference w:id="197"/>
+      <w:commentRangeEnd w:id="241"/>
+      <w:r>
+        <w:rPr>
+          <w:lang w:val="ru-RU"/>
+        </w:rPr>
+        <w:commentReference w:id="241"/>
       </w:r>
       <w:r>
         <w:rPr>
@@ -15213,10 +15309,10 @@
           <w:lang w:val="ru-RU"/>
         </w:rPr>
       </w:pPr>
-      <w:bookmarkStart w:id="198" w:name="OLE_LINK117"/>
-      <w:bookmarkStart w:id="199" w:name="OLE_LINK118"/>
-      <w:bookmarkEnd w:id="195"/>
-      <w:bookmarkEnd w:id="196"/>
+      <w:bookmarkStart w:id="242" w:name="OLE_LINK117"/>
+      <w:bookmarkStart w:id="243" w:name="OLE_LINK118"/>
+      <w:bookmarkEnd w:id="239"/>
+      <w:bookmarkEnd w:id="240"/>
       <w:r>
         <w:rPr>
           <w:lang w:val="ru-RU"/>
@@ -15260,8 +15356,8 @@
         <w:t>Аккорд предпоследнего такта обязательно должен быть полным.</w:t>
       </w:r>
     </w:p>
-    <w:bookmarkEnd w:id="198"/>
-    <w:bookmarkEnd w:id="199"/>
+    <w:bookmarkEnd w:id="242"/>
+    <w:bookmarkEnd w:id="243"/>
     <w:p>
       <w:pPr>
         <w:ind w:firstLine="360"/>
@@ -15464,19 +15560,19 @@
         </w:rPr>
         <w:t xml:space="preserve">, допустима кратковременная модуляция в соседнюю тональность не больше одного раза в </w:t>
       </w:r>
-      <w:commentRangeStart w:id="200"/>
+      <w:commentRangeStart w:id="244"/>
       <w:r>
         <w:rPr>
           <w:lang w:val="ru-RU"/>
         </w:rPr>
         <w:t>каждом упражнении</w:t>
       </w:r>
-      <w:commentRangeEnd w:id="200"/>
+      <w:commentRangeEnd w:id="244"/>
       <w:r>
         <w:rPr>
           <w:rStyle w:val="a8"/>
         </w:rPr>
-        <w:commentReference w:id="200"/>
+        <w:commentReference w:id="244"/>
       </w:r>
       <w:r>
         <w:rPr>
@@ -15510,19 +15606,19 @@
         </w:rPr>
         <w:t xml:space="preserve"> </w:t>
       </w:r>
-      <w:commentRangeStart w:id="201"/>
+      <w:commentRangeStart w:id="245"/>
       <w:r>
         <w:rPr>
           <w:lang w:val="ru-RU"/>
         </w:rPr>
         <w:t xml:space="preserve">В упражнениях в минорной тональности необходимо избегать </w:t>
       </w:r>
-      <w:commentRangeEnd w:id="201"/>
+      <w:commentRangeEnd w:id="245"/>
       <w:r>
         <w:rPr>
           <w:rStyle w:val="a8"/>
         </w:rPr>
-        <w:commentReference w:id="201"/>
+        <w:commentReference w:id="245"/>
       </w:r>
       <w:r>
         <w:rPr>
@@ -15564,16 +15660,16 @@
       <w:pPr>
         <w:pStyle w:val="3"/>
       </w:pPr>
-      <w:bookmarkStart w:id="202" w:name="OLE_LINK131"/>
-      <w:bookmarkStart w:id="203" w:name="OLE_LINK132"/>
-      <w:bookmarkStart w:id="204" w:name="_Toc513491777"/>
+      <w:bookmarkStart w:id="246" w:name="_Toc513491777"/>
+      <w:bookmarkStart w:id="247" w:name="OLE_LINK131"/>
+      <w:bookmarkStart w:id="248" w:name="OLE_LINK132"/>
       <w:r>
         <w:t>Задержания, проходящие и вспомогательные ноты</w:t>
       </w:r>
-      <w:bookmarkEnd w:id="204"/>
-    </w:p>
-    <w:bookmarkEnd w:id="202"/>
-    <w:bookmarkEnd w:id="203"/>
+      <w:bookmarkEnd w:id="246"/>
+    </w:p>
+    <w:bookmarkEnd w:id="247"/>
+    <w:bookmarkEnd w:id="248"/>
     <w:p>
       <w:pPr>
         <w:pStyle w:val="4"/>
@@ -15633,8 +15729,8 @@
           <w:lang w:val="ru-RU"/>
         </w:rPr>
       </w:pPr>
-      <w:bookmarkStart w:id="205" w:name="OLE_LINK98"/>
-      <w:bookmarkStart w:id="206" w:name="OLE_LINK99"/>
+      <w:bookmarkStart w:id="249" w:name="OLE_LINK98"/>
+      <w:bookmarkStart w:id="250" w:name="OLE_LINK99"/>
       <w:r>
         <w:rPr>
           <w:lang w:val="ru-RU"/>
@@ -15642,8 +15738,8 @@
         <w:t>Разрешение задержания вниз используется для всех ступеней тональности.</w:t>
       </w:r>
     </w:p>
-    <w:bookmarkEnd w:id="205"/>
-    <w:bookmarkEnd w:id="206"/>
+    <w:bookmarkEnd w:id="249"/>
+    <w:bookmarkEnd w:id="250"/>
     <w:p>
       <w:pPr>
         <w:ind w:firstLine="360"/>
@@ -15733,8 +15829,8 @@
           <w:lang w:val="ru-RU"/>
         </w:rPr>
       </w:pPr>
-      <w:bookmarkStart w:id="207" w:name="OLE_LINK119"/>
-      <w:bookmarkStart w:id="208" w:name="OLE_LINK120"/>
+      <w:bookmarkStart w:id="251" w:name="OLE_LINK119"/>
+      <w:bookmarkStart w:id="252" w:name="OLE_LINK120"/>
       <w:r>
         <w:rPr>
           <w:lang w:val="ru-RU"/>
@@ -15753,19 +15849,19 @@
         </w:rPr>
         <w:t xml:space="preserve"> </w:t>
       </w:r>
-      <w:commentRangeStart w:id="209"/>
+      <w:commentRangeStart w:id="253"/>
       <w:r>
         <w:rPr>
           <w:lang w:val="ru-RU"/>
         </w:rPr>
         <w:t>минорной тональности</w:t>
       </w:r>
-      <w:commentRangeEnd w:id="209"/>
+      <w:commentRangeEnd w:id="253"/>
       <w:r>
         <w:rPr>
           <w:rStyle w:val="a8"/>
         </w:rPr>
-        <w:commentReference w:id="209"/>
+        <w:commentReference w:id="253"/>
       </w:r>
       <w:r>
         <w:rPr>
@@ -15774,8 +15870,8 @@
         <w:t>:</w:t>
       </w:r>
     </w:p>
-    <w:bookmarkEnd w:id="207"/>
-    <w:bookmarkEnd w:id="208"/>
+    <w:bookmarkEnd w:id="251"/>
+    <w:bookmarkEnd w:id="252"/>
     <w:p>
       <w:pPr>
         <w:jc w:val="center"/>
@@ -16534,7 +16630,7 @@
         </w:rPr>
         <w:t xml:space="preserve">более раннее разрешение задержания, при условии, </w:t>
       </w:r>
-      <w:commentRangeStart w:id="210"/>
+      <w:commentRangeStart w:id="254"/>
       <w:r>
         <w:rPr>
           <w:lang w:val="ru-RU"/>
@@ -16553,12 +16649,12 @@
         </w:rPr>
         <w:t>гармоническая нота все еще находится на третью долю та</w:t>
       </w:r>
-      <w:commentRangeEnd w:id="210"/>
+      <w:commentRangeEnd w:id="254"/>
       <w:r>
         <w:rPr>
           <w:rStyle w:val="a8"/>
         </w:rPr>
-        <w:commentReference w:id="210"/>
+        <w:commentReference w:id="254"/>
       </w:r>
       <w:r>
         <w:rPr>
@@ -16885,19 +16981,19 @@
         </w:rPr>
         <w:t xml:space="preserve">может быть большой секундой в </w:t>
       </w:r>
-      <w:commentRangeStart w:id="211"/>
+      <w:commentRangeStart w:id="255"/>
       <w:r>
         <w:rPr>
           <w:lang w:val="ru-RU"/>
         </w:rPr>
         <w:t>следующим примере</w:t>
       </w:r>
-      <w:commentRangeEnd w:id="211"/>
+      <w:commentRangeEnd w:id="255"/>
       <w:r>
         <w:rPr>
           <w:rStyle w:val="a8"/>
         </w:rPr>
-        <w:commentReference w:id="211"/>
+        <w:commentReference w:id="255"/>
       </w:r>
       <w:r>
         <w:rPr>
@@ -17082,19 +17178,19 @@
         </w:rPr>
         <w:t xml:space="preserve">голоса двигаются </w:t>
       </w:r>
-      <w:commentRangeStart w:id="212"/>
+      <w:commentRangeStart w:id="256"/>
       <w:r>
         <w:rPr>
           <w:lang w:val="ru-RU"/>
         </w:rPr>
         <w:t>противоположно и поступенно</w:t>
       </w:r>
-      <w:commentRangeEnd w:id="212"/>
-      <w:r>
-        <w:rPr>
-          <w:lang w:val="ru-RU"/>
-        </w:rPr>
-        <w:commentReference w:id="212"/>
+      <w:commentRangeEnd w:id="256"/>
+      <w:r>
+        <w:rPr>
+          <w:lang w:val="ru-RU"/>
+        </w:rPr>
+        <w:commentReference w:id="256"/>
       </w:r>
       <w:r>
         <w:rPr>
@@ -17595,9 +17691,9 @@
           <w:lang w:val="ru-RU"/>
         </w:rPr>
       </w:pPr>
-      <w:bookmarkStart w:id="213" w:name="OLE_LINK127"/>
-      <w:bookmarkStart w:id="214" w:name="OLE_LINK128"/>
-      <w:bookmarkStart w:id="215" w:name="OLE_LINK137"/>
+      <w:bookmarkStart w:id="257" w:name="OLE_LINK127"/>
+      <w:bookmarkStart w:id="258" w:name="OLE_LINK128"/>
+      <w:bookmarkStart w:id="259" w:name="OLE_LINK137"/>
       <w:r>
         <w:rPr>
           <w:lang w:val="ru-RU"/>
@@ -17617,9 +17713,9 @@
         <w:t>.</w:t>
       </w:r>
     </w:p>
-    <w:bookmarkEnd w:id="213"/>
-    <w:bookmarkEnd w:id="214"/>
-    <w:bookmarkEnd w:id="215"/>
+    <w:bookmarkEnd w:id="257"/>
+    <w:bookmarkEnd w:id="258"/>
+    <w:bookmarkEnd w:id="259"/>
     <w:p>
       <w:pPr>
         <w:pStyle w:val="5"/>
@@ -17683,10 +17779,10 @@
         </w:rPr>
         <w:t xml:space="preserve">При прямом движении эти соединения подчиняются правилам </w:t>
       </w:r>
-      <w:bookmarkStart w:id="216" w:name="OLE_LINK133"/>
-      <w:bookmarkStart w:id="217" w:name="OLE_LINK134"/>
-      <w:bookmarkStart w:id="218" w:name="OLE_LINK135"/>
-      <w:bookmarkStart w:id="219" w:name="OLE_LINK136"/>
+      <w:bookmarkStart w:id="260" w:name="OLE_LINK133"/>
+      <w:bookmarkStart w:id="261" w:name="OLE_LINK134"/>
+      <w:bookmarkStart w:id="262" w:name="OLE_LINK135"/>
+      <w:bookmarkStart w:id="263" w:name="OLE_LINK136"/>
       <w:r>
         <w:rPr>
           <w:highlight w:val="magenta"/>
@@ -17694,8 +17790,8 @@
         </w:rPr>
         <w:t>§</w:t>
       </w:r>
-      <w:bookmarkEnd w:id="216"/>
-      <w:bookmarkEnd w:id="217"/>
+      <w:bookmarkEnd w:id="260"/>
+      <w:bookmarkEnd w:id="261"/>
       <w:r>
         <w:rPr>
           <w:highlight w:val="magenta"/>
@@ -17703,8 +17799,8 @@
         </w:rPr>
         <w:t xml:space="preserve"> 44</w:t>
       </w:r>
-      <w:bookmarkEnd w:id="218"/>
-      <w:bookmarkEnd w:id="219"/>
+      <w:bookmarkEnd w:id="262"/>
+      <w:bookmarkEnd w:id="263"/>
       <w:r>
         <w:rPr>
           <w:highlight w:val="magenta"/>
@@ -17854,11 +17950,11 @@
       <w:pPr>
         <w:pStyle w:val="3"/>
       </w:pPr>
-      <w:bookmarkStart w:id="220" w:name="_Toc513491778"/>
+      <w:bookmarkStart w:id="264" w:name="_Toc513491778"/>
       <w:r>
         <w:t>Двойной хор</w:t>
       </w:r>
-      <w:bookmarkEnd w:id="220"/>
+      <w:bookmarkEnd w:id="264"/>
     </w:p>
     <w:p>
       <w:pPr>
@@ -17867,32 +17963,26 @@
           <w:lang w:val="ru-RU"/>
         </w:rPr>
       </w:pPr>
-      <w:bookmarkStart w:id="221" w:name="OLE_LINK138"/>
-      <w:bookmarkStart w:id="222" w:name="OLE_LINK139"/>
-      <w:r>
-        <w:rPr>
-          <w:lang w:val="ru-RU"/>
-        </w:rPr>
-        <w:t>*** Этот раздел не переведен</w:t>
-      </w:r>
-      <w:r>
-        <w:rPr>
-          <w:lang w:val="ru-RU"/>
-        </w:rPr>
-        <w:t>.</w:t>
+      <w:bookmarkStart w:id="265" w:name="OLE_LINK138"/>
+      <w:bookmarkStart w:id="266" w:name="OLE_LINK139"/>
+      <w:r>
+        <w:rPr>
+          <w:lang w:val="ru-RU"/>
+        </w:rPr>
+        <w:t>*** Этот раздел не переведен.</w:t>
       </w:r>
     </w:p>
     <w:p>
       <w:pPr>
         <w:pStyle w:val="2"/>
       </w:pPr>
-      <w:bookmarkStart w:id="223" w:name="_Toc513491779"/>
-      <w:bookmarkEnd w:id="221"/>
-      <w:bookmarkEnd w:id="222"/>
+      <w:bookmarkStart w:id="267" w:name="_Toc513491779"/>
+      <w:bookmarkEnd w:id="265"/>
+      <w:bookmarkEnd w:id="266"/>
       <w:r>
         <w:t>Обратимый контрапункт</w:t>
       </w:r>
-      <w:bookmarkEnd w:id="223"/>
+      <w:bookmarkEnd w:id="267"/>
     </w:p>
     <w:p>
       <w:pPr>
@@ -17901,8 +17991,8 @@
           <w:lang w:val="ru-RU"/>
         </w:rPr>
       </w:pPr>
-      <w:bookmarkStart w:id="224" w:name="OLE_LINK140"/>
-      <w:bookmarkStart w:id="225" w:name="OLE_LINK141"/>
+      <w:bookmarkStart w:id="268" w:name="OLE_LINK140"/>
+      <w:bookmarkStart w:id="269" w:name="OLE_LINK141"/>
       <w:r>
         <w:rPr>
           <w:lang w:val="ru-RU"/>
@@ -17914,14 +18004,14 @@
       <w:pPr>
         <w:pStyle w:val="2"/>
       </w:pPr>
-      <w:bookmarkStart w:id="226" w:name="_Toc513491780"/>
-      <w:bookmarkEnd w:id="224"/>
-      <w:bookmarkEnd w:id="225"/>
+      <w:bookmarkStart w:id="270" w:name="_Toc513491780"/>
+      <w:bookmarkEnd w:id="268"/>
+      <w:bookmarkEnd w:id="269"/>
       <w:r>
         <w:lastRenderedPageBreak/>
         <w:t>Имитации</w:t>
       </w:r>
-      <w:bookmarkEnd w:id="226"/>
+      <w:bookmarkEnd w:id="270"/>
     </w:p>
     <w:p>
       <w:pPr>
@@ -17941,63 +18031,61 @@
       <w:pPr>
         <w:pStyle w:val="1"/>
       </w:pPr>
-      <w:bookmarkStart w:id="227" w:name="_Toc513491781"/>
+      <w:bookmarkStart w:id="271" w:name="_Toc513491781"/>
       <w:r>
         <w:t>Примеры строгого контрапункта</w:t>
       </w:r>
-      <w:bookmarkEnd w:id="227"/>
+      <w:bookmarkEnd w:id="271"/>
     </w:p>
     <w:p>
       <w:pPr>
         <w:pStyle w:val="2"/>
       </w:pPr>
-      <w:bookmarkStart w:id="228" w:name="_Toc513491782"/>
+      <w:bookmarkStart w:id="272" w:name="_Toc513491782"/>
       <w:r>
         <w:t>Простой контрапункт</w:t>
       </w:r>
-      <w:bookmarkEnd w:id="228"/>
+      <w:bookmarkEnd w:id="272"/>
     </w:p>
     <w:p>
       <w:pPr>
         <w:pStyle w:val="3"/>
       </w:pPr>
-      <w:bookmarkStart w:id="229" w:name="_Toc513491783"/>
+      <w:bookmarkStart w:id="273" w:name="_Toc513491783"/>
       <w:r>
         <w:t>Контрапункт в 2 голосах</w:t>
       </w:r>
-      <w:bookmarkEnd w:id="229"/>
+      <w:bookmarkEnd w:id="273"/>
     </w:p>
     <w:p>
       <w:pPr>
         <w:pStyle w:val="2"/>
       </w:pPr>
-      <w:bookmarkStart w:id="230" w:name="_Toc513491784"/>
+      <w:bookmarkStart w:id="274" w:name="_Toc513491784"/>
       <w:r>
         <w:t>Первый разряд</w:t>
       </w:r>
-      <w:bookmarkStart w:id="231" w:name="_GoBack"/>
-      <w:bookmarkEnd w:id="230"/>
-      <w:bookmarkEnd w:id="231"/>
+      <w:bookmarkEnd w:id="274"/>
     </w:p>
     <w:p>
       <w:pPr>
         <w:pStyle w:val="2"/>
       </w:pPr>
-      <w:bookmarkStart w:id="232" w:name="_Toc513491785"/>
+      <w:bookmarkStart w:id="275" w:name="_Toc513491785"/>
       <w:r>
         <w:t>Обратимый контрапункт</w:t>
       </w:r>
-      <w:bookmarkEnd w:id="232"/>
+      <w:bookmarkEnd w:id="275"/>
     </w:p>
     <w:p>
       <w:pPr>
         <w:pStyle w:val="2"/>
       </w:pPr>
-      <w:bookmarkStart w:id="233" w:name="_Toc513491786"/>
+      <w:bookmarkStart w:id="276" w:name="_Toc513491786"/>
       <w:r>
         <w:t>Имитации</w:t>
       </w:r>
-      <w:bookmarkEnd w:id="233"/>
+      <w:bookmarkEnd w:id="276"/>
     </w:p>
     <w:sectPr>
       <w:pgSz w:w="12240" w:h="15840"/>
@@ -18075,7 +18163,7 @@
       </w:r>
     </w:p>
   </w:comment>
-  <w:comment w:id="36" w:author="Rualark Rualark" w:date="2018-04-30T13:49:00Z" w:initials="RR">
+  <w:comment w:id="38" w:author="Rualark Rualark" w:date="2018-04-30T13:49:00Z" w:initials="RR">
     <w:p>
       <w:pPr>
         <w:pStyle w:val="a9"/>
@@ -18153,7 +18241,7 @@
       </w:r>
     </w:p>
   </w:comment>
-  <w:comment w:id="46" w:author="Rualark Rualark" w:date="2018-04-30T13:55:00Z" w:initials="RR">
+  <w:comment w:id="48" w:author="Rualark Rualark" w:date="2018-04-30T13:55:00Z" w:initials="RR">
     <w:p>
       <w:pPr>
         <w:pStyle w:val="a9"/>
@@ -18186,7 +18274,21 @@
         <w:rPr>
           <w:lang w:val="ru-RU"/>
         </w:rPr>
-        <w:t xml:space="preserve">. Некоторым голосам проще скачком, некоторым поступенно. </w:t>
+        <w:t xml:space="preserve">. Некоторым </w:t>
+      </w:r>
+      <w:bookmarkStart w:id="49" w:name="_GoBack"/>
+      <w:r>
+        <w:rPr>
+          <w:lang w:val="ru-RU"/>
+        </w:rPr>
+        <w:t>голос</w:t>
+      </w:r>
+      <w:bookmarkEnd w:id="49"/>
+      <w:r>
+        <w:rPr>
+          <w:lang w:val="ru-RU"/>
+        </w:rPr>
+        <w:t xml:space="preserve">ам проще скачком, некоторым поступенно. </w:t>
       </w:r>
       <w:r>
         <w:rPr>
@@ -18196,7 +18298,7 @@
       </w:r>
     </w:p>
   </w:comment>
-  <w:comment w:id="61" w:author="Rualark Rualark" w:date="2018-04-30T14:05:00Z" w:initials="RR">
+  <w:comment w:id="66" w:author="Rualark Rualark" w:date="2018-04-30T14:05:00Z" w:initials="RR">
     <w:p>
       <w:pPr>
         <w:pStyle w:val="a9"/>
@@ -18239,8 +18341,8 @@
         </w:rPr>
         <w:t xml:space="preserve">- </w:t>
       </w:r>
-      <w:bookmarkStart w:id="62" w:name="OLE_LINK271"/>
-      <w:bookmarkStart w:id="63" w:name="OLE_LINK272"/>
+      <w:bookmarkStart w:id="67" w:name="OLE_LINK271"/>
+      <w:bookmarkStart w:id="68" w:name="OLE_LINK272"/>
       <w:r>
         <w:rPr>
           <w:lang w:val="ru-RU"/>
@@ -18254,8 +18356,8 @@
         </w:rPr>
         <w:t>½</w:t>
       </w:r>
-      <w:bookmarkEnd w:id="62"/>
-      <w:bookmarkEnd w:id="63"/>
+      <w:bookmarkEnd w:id="67"/>
+      <w:bookmarkEnd w:id="68"/>
       <w:r>
         <w:rPr>
           <w:lang w:val="ru-RU"/>
@@ -18341,7 +18443,7 @@
       </w:r>
     </w:p>
   </w:comment>
-  <w:comment w:id="64" w:author="Rualark Rualark" w:date="2018-04-30T14:01:00Z" w:initials="RR">
+  <w:comment w:id="69" w:author="Rualark Rualark" w:date="2018-04-30T14:01:00Z" w:initials="RR">
     <w:p>
       <w:pPr>
         <w:pStyle w:val="a9"/>
@@ -18394,7 +18496,7 @@
       </w:r>
     </w:p>
   </w:comment>
-  <w:comment w:id="65" w:author="Rualark Rualark" w:date="2018-04-30T14:03:00Z" w:initials="RR">
+  <w:comment w:id="70" w:author="Rualark Rualark" w:date="2018-04-30T14:03:00Z" w:initials="RR">
     <w:p>
       <w:pPr>
         <w:pStyle w:val="a9"/>
@@ -18431,7 +18533,7 @@
       </w:r>
     </w:p>
   </w:comment>
-  <w:comment w:id="66" w:author="Rualark Rualark" w:date="2018-04-30T14:07:00Z" w:initials="RR">
+  <w:comment w:id="73" w:author="Rualark Rualark" w:date="2018-04-30T14:07:00Z" w:initials="RR">
     <w:p>
       <w:pPr>
         <w:pStyle w:val="a9"/>
@@ -18462,7 +18564,7 @@
       </w:r>
     </w:p>
   </w:comment>
-  <w:comment w:id="67" w:author="Rualark Rualark" w:date="2018-04-30T14:12:00Z" w:initials="RR">
+  <w:comment w:id="76" w:author="Rualark Rualark" w:date="2018-04-30T14:12:00Z" w:initials="RR">
     <w:p>
       <w:pPr>
         <w:pStyle w:val="a9"/>
@@ -18499,7 +18601,7 @@
       </w:r>
     </w:p>
   </w:comment>
-  <w:comment w:id="68" w:author="Rualark Rualark" w:date="2018-04-30T14:13:00Z" w:initials="RR">
+  <w:comment w:id="79" w:author="Rualark Rualark" w:date="2018-04-30T14:13:00Z" w:initials="RR">
     <w:p>
       <w:pPr>
         <w:pStyle w:val="a9"/>
@@ -18521,7 +18623,7 @@
       </w:r>
     </w:p>
   </w:comment>
-  <w:comment w:id="70" w:author="Rualark Rualark" w:date="2018-04-30T14:14:00Z" w:initials="RR">
+  <w:comment w:id="85" w:author="Rualark Rualark" w:date="2018-04-30T14:14:00Z" w:initials="RR">
     <w:p>
       <w:pPr>
         <w:pStyle w:val="a9"/>
@@ -18543,7 +18645,7 @@
       </w:r>
     </w:p>
   </w:comment>
-  <w:comment w:id="71" w:author="Rualark Rualark" w:date="2018-04-30T14:15:00Z" w:initials="RR">
+  <w:comment w:id="86" w:author="Rualark Rualark" w:date="2018-04-30T14:15:00Z" w:initials="RR">
     <w:p>
       <w:pPr>
         <w:pStyle w:val="a9"/>
@@ -18565,7 +18667,7 @@
       </w:r>
     </w:p>
   </w:comment>
-  <w:comment w:id="72" w:author="Rualark Rualark" w:date="2018-04-30T14:16:00Z" w:initials="RR">
+  <w:comment w:id="87" w:author="Rualark Rualark" w:date="2018-04-30T14:16:00Z" w:initials="RR">
     <w:p>
       <w:pPr>
         <w:pStyle w:val="a9"/>
@@ -18596,7 +18698,7 @@
       </w:r>
     </w:p>
   </w:comment>
-  <w:comment w:id="75" w:author="Rualark Rualark" w:date="2018-04-30T14:16:00Z" w:initials="RR">
+  <w:comment w:id="90" w:author="Rualark Rualark" w:date="2018-04-30T14:16:00Z" w:initials="RR">
     <w:p>
       <w:pPr>
         <w:pStyle w:val="a9"/>
@@ -18633,7 +18735,7 @@
       </w:r>
     </w:p>
   </w:comment>
-  <w:comment w:id="76" w:author="Rualark Rualark" w:date="2018-04-14T15:32:00Z" w:initials="RR">
+  <w:comment w:id="91" w:author="Rualark Rualark" w:date="2018-04-14T15:32:00Z" w:initials="RR">
     <w:p>
       <w:pPr>
         <w:pStyle w:val="a9"/>
@@ -18700,7 +18802,7 @@
       </w:r>
     </w:p>
   </w:comment>
-  <w:comment w:id="77" w:author="Rualark Rualark" w:date="2018-04-30T14:54:00Z" w:initials="RR">
+  <w:comment w:id="92" w:author="Rualark Rualark" w:date="2018-04-30T14:54:00Z" w:initials="RR">
     <w:p>
       <w:pPr>
         <w:pStyle w:val="a9"/>
@@ -18736,7 +18838,7 @@
       </w:r>
     </w:p>
   </w:comment>
-  <w:comment w:id="78" w:author="Rualark Rualark" w:date="2018-04-30T14:56:00Z" w:initials="RR">
+  <w:comment w:id="93" w:author="Rualark Rualark" w:date="2018-04-30T14:56:00Z" w:initials="RR">
     <w:p>
       <w:pPr>
         <w:pStyle w:val="a9"/>
@@ -18806,7 +18908,7 @@
       </w:r>
     </w:p>
   </w:comment>
-  <w:comment w:id="79" w:author="Rualark Rualark" w:date="2018-04-30T14:57:00Z" w:initials="RR">
+  <w:comment w:id="94" w:author="Rualark Rualark" w:date="2018-04-30T14:57:00Z" w:initials="RR">
     <w:p>
       <w:pPr>
         <w:pStyle w:val="a9"/>
@@ -18840,7 +18942,7 @@
       </w:r>
     </w:p>
   </w:comment>
-  <w:comment w:id="80" w:author="Rualark Rualark" w:date="2018-04-14T16:11:00Z" w:initials="RR">
+  <w:comment w:id="97" w:author="Rualark Rualark" w:date="2018-04-14T16:11:00Z" w:initials="RR">
     <w:p>
       <w:pPr>
         <w:pStyle w:val="a9"/>
@@ -18896,7 +18998,7 @@
       </w:r>
     </w:p>
   </w:comment>
-  <w:comment w:id="81" w:author="Rualark Rualark" w:date="2018-04-14T16:11:00Z" w:initials="RR">
+  <w:comment w:id="98" w:author="Rualark Rualark" w:date="2018-04-14T16:11:00Z" w:initials="RR">
     <w:p>
       <w:pPr>
         <w:pStyle w:val="a9"/>
@@ -18938,7 +19040,7 @@
       </w:r>
     </w:p>
   </w:comment>
-  <w:comment w:id="82" w:author="Rualark Rualark" w:date="2018-04-30T18:25:00Z" w:initials="RR">
+  <w:comment w:id="99" w:author="Rualark Rualark" w:date="2018-04-30T18:25:00Z" w:initials="RR">
     <w:p>
       <w:pPr>
         <w:pStyle w:val="a9"/>
@@ -18971,7 +19073,7 @@
       </w:r>
     </w:p>
   </w:comment>
-  <w:comment w:id="83" w:author="Rualark Rualark" w:date="2018-04-30T18:27:00Z" w:initials="RR">
+  <w:comment w:id="100" w:author="Rualark Rualark" w:date="2018-04-30T18:27:00Z" w:initials="RR">
     <w:p>
       <w:pPr>
         <w:pStyle w:val="a9"/>
@@ -18998,7 +19100,7 @@
       </w:r>
     </w:p>
   </w:comment>
-  <w:comment w:id="84" w:author="Rualark Rualark" w:date="2018-04-30T18:29:00Z" w:initials="RR">
+  <w:comment w:id="101" w:author="Rualark Rualark" w:date="2018-04-30T18:29:00Z" w:initials="RR">
     <w:p>
       <w:pPr>
         <w:pStyle w:val="a9"/>
@@ -19032,7 +19134,7 @@
       </w:r>
     </w:p>
   </w:comment>
-  <w:comment w:id="85" w:author="Rualark Rualark" w:date="2018-05-01T13:19:00Z" w:initials="RR">
+  <w:comment w:id="102" w:author="Rualark Rualark" w:date="2018-05-01T13:19:00Z" w:initials="RR">
     <w:p>
       <w:pPr>
         <w:pStyle w:val="a9"/>
@@ -19090,7 +19192,7 @@
       </w:r>
     </w:p>
   </w:comment>
-  <w:comment w:id="86" w:author="Rualark Rualark" w:date="2018-04-30T19:56:00Z" w:initials="RR">
+  <w:comment w:id="105" w:author="Rualark Rualark" w:date="2018-04-30T19:56:00Z" w:initials="RR">
     <w:p>
       <w:pPr>
         <w:pStyle w:val="a9"/>
@@ -19121,7 +19223,7 @@
       </w:r>
     </w:p>
   </w:comment>
-  <w:comment w:id="87" w:author="Rualark Rualark" w:date="2018-04-30T19:40:00Z" w:initials="RR">
+  <w:comment w:id="106" w:author="Rualark Rualark" w:date="2018-04-30T19:40:00Z" w:initials="RR">
     <w:p>
       <w:pPr>
         <w:pStyle w:val="a9"/>
@@ -19164,7 +19266,7 @@
       </w:r>
     </w:p>
   </w:comment>
-  <w:comment w:id="88" w:author="Rualark Rualark" w:date="2018-04-30T19:47:00Z" w:initials="RR">
+  <w:comment w:id="107" w:author="Rualark Rualark" w:date="2018-04-30T19:47:00Z" w:initials="RR">
     <w:p>
       <w:pPr>
         <w:pStyle w:val="a9"/>
@@ -19201,7 +19303,7 @@
       </w:r>
     </w:p>
   </w:comment>
-  <w:comment w:id="89" w:author="Rualark Rualark" w:date="2018-04-30T19:57:00Z" w:initials="RR">
+  <w:comment w:id="108" w:author="Rualark Rualark" w:date="2018-04-30T19:57:00Z" w:initials="RR">
     <w:p>
       <w:pPr>
         <w:pStyle w:val="a9"/>
@@ -19238,7 +19340,7 @@
       </w:r>
     </w:p>
   </w:comment>
-  <w:comment w:id="95" w:author="Rualark Rualark" w:date="2018-04-30T19:59:00Z" w:initials="RR">
+  <w:comment w:id="114" w:author="Rualark Rualark" w:date="2018-04-30T19:59:00Z" w:initials="RR">
     <w:p>
       <w:pPr>
         <w:pStyle w:val="a9"/>
@@ -19252,8 +19354,8 @@
         </w:rPr>
         <w:annotationRef/>
       </w:r>
-      <w:bookmarkStart w:id="96" w:name="OLE_LINK104"/>
-      <w:bookmarkStart w:id="97" w:name="OLE_LINK105"/>
+      <w:bookmarkStart w:id="115" w:name="OLE_LINK104"/>
+      <w:bookmarkStart w:id="116" w:name="OLE_LINK105"/>
       <w:r>
         <w:t>MGen</w:t>
       </w:r>
@@ -19275,11 +19377,11 @@
         </w:rPr>
         <w:t>а</w:t>
       </w:r>
-      <w:bookmarkEnd w:id="96"/>
-      <w:bookmarkEnd w:id="97"/>
+      <w:bookmarkEnd w:id="115"/>
+      <w:bookmarkEnd w:id="116"/>
     </w:p>
   </w:comment>
-  <w:comment w:id="98" w:author="Rualark Rualark" w:date="2018-04-24T23:38:00Z" w:initials="RR">
+  <w:comment w:id="117" w:author="Rualark Rualark" w:date="2018-04-24T23:38:00Z" w:initials="RR">
     <w:p>
       <w:pPr>
         <w:pStyle w:val="a9"/>
@@ -19294,8 +19396,8 @@
         </w:rPr>
         <w:annotationRef/>
       </w:r>
-      <w:bookmarkStart w:id="99" w:name="OLE_LINK113"/>
-      <w:bookmarkStart w:id="100" w:name="OLE_LINK114"/>
+      <w:bookmarkStart w:id="118" w:name="OLE_LINK113"/>
+      <w:bookmarkStart w:id="119" w:name="OLE_LINK114"/>
       <w:r>
         <w:rPr>
           <w:rStyle w:val="a8"/>
@@ -19489,10 +19591,10 @@
         </w:rPr>
         <w:t>оно актуально только для первой доли такта?</w:t>
       </w:r>
-      <w:bookmarkStart w:id="101" w:name="OLE_LINK115"/>
-      <w:bookmarkStart w:id="102" w:name="OLE_LINK116"/>
-      <w:bookmarkEnd w:id="99"/>
-      <w:bookmarkEnd w:id="100"/>
+      <w:bookmarkStart w:id="120" w:name="OLE_LINK115"/>
+      <w:bookmarkStart w:id="121" w:name="OLE_LINK116"/>
+      <w:bookmarkEnd w:id="118"/>
+      <w:bookmarkEnd w:id="119"/>
       <w:r>
         <w:rPr>
           <w:lang w:val="ru-RU"/>
@@ -19508,11 +19610,11 @@
         </w:rPr>
         <w:t>#?</w:t>
       </w:r>
-      <w:bookmarkEnd w:id="101"/>
-      <w:bookmarkEnd w:id="102"/>
+      <w:bookmarkEnd w:id="120"/>
+      <w:bookmarkEnd w:id="121"/>
     </w:p>
   </w:comment>
-  <w:comment w:id="105" w:author="Rualark Rualark" w:date="2018-04-24T23:38:00Z" w:initials="RR">
+  <w:comment w:id="124" w:author="Rualark Rualark" w:date="2018-04-24T23:38:00Z" w:initials="RR">
     <w:p>
       <w:pPr>
         <w:pStyle w:val="a9"/>
@@ -19526,8 +19628,8 @@
         </w:rPr>
         <w:annotationRef/>
       </w:r>
-      <w:bookmarkStart w:id="106" w:name="OLE_LINK121"/>
-      <w:bookmarkStart w:id="107" w:name="OLE_LINK122"/>
+      <w:bookmarkStart w:id="125" w:name="OLE_LINK121"/>
+      <w:bookmarkStart w:id="126" w:name="OLE_LINK122"/>
       <w:r>
         <w:rPr>
           <w:rStyle w:val="a8"/>
@@ -19744,8 +19846,8 @@
         </w:rPr>
         <w:t>мелодическая.</w:t>
       </w:r>
-      <w:bookmarkEnd w:id="106"/>
-      <w:bookmarkEnd w:id="107"/>
+      <w:bookmarkEnd w:id="125"/>
+      <w:bookmarkEnd w:id="126"/>
     </w:p>
     <w:p>
       <w:pPr>
@@ -19802,7 +19904,7 @@
       </w:r>
     </w:p>
   </w:comment>
-  <w:comment w:id="108" w:author="Rualark Rualark" w:date="2018-05-02T13:50:00Z" w:initials="RR">
+  <w:comment w:id="127" w:author="Rualark Rualark" w:date="2018-05-02T13:50:00Z" w:initials="RR">
     <w:p>
       <w:pPr>
         <w:pStyle w:val="a9"/>
@@ -19813,8 +19915,8 @@
         </w:rPr>
         <w:annotationRef/>
       </w:r>
-      <w:bookmarkStart w:id="109" w:name="OLE_LINK125"/>
-      <w:bookmarkStart w:id="110" w:name="OLE_LINK126"/>
+      <w:bookmarkStart w:id="128" w:name="OLE_LINK125"/>
+      <w:bookmarkStart w:id="129" w:name="OLE_LINK126"/>
       <w:r>
         <w:t xml:space="preserve">MGen: </w:t>
       </w:r>
@@ -19849,14 +19951,14 @@
       <w:r>
         <w:t xml:space="preserve">- </w:t>
       </w:r>
-      <w:bookmarkStart w:id="111" w:name="OLE_LINK111"/>
-      <w:bookmarkStart w:id="112" w:name="OLE_LINK112"/>
+      <w:bookmarkStart w:id="130" w:name="OLE_LINK111"/>
+      <w:bookmarkStart w:id="131" w:name="OLE_LINK112"/>
       <w:r>
         <w:t>VII natural note 10 after VII#</w:t>
       </w:r>
     </w:p>
-    <w:bookmarkEnd w:id="111"/>
-    <w:bookmarkEnd w:id="112"/>
+    <w:bookmarkEnd w:id="130"/>
+    <w:bookmarkEnd w:id="131"/>
     <w:p>
       <w:pPr>
         <w:pStyle w:val="a9"/>
@@ -20401,11 +20503,11 @@
         </w:rPr>
         <w:t>генерации можно оставить 10 нот)</w:t>
       </w:r>
-      <w:bookmarkEnd w:id="109"/>
-      <w:bookmarkEnd w:id="110"/>
+      <w:bookmarkEnd w:id="128"/>
+      <w:bookmarkEnd w:id="129"/>
     </w:p>
   </w:comment>
-  <w:comment w:id="113" w:author="Rualark Rualark" w:date="2018-05-01T13:31:00Z" w:initials="RR">
+  <w:comment w:id="132" w:author="Rualark Rualark" w:date="2018-05-01T13:31:00Z" w:initials="RR">
     <w:p>
       <w:pPr>
         <w:pStyle w:val="a9"/>
@@ -20605,7 +20707,7 @@
       </w:r>
     </w:p>
   </w:comment>
-  <w:comment w:id="114" w:author="Rualark Rualark" w:date="2018-04-30T20:01:00Z" w:initials="RR">
+  <w:comment w:id="133" w:author="Rualark Rualark" w:date="2018-04-30T20:01:00Z" w:initials="RR">
     <w:p>
       <w:pPr>
         <w:pStyle w:val="a9"/>
@@ -20642,7 +20744,7 @@
       </w:r>
     </w:p>
   </w:comment>
-  <w:comment w:id="124" w:author="Rualark Rualark" w:date="2018-04-26T22:32:00Z" w:initials="RR">
+  <w:comment w:id="143" w:author="Rualark Rualark" w:date="2018-04-26T22:32:00Z" w:initials="RR">
     <w:p>
       <w:pPr>
         <w:pStyle w:val="a9"/>
@@ -20690,7 +20792,7 @@
       </w:r>
     </w:p>
   </w:comment>
-  <w:comment w:id="136" w:author="Rualark Rualark" w:date="2018-04-30T20:30:00Z" w:initials="RR">
+  <w:comment w:id="157" w:author="Rualark Rualark" w:date="2018-04-30T20:30:00Z" w:initials="RR">
     <w:p>
       <w:pPr>
         <w:pStyle w:val="a9"/>
@@ -20842,7 +20944,7 @@
       </w:r>
     </w:p>
   </w:comment>
-  <w:comment w:id="137" w:author="Rualark Rualark" w:date="2018-04-29T18:40:00Z" w:initials="RR">
+  <w:comment w:id="158" w:author="Rualark Rualark" w:date="2018-04-29T18:40:00Z" w:initials="RR">
     <w:p>
       <w:pPr>
         <w:pStyle w:val="a9"/>
@@ -20924,7 +21026,7 @@
       </w:r>
     </w:p>
   </w:comment>
-  <w:comment w:id="138" w:author="Rualark Rualark" w:date="2018-04-30T20:32:00Z" w:initials="RR">
+  <w:comment w:id="159" w:author="Rualark Rualark" w:date="2018-04-30T20:32:00Z" w:initials="RR">
     <w:p>
       <w:pPr>
         <w:pStyle w:val="a9"/>
@@ -21002,7 +21104,7 @@
       </w:r>
     </w:p>
   </w:comment>
-  <w:comment w:id="145" w:author="Rualark Rualark" w:date="2018-04-30T20:39:00Z" w:initials="RR">
+  <w:comment w:id="168" w:author="Rualark Rualark" w:date="2018-04-30T20:39:00Z" w:initials="RR">
     <w:p>
       <w:pPr>
         <w:pStyle w:val="a9"/>
@@ -21053,7 +21155,7 @@
       </w:r>
     </w:p>
   </w:comment>
-  <w:comment w:id="154" w:author="Rualark Rualark" w:date="2018-04-30T21:12:00Z" w:initials="RR">
+  <w:comment w:id="185" w:author="Rualark Rualark" w:date="2018-04-30T21:12:00Z" w:initials="RR">
     <w:p>
       <w:pPr>
         <w:pStyle w:val="a9"/>
@@ -21067,9 +21169,9 @@
         </w:rPr>
         <w:annotationRef/>
       </w:r>
-      <w:bookmarkStart w:id="155" w:name="OLE_LINK277"/>
-      <w:bookmarkStart w:id="156" w:name="OLE_LINK278"/>
-      <w:bookmarkStart w:id="157" w:name="_Hlk512889017"/>
+      <w:bookmarkStart w:id="186" w:name="OLE_LINK277"/>
+      <w:bookmarkStart w:id="187" w:name="OLE_LINK278"/>
+      <w:bookmarkStart w:id="188" w:name="_Hlk512889017"/>
       <w:proofErr w:type="gramStart"/>
       <w:r>
         <w:rPr>
@@ -21084,9 +21186,9 @@
         </w:rPr>
         <w:t xml:space="preserve"> глупый вопрос, но почему на сильную долю разрешены диссонансы, если в параграфе 5 они были запрещены?</w:t>
       </w:r>
-      <w:bookmarkEnd w:id="155"/>
-      <w:bookmarkEnd w:id="156"/>
-      <w:bookmarkEnd w:id="157"/>
+      <w:bookmarkEnd w:id="186"/>
+      <w:bookmarkEnd w:id="187"/>
+      <w:bookmarkEnd w:id="188"/>
       <w:r>
         <w:rPr>
           <w:lang w:val="ru-RU"/>
@@ -21095,7 +21197,7 @@
       </w:r>
     </w:p>
   </w:comment>
-  <w:comment w:id="165" w:author="Rualark Rualark" w:date="2018-05-02T21:42:00Z" w:initials="RR">
+  <w:comment w:id="197" w:author="Rualark Rualark" w:date="2018-05-02T21:42:00Z" w:initials="RR">
     <w:p>
       <w:pPr>
         <w:pStyle w:val="a9"/>
@@ -21153,7 +21255,7 @@
       </w:r>
     </w:p>
   </w:comment>
-  <w:comment w:id="166" w:author="Rualark Rualark" w:date="2018-05-02T21:43:00Z" w:initials="RR">
+  <w:comment w:id="198" w:author="Rualark Rualark" w:date="2018-05-02T21:43:00Z" w:initials="RR">
     <w:p>
       <w:pPr>
         <w:pStyle w:val="a9"/>
@@ -21176,7 +21278,7 @@
       </w:r>
     </w:p>
   </w:comment>
-  <w:comment w:id="167" w:author="Rualark Rualark" w:date="2018-04-30T22:52:00Z" w:initials="RR">
+  <w:comment w:id="199" w:author="Rualark Rualark" w:date="2018-04-30T22:52:00Z" w:initials="RR">
     <w:p>
       <w:pPr>
         <w:pStyle w:val="a9"/>
@@ -21233,7 +21335,7 @@
       </w:r>
     </w:p>
   </w:comment>
-  <w:comment w:id="168" w:author="Rualark Rualark" w:date="2018-04-30T22:50:00Z" w:initials="RR">
+  <w:comment w:id="202" w:author="Rualark Rualark" w:date="2018-04-30T22:50:00Z" w:initials="RR">
     <w:p>
       <w:pPr>
         <w:pStyle w:val="a9"/>
@@ -21276,7 +21378,7 @@
       </w:r>
     </w:p>
   </w:comment>
-  <w:comment w:id="169" w:author="Rualark Rualark" w:date="2018-04-30T23:04:00Z" w:initials="RR">
+  <w:comment w:id="203" w:author="Rualark Rualark" w:date="2018-04-30T23:04:00Z" w:initials="RR">
     <w:p>
       <w:pPr>
         <w:pStyle w:val="a9"/>
@@ -21313,7 +21415,7 @@
       </w:r>
     </w:p>
   </w:comment>
-  <w:comment w:id="180" w:author="Rualark Rualark" w:date="2018-05-03T23:39:00Z" w:initials="RR">
+  <w:comment w:id="216" w:author="Rualark Rualark" w:date="2018-05-03T23:39:00Z" w:initials="RR">
     <w:p>
       <w:pPr>
         <w:pStyle w:val="a9"/>
@@ -21343,7 +21445,7 @@
       </w:r>
     </w:p>
   </w:comment>
-  <w:comment w:id="189" w:author="Rualark Rualark" w:date="2018-05-05T20:45:00Z" w:initials="RR">
+  <w:comment w:id="233" w:author="Rualark Rualark" w:date="2018-05-05T20:45:00Z" w:initials="RR">
     <w:p>
       <w:pPr>
         <w:pStyle w:val="a9"/>
@@ -21371,7 +21473,7 @@
       </w:r>
     </w:p>
   </w:comment>
-  <w:comment w:id="192" w:author="Rualark Rualark" w:date="2018-05-05T20:04:00Z" w:initials="RR">
+  <w:comment w:id="236" w:author="Rualark Rualark" w:date="2018-05-05T20:04:00Z" w:initials="RR">
     <w:p>
       <w:pPr>
         <w:pStyle w:val="a9"/>
@@ -21411,7 +21513,7 @@
       </w:r>
     </w:p>
   </w:comment>
-  <w:comment w:id="197" w:author="Rualark Rualark" w:date="2018-05-05T20:54:00Z" w:initials="RR">
+  <w:comment w:id="241" w:author="Rualark Rualark" w:date="2018-05-05T20:54:00Z" w:initials="RR">
     <w:p>
       <w:pPr>
         <w:pStyle w:val="a9"/>
@@ -21434,7 +21536,7 @@
       </w:r>
     </w:p>
   </w:comment>
-  <w:comment w:id="200" w:author="Rualark Rualark" w:date="2018-05-05T22:00:00Z" w:initials="RR">
+  <w:comment w:id="244" w:author="Rualark Rualark" w:date="2018-05-05T22:00:00Z" w:initials="RR">
     <w:p>
       <w:pPr>
         <w:pStyle w:val="a9"/>
@@ -21457,7 +21559,7 @@
       </w:r>
     </w:p>
   </w:comment>
-  <w:comment w:id="201" w:author="Rualark Rualark" w:date="2018-05-05T21:58:00Z" w:initials="RR">
+  <w:comment w:id="245" w:author="Rualark Rualark" w:date="2018-05-05T21:58:00Z" w:initials="RR">
     <w:p>
       <w:pPr>
         <w:pStyle w:val="a9"/>
@@ -21528,7 +21630,7 @@
       </w:r>
     </w:p>
   </w:comment>
-  <w:comment w:id="209" w:author="Rualark Rualark" w:date="2018-05-05T22:17:00Z" w:initials="RR">
+  <w:comment w:id="253" w:author="Rualark Rualark" w:date="2018-05-05T22:17:00Z" w:initials="RR">
     <w:p>
       <w:pPr>
         <w:pStyle w:val="a9"/>
@@ -21564,7 +21666,7 @@
       </w:r>
     </w:p>
   </w:comment>
-  <w:comment w:id="210" w:author="Rualark Rualark" w:date="2018-05-06T14:28:00Z" w:initials="RR">
+  <w:comment w:id="254" w:author="Rualark Rualark" w:date="2018-05-06T14:28:00Z" w:initials="RR">
     <w:p>
       <w:pPr>
         <w:pStyle w:val="a9"/>
@@ -21595,7 +21697,7 @@
       </w:r>
     </w:p>
   </w:comment>
-  <w:comment w:id="211" w:author="Rualark Rualark" w:date="2018-05-06T14:36:00Z" w:initials="RR">
+  <w:comment w:id="255" w:author="Rualark Rualark" w:date="2018-05-06T14:36:00Z" w:initials="RR">
     <w:p>
       <w:pPr>
         <w:pStyle w:val="a9"/>
@@ -21694,7 +21796,7 @@
       </w:r>
     </w:p>
   </w:comment>
-  <w:comment w:id="212" w:author="Rualark Rualark" w:date="2018-05-06T14:49:00Z" w:initials="RR">
+  <w:comment w:id="256" w:author="Rualark Rualark" w:date="2018-05-06T14:49:00Z" w:initials="RR">
     <w:p>
       <w:pPr>
         <w:pStyle w:val="a9"/>
@@ -22097,8 +22199,8 @@
         </w:rPr>
         <w:t xml:space="preserve"> В двойном хоре периоды разделяются паузами (см. </w:t>
       </w:r>
-      <w:bookmarkStart w:id="57" w:name="OLE_LINK43"/>
-      <w:bookmarkStart w:id="58" w:name="OLE_LINK44"/>
+      <w:bookmarkStart w:id="62" w:name="OLE_LINK43"/>
+      <w:bookmarkStart w:id="63" w:name="OLE_LINK44"/>
       <w:r>
         <w:rPr>
           <w:color w:val="D9D9D9" w:themeColor="background1" w:themeShade="D9"/>
@@ -22106,8 +22208,8 @@
         </w:rPr>
         <w:t xml:space="preserve">§ </w:t>
       </w:r>
-      <w:bookmarkEnd w:id="57"/>
-      <w:bookmarkEnd w:id="58"/>
+      <w:bookmarkEnd w:id="62"/>
+      <w:bookmarkEnd w:id="63"/>
       <w:r>
         <w:rPr>
           <w:color w:val="D9D9D9" w:themeColor="background1" w:themeShade="D9"/>
@@ -22153,6 +22255,8 @@
           <w:lang w:val="ru-RU"/>
         </w:rPr>
       </w:pPr>
+      <w:bookmarkStart w:id="74" w:name="OLE_LINK148"/>
+      <w:bookmarkStart w:id="75" w:name="OLE_LINK149"/>
       <w:r>
         <w:rPr>
           <w:rStyle w:val="a5"/>
@@ -22177,6 +22281,8 @@
         </w:rPr>
         <w:t>Начиная с 5 голосов целая нота может быть залигована с более короткой нотой.</w:t>
       </w:r>
+      <w:bookmarkEnd w:id="74"/>
+      <w:bookmarkEnd w:id="75"/>
     </w:p>
   </w:footnote>
   <w:footnote w:id="6">
@@ -23070,8 +23176,8 @@
         </w:rPr>
         <w:t xml:space="preserve"> </w:t>
       </w:r>
-      <w:bookmarkStart w:id="139" w:name="OLE_LINK64"/>
-      <w:bookmarkStart w:id="140" w:name="OLE_LINK65"/>
+      <w:bookmarkStart w:id="160" w:name="OLE_LINK64"/>
+      <w:bookmarkStart w:id="161" w:name="OLE_LINK65"/>
       <w:r>
         <w:rPr>
           <w:lang w:val="ru-RU"/>
@@ -23084,8 +23190,8 @@
         </w:rPr>
         <w:t>:</w:t>
       </w:r>
-      <w:bookmarkEnd w:id="139"/>
-      <w:bookmarkEnd w:id="140"/>
+      <w:bookmarkEnd w:id="160"/>
+      <w:bookmarkEnd w:id="161"/>
     </w:p>
     <w:p>
       <w:pPr>
@@ -23780,6 +23886,8 @@
           <w:lang w:val="ru-RU"/>
         </w:rPr>
       </w:pPr>
+      <w:bookmarkStart w:id="219" w:name="OLE_LINK183"/>
+      <w:bookmarkStart w:id="220" w:name="OLE_LINK184"/>
       <w:r>
         <w:rPr>
           <w:rStyle w:val="a5"/>
@@ -23810,6 +23918,8 @@
         </w:rPr>
         <w:t>.</w:t>
       </w:r>
+      <w:bookmarkEnd w:id="219"/>
+      <w:bookmarkEnd w:id="220"/>
     </w:p>
   </w:footnote>
   <w:footnote w:id="21">
@@ -27122,7 +27232,7 @@
 </file>
 
 <file path=customXml/itemProps1.xml><?xml version="1.0" encoding="utf-8"?>
-<ds:datastoreItem xmlns:ds="http://schemas.openxmlformats.org/officeDocument/2006/customXml" ds:itemID="{90966030-706C-4400-9766-707B6CBD631D}">
+<ds:datastoreItem xmlns:ds="http://schemas.openxmlformats.org/officeDocument/2006/customXml" ds:itemID="{E13D4AC8-EE08-471E-8BB3-F17C586C850E}">
   <ds:schemaRefs>
     <ds:schemaRef ds:uri="http://schemas.openxmlformats.org/officeDocument/2006/bibliography"/>
   </ds:schemaRefs>

</xml_diff>